<commit_message>
fix: little fixes and 4-rd part concept
</commit_message>
<xml_diff>
--- a/GeneralTZ.docx
+++ b/GeneralTZ.docx
@@ -356,9 +356,11 @@
             <w:r>
               <w:t xml:space="preserve">. </w:t>
             </w:r>
+            <w:proofErr w:type="spellStart"/>
             <w:r>
               <w:t>Павлочев</w:t>
             </w:r>
+            <w:proofErr w:type="spellEnd"/>
           </w:p>
           <w:p>
             <w:pPr>
@@ -508,7 +510,27 @@
                       <w:i/>
                       <w:sz w:val="20"/>
                     </w:rPr>
-                    <w:t>Инв. № дубл.</w:t>
+                    <w:t xml:space="preserve">Инв. № </w:t>
+                  </w:r>
+                  <w:proofErr w:type="spellStart"/>
+                  <w:r>
+                    <w:rPr>
+                      <w:rFonts w:cs="Times New Roman"/>
+                      <w:b/>
+                      <w:i/>
+                      <w:sz w:val="20"/>
+                    </w:rPr>
+                    <w:t>дубл</w:t>
+                  </w:r>
+                  <w:proofErr w:type="spellEnd"/>
+                  <w:r>
+                    <w:rPr>
+                      <w:rFonts w:cs="Times New Roman"/>
+                      <w:b/>
+                      <w:i/>
+                      <w:sz w:val="20"/>
+                    </w:rPr>
+                    <w:t>.</w:t>
                   </w:r>
                 </w:p>
               </w:tc>
@@ -551,6 +573,7 @@
                       <w:sz w:val="20"/>
                     </w:rPr>
                   </w:pPr>
+                  <w:proofErr w:type="spellStart"/>
                   <w:r>
                     <w:rPr>
                       <w:rFonts w:cs="Times New Roman"/>
@@ -558,7 +581,17 @@
                       <w:i/>
                       <w:sz w:val="20"/>
                     </w:rPr>
-                    <w:t>Взам. инв. №</w:t>
+                    <w:t>Взам</w:t>
+                  </w:r>
+                  <w:proofErr w:type="spellEnd"/>
+                  <w:r>
+                    <w:rPr>
+                      <w:rFonts w:cs="Times New Roman"/>
+                      <w:b/>
+                      <w:i/>
+                      <w:sz w:val="20"/>
+                    </w:rPr>
+                    <w:t>. инв. №</w:t>
                   </w:r>
                 </w:p>
               </w:tc>
@@ -1155,6 +1188,7 @@
               </w:rPr>
               <w:t>___________/</w:t>
             </w:r>
+            <w:proofErr w:type="spellStart"/>
             <w:r>
               <w:rPr>
                 <w:rFonts w:cs="Times New Roman"/>
@@ -1162,6 +1196,7 @@
               </w:rPr>
               <w:t>Павлючик</w:t>
             </w:r>
+            <w:proofErr w:type="spellEnd"/>
             <w:r>
               <w:rPr>
                 <w:rFonts w:cs="Times New Roman"/>
@@ -1610,7 +1645,27 @@
                       <w:i/>
                       <w:sz w:val="20"/>
                     </w:rPr>
-                    <w:t>Инв. № дубл.</w:t>
+                    <w:t xml:space="preserve">Инв. № </w:t>
+                  </w:r>
+                  <w:proofErr w:type="spellStart"/>
+                  <w:r>
+                    <w:rPr>
+                      <w:rFonts w:cs="Times New Roman"/>
+                      <w:b/>
+                      <w:i/>
+                      <w:sz w:val="20"/>
+                    </w:rPr>
+                    <w:t>дубл</w:t>
+                  </w:r>
+                  <w:proofErr w:type="spellEnd"/>
+                  <w:r>
+                    <w:rPr>
+                      <w:rFonts w:cs="Times New Roman"/>
+                      <w:b/>
+                      <w:i/>
+                      <w:sz w:val="20"/>
+                    </w:rPr>
+                    <w:t>.</w:t>
                   </w:r>
                 </w:p>
               </w:tc>
@@ -1652,6 +1707,7 @@
                       <w:sz w:val="20"/>
                     </w:rPr>
                   </w:pPr>
+                  <w:proofErr w:type="spellStart"/>
                   <w:r>
                     <w:rPr>
                       <w:rFonts w:cs="Times New Roman"/>
@@ -1659,7 +1715,17 @@
                       <w:i/>
                       <w:sz w:val="20"/>
                     </w:rPr>
-                    <w:t>Взам. инв. №</w:t>
+                    <w:t>Взам</w:t>
+                  </w:r>
+                  <w:proofErr w:type="spellEnd"/>
+                  <w:r>
+                    <w:rPr>
+                      <w:rFonts w:cs="Times New Roman"/>
+                      <w:b/>
+                      <w:i/>
+                      <w:sz w:val="20"/>
+                    </w:rPr>
+                    <w:t>. инв. №</w:t>
                   </w:r>
                 </w:p>
               </w:tc>
@@ -2639,7 +2705,27 @@
                 <w:i/>
                 <w:sz w:val="20"/>
               </w:rPr>
-              <w:t>Инв. № дубл.</w:t>
+              <w:t xml:space="preserve">Инв. № </w:t>
+            </w:r>
+            <w:proofErr w:type="spellStart"/>
+            <w:r>
+              <w:rPr>
+                <w:rFonts w:cs="Times New Roman"/>
+                <w:b/>
+                <w:i/>
+                <w:sz w:val="20"/>
+              </w:rPr>
+              <w:t>дубл</w:t>
+            </w:r>
+            <w:proofErr w:type="spellEnd"/>
+            <w:r>
+              <w:rPr>
+                <w:rFonts w:cs="Times New Roman"/>
+                <w:b/>
+                <w:i/>
+                <w:sz w:val="20"/>
+              </w:rPr>
+              <w:t>.</w:t>
             </w:r>
           </w:p>
         </w:tc>
@@ -2681,6 +2767,7 @@
                 <w:sz w:val="20"/>
               </w:rPr>
             </w:pPr>
+            <w:proofErr w:type="spellStart"/>
             <w:r>
               <w:rPr>
                 <w:rFonts w:cs="Times New Roman"/>
@@ -2688,7 +2775,17 @@
                 <w:i/>
                 <w:sz w:val="20"/>
               </w:rPr>
-              <w:t>Взам. инв. №</w:t>
+              <w:t>Взам</w:t>
+            </w:r>
+            <w:proofErr w:type="spellEnd"/>
+            <w:r>
+              <w:rPr>
+                <w:rFonts w:cs="Times New Roman"/>
+                <w:b/>
+                <w:i/>
+                <w:sz w:val="20"/>
+              </w:rPr>
+              <w:t>. инв. №</w:t>
             </w:r>
           </w:p>
         </w:tc>
@@ -7761,7 +7858,7 @@
           <w:sz w:val="24"/>
           <w:szCs w:val="28"/>
         </w:rPr>
-        <w:t xml:space="preserve">симулятора на </w:t>
+        <w:t xml:space="preserve">симулятор на </w:t>
       </w:r>
       <w:r>
         <w:rPr>
@@ -8694,111 +8791,852 @@
         </w:rPr>
         <w:t>е представляет собой единую программу, с которой пользователь и взаимодействует.</w:t>
       </w:r>
+      <w:r>
+        <w:rPr>
+          <w:rFonts w:ascii="Times New Roman" w:eastAsia="Calibri" w:hAnsi="Times New Roman" w:cs="Times New Roman"/>
+          <w:sz w:val="24"/>
+          <w:szCs w:val="28"/>
+        </w:rPr>
+        <w:t xml:space="preserve"> Внутри игры можно провести условное разделение функционала на набор систем и механик, которые взаимодействуют между собой. Тогда весь функционал представим набором отдельных систем, описание которых представлено ниже.</w:t>
+      </w:r>
     </w:p>
     <w:p>
       <w:pPr>
+        <w:spacing w:after="0" w:line="360" w:lineRule="auto"/>
+        <w:jc w:val="both"/>
+        <w:rPr>
+          <w:rFonts w:ascii="Times New Roman" w:eastAsia="Calibri" w:hAnsi="Times New Roman" w:cs="Times New Roman"/>
+          <w:color w:val="000000" w:themeColor="text1"/>
+          <w:sz w:val="24"/>
+          <w:szCs w:val="28"/>
+        </w:rPr>
+      </w:pPr>
+      <w:r>
+        <w:rPr>
+          <w:rFonts w:ascii="Times New Roman" w:eastAsia="Calibri" w:hAnsi="Times New Roman" w:cs="Times New Roman"/>
+          <w:color w:val="000000" w:themeColor="text1"/>
+          <w:sz w:val="24"/>
+          <w:szCs w:val="28"/>
+        </w:rPr>
+        <w:tab/>
+      </w:r>
+      <w:r>
+        <w:rPr>
+          <w:rFonts w:ascii="Times New Roman" w:eastAsia="Calibri" w:hAnsi="Times New Roman" w:cs="Times New Roman"/>
+          <w:color w:val="000000" w:themeColor="text1"/>
+          <w:sz w:val="24"/>
+          <w:szCs w:val="28"/>
+        </w:rPr>
+        <w:t xml:space="preserve">Механика голода игрока </w:t>
+      </w:r>
+      <w:bookmarkStart w:id="32" w:name="_GoBack"/>
+      <w:bookmarkEnd w:id="32"/>
+      <w:r>
+        <w:rPr>
+          <w:rFonts w:ascii="Times New Roman" w:eastAsia="Calibri" w:hAnsi="Times New Roman" w:cs="Times New Roman"/>
+          <w:color w:val="000000" w:themeColor="text1"/>
+          <w:sz w:val="24"/>
+          <w:szCs w:val="28"/>
+        </w:rPr>
+        <w:t>(инвентарь, магазин, показатель голода)</w:t>
+      </w:r>
+    </w:p>
+    <w:p>
+      <w:pPr>
+        <w:spacing w:after="0" w:line="360" w:lineRule="auto"/>
+        <w:jc w:val="both"/>
+        <w:rPr>
+          <w:rFonts w:ascii="Times New Roman" w:eastAsia="Calibri" w:hAnsi="Times New Roman" w:cs="Times New Roman"/>
+          <w:color w:val="000000" w:themeColor="text1"/>
+          <w:sz w:val="24"/>
+          <w:szCs w:val="28"/>
+        </w:rPr>
+      </w:pPr>
+    </w:p>
+    <w:p>
+      <w:pPr>
+        <w:spacing w:after="0" w:line="360" w:lineRule="auto"/>
+        <w:jc w:val="both"/>
+        <w:rPr>
+          <w:rFonts w:ascii="Times New Roman" w:eastAsia="Calibri" w:hAnsi="Times New Roman" w:cs="Times New Roman"/>
+          <w:color w:val="000000" w:themeColor="text1"/>
+          <w:sz w:val="24"/>
+          <w:szCs w:val="28"/>
+        </w:rPr>
+      </w:pPr>
+      <w:r>
+        <w:rPr>
+          <w:rFonts w:ascii="Times New Roman" w:eastAsia="Calibri" w:hAnsi="Times New Roman" w:cs="Times New Roman"/>
+          <w:color w:val="000000" w:themeColor="text1"/>
+          <w:sz w:val="24"/>
+          <w:szCs w:val="28"/>
+        </w:rPr>
+        <w:tab/>
+        <w:t xml:space="preserve">Механика игрового </w:t>
+      </w:r>
+      <w:proofErr w:type="gramStart"/>
+      <w:r>
+        <w:rPr>
+          <w:rFonts w:ascii="Times New Roman" w:eastAsia="Calibri" w:hAnsi="Times New Roman" w:cs="Times New Roman"/>
+          <w:color w:val="000000" w:themeColor="text1"/>
+          <w:sz w:val="24"/>
+          <w:szCs w:val="28"/>
+        </w:rPr>
+        <w:t>времени(</w:t>
+      </w:r>
+      <w:proofErr w:type="gramEnd"/>
+      <w:r>
+        <w:rPr>
+          <w:rFonts w:ascii="Times New Roman" w:eastAsia="Calibri" w:hAnsi="Times New Roman" w:cs="Times New Roman"/>
+          <w:color w:val="000000" w:themeColor="text1"/>
+          <w:sz w:val="24"/>
+          <w:szCs w:val="28"/>
+        </w:rPr>
+        <w:t>смена дня на ночь, изменение базы)</w:t>
+      </w:r>
+    </w:p>
+    <w:p>
+      <w:pPr>
+        <w:spacing w:after="0" w:line="360" w:lineRule="auto"/>
+        <w:jc w:val="both"/>
+        <w:rPr>
+          <w:rFonts w:ascii="Times New Roman" w:eastAsia="Calibri" w:hAnsi="Times New Roman" w:cs="Times New Roman"/>
+          <w:color w:val="000000" w:themeColor="text1"/>
+          <w:sz w:val="24"/>
+          <w:szCs w:val="28"/>
+        </w:rPr>
+      </w:pPr>
+    </w:p>
+    <w:p>
+      <w:pPr>
+        <w:spacing w:after="0" w:line="360" w:lineRule="auto"/>
+        <w:jc w:val="both"/>
+        <w:rPr>
+          <w:rFonts w:ascii="Times New Roman" w:eastAsia="Calibri" w:hAnsi="Times New Roman" w:cs="Times New Roman"/>
+          <w:color w:val="000000" w:themeColor="text1"/>
+          <w:sz w:val="24"/>
+          <w:szCs w:val="28"/>
+        </w:rPr>
+      </w:pPr>
+      <w:r>
+        <w:rPr>
+          <w:rFonts w:ascii="Times New Roman" w:eastAsia="Calibri" w:hAnsi="Times New Roman" w:cs="Times New Roman"/>
+          <w:color w:val="000000" w:themeColor="text1"/>
+          <w:sz w:val="24"/>
+          <w:szCs w:val="28"/>
+        </w:rPr>
+        <w:tab/>
+        <w:t xml:space="preserve">Механика </w:t>
+      </w:r>
+      <w:proofErr w:type="gramStart"/>
+      <w:r>
+        <w:rPr>
+          <w:rFonts w:ascii="Times New Roman" w:eastAsia="Calibri" w:hAnsi="Times New Roman" w:cs="Times New Roman"/>
+          <w:color w:val="000000" w:themeColor="text1"/>
+          <w:sz w:val="24"/>
+          <w:szCs w:val="28"/>
+        </w:rPr>
+        <w:t>прикормки(</w:t>
+      </w:r>
+      <w:proofErr w:type="gramEnd"/>
+      <w:r>
+        <w:rPr>
+          <w:rFonts w:ascii="Times New Roman" w:eastAsia="Calibri" w:hAnsi="Times New Roman" w:cs="Times New Roman"/>
+          <w:color w:val="000000" w:themeColor="text1"/>
+          <w:sz w:val="24"/>
+          <w:szCs w:val="28"/>
+        </w:rPr>
+        <w:t>инвентарь, создание, применение)</w:t>
+      </w:r>
+    </w:p>
+    <w:p>
+      <w:pPr>
+        <w:spacing w:after="0" w:line="360" w:lineRule="auto"/>
+        <w:jc w:val="both"/>
+        <w:rPr>
+          <w:rFonts w:ascii="Times New Roman" w:eastAsia="Calibri" w:hAnsi="Times New Roman" w:cs="Times New Roman"/>
+          <w:color w:val="000000" w:themeColor="text1"/>
+          <w:sz w:val="24"/>
+          <w:szCs w:val="28"/>
+        </w:rPr>
+      </w:pPr>
+    </w:p>
+    <w:p>
+      <w:pPr>
+        <w:spacing w:after="0" w:line="360" w:lineRule="auto"/>
+        <w:jc w:val="both"/>
+        <w:rPr>
+          <w:rFonts w:ascii="Times New Roman" w:eastAsia="Calibri" w:hAnsi="Times New Roman" w:cs="Times New Roman"/>
+          <w:color w:val="000000" w:themeColor="text1"/>
+          <w:sz w:val="24"/>
+          <w:szCs w:val="28"/>
+        </w:rPr>
+      </w:pPr>
+      <w:r>
+        <w:rPr>
+          <w:rFonts w:ascii="Times New Roman" w:eastAsia="Calibri" w:hAnsi="Times New Roman" w:cs="Times New Roman"/>
+          <w:color w:val="000000" w:themeColor="text1"/>
+          <w:sz w:val="24"/>
+          <w:szCs w:val="28"/>
+        </w:rPr>
+        <w:tab/>
+        <w:t>Механика снастей (инвентарь, магазин, сборка)</w:t>
+      </w:r>
+      <w:r>
+        <w:rPr>
+          <w:rFonts w:ascii="Times New Roman" w:eastAsia="Calibri" w:hAnsi="Times New Roman" w:cs="Times New Roman"/>
+          <w:color w:val="000000" w:themeColor="text1"/>
+          <w:sz w:val="24"/>
+          <w:szCs w:val="28"/>
+        </w:rPr>
+        <w:tab/>
+      </w:r>
+    </w:p>
+    <w:p>
+      <w:pPr>
+        <w:spacing w:after="0" w:line="360" w:lineRule="auto"/>
+        <w:jc w:val="both"/>
+        <w:rPr>
+          <w:rFonts w:ascii="Times New Roman" w:eastAsia="Calibri" w:hAnsi="Times New Roman" w:cs="Times New Roman"/>
+          <w:color w:val="000000" w:themeColor="text1"/>
+          <w:sz w:val="24"/>
+          <w:szCs w:val="28"/>
+        </w:rPr>
+      </w:pPr>
+    </w:p>
+    <w:p>
+      <w:pPr>
+        <w:spacing w:after="0" w:line="360" w:lineRule="auto"/>
+        <w:jc w:val="both"/>
+        <w:rPr>
+          <w:rFonts w:ascii="Times New Roman" w:eastAsia="Calibri" w:hAnsi="Times New Roman" w:cs="Times New Roman"/>
+          <w:color w:val="000000" w:themeColor="text1"/>
+          <w:sz w:val="24"/>
+          <w:szCs w:val="28"/>
+        </w:rPr>
+      </w:pPr>
+      <w:r>
+        <w:rPr>
+          <w:rFonts w:ascii="Times New Roman" w:eastAsia="Calibri" w:hAnsi="Times New Roman" w:cs="Times New Roman"/>
+          <w:color w:val="000000" w:themeColor="text1"/>
+          <w:sz w:val="24"/>
+          <w:szCs w:val="28"/>
+        </w:rPr>
+        <w:tab/>
+        <w:t xml:space="preserve">Механика </w:t>
+      </w:r>
+      <w:proofErr w:type="gramStart"/>
+      <w:r>
+        <w:rPr>
+          <w:rFonts w:ascii="Times New Roman" w:eastAsia="Calibri" w:hAnsi="Times New Roman" w:cs="Times New Roman"/>
+          <w:color w:val="000000" w:themeColor="text1"/>
+          <w:sz w:val="24"/>
+          <w:szCs w:val="28"/>
+        </w:rPr>
+        <w:t>садка(</w:t>
+      </w:r>
+      <w:proofErr w:type="gramEnd"/>
+      <w:r>
+        <w:rPr>
+          <w:rFonts w:ascii="Times New Roman" w:eastAsia="Calibri" w:hAnsi="Times New Roman" w:cs="Times New Roman"/>
+          <w:color w:val="000000" w:themeColor="text1"/>
+          <w:sz w:val="24"/>
+          <w:szCs w:val="28"/>
+        </w:rPr>
+        <w:t>просмотр рыбы)</w:t>
+      </w:r>
+    </w:p>
+    <w:p>
+      <w:pPr>
+        <w:spacing w:after="0" w:line="360" w:lineRule="auto"/>
+        <w:jc w:val="both"/>
+        <w:rPr>
+          <w:rFonts w:ascii="Times New Roman" w:eastAsia="Calibri" w:hAnsi="Times New Roman" w:cs="Times New Roman"/>
+          <w:color w:val="000000" w:themeColor="text1"/>
+          <w:sz w:val="24"/>
+          <w:szCs w:val="28"/>
+        </w:rPr>
+      </w:pPr>
+    </w:p>
+    <w:p>
+      <w:pPr>
+        <w:spacing w:after="0" w:line="360" w:lineRule="auto"/>
+        <w:jc w:val="both"/>
+        <w:rPr>
+          <w:rFonts w:ascii="Times New Roman" w:eastAsia="Calibri" w:hAnsi="Times New Roman" w:cs="Times New Roman"/>
+          <w:color w:val="000000" w:themeColor="text1"/>
+          <w:sz w:val="24"/>
+          <w:szCs w:val="28"/>
+        </w:rPr>
+      </w:pPr>
+      <w:r>
+        <w:rPr>
+          <w:rFonts w:ascii="Times New Roman" w:eastAsia="Calibri" w:hAnsi="Times New Roman" w:cs="Times New Roman"/>
+          <w:color w:val="000000" w:themeColor="text1"/>
+          <w:sz w:val="24"/>
+          <w:szCs w:val="28"/>
+        </w:rPr>
+        <w:tab/>
+        <w:t xml:space="preserve">Механика перемещения по </w:t>
+      </w:r>
+      <w:proofErr w:type="gramStart"/>
+      <w:r>
+        <w:rPr>
+          <w:rFonts w:ascii="Times New Roman" w:eastAsia="Calibri" w:hAnsi="Times New Roman" w:cs="Times New Roman"/>
+          <w:color w:val="000000" w:themeColor="text1"/>
+          <w:sz w:val="24"/>
+          <w:szCs w:val="28"/>
+        </w:rPr>
+        <w:t>локациям(</w:t>
+      </w:r>
+      <w:proofErr w:type="gramEnd"/>
+      <w:r>
+        <w:rPr>
+          <w:rFonts w:ascii="Times New Roman" w:eastAsia="Calibri" w:hAnsi="Times New Roman" w:cs="Times New Roman"/>
+          <w:color w:val="000000" w:themeColor="text1"/>
+          <w:sz w:val="24"/>
+          <w:szCs w:val="28"/>
+        </w:rPr>
+        <w:t>)</w:t>
+      </w:r>
+    </w:p>
+    <w:p>
+      <w:pPr>
+        <w:spacing w:after="0" w:line="360" w:lineRule="auto"/>
+        <w:jc w:val="both"/>
+        <w:rPr>
+          <w:rFonts w:ascii="Times New Roman" w:eastAsia="Calibri" w:hAnsi="Times New Roman" w:cs="Times New Roman"/>
+          <w:color w:val="000000" w:themeColor="text1"/>
+          <w:sz w:val="24"/>
+          <w:szCs w:val="28"/>
+        </w:rPr>
+      </w:pPr>
+    </w:p>
+    <w:p>
+      <w:pPr>
+        <w:spacing w:after="0" w:line="360" w:lineRule="auto"/>
+        <w:jc w:val="both"/>
+        <w:rPr>
+          <w:rFonts w:ascii="Times New Roman" w:eastAsia="Calibri" w:hAnsi="Times New Roman" w:cs="Times New Roman"/>
+          <w:color w:val="000000" w:themeColor="text1"/>
+          <w:sz w:val="24"/>
+          <w:szCs w:val="28"/>
+        </w:rPr>
+      </w:pPr>
+      <w:r>
+        <w:rPr>
+          <w:rFonts w:ascii="Times New Roman" w:eastAsia="Calibri" w:hAnsi="Times New Roman" w:cs="Times New Roman"/>
+          <w:color w:val="000000" w:themeColor="text1"/>
+          <w:sz w:val="24"/>
+          <w:szCs w:val="28"/>
+        </w:rPr>
+        <w:tab/>
+        <w:t xml:space="preserve">Механика прогрессии статистики </w:t>
+      </w:r>
+      <w:proofErr w:type="gramStart"/>
+      <w:r>
+        <w:rPr>
+          <w:rFonts w:ascii="Times New Roman" w:eastAsia="Calibri" w:hAnsi="Times New Roman" w:cs="Times New Roman"/>
+          <w:color w:val="000000" w:themeColor="text1"/>
+          <w:sz w:val="24"/>
+          <w:szCs w:val="28"/>
+        </w:rPr>
+        <w:t>игрока(</w:t>
+      </w:r>
+      <w:proofErr w:type="gramEnd"/>
+      <w:r>
+        <w:rPr>
+          <w:rFonts w:ascii="Times New Roman" w:eastAsia="Calibri" w:hAnsi="Times New Roman" w:cs="Times New Roman"/>
+          <w:color w:val="000000" w:themeColor="text1"/>
+          <w:sz w:val="24"/>
+          <w:szCs w:val="28"/>
+        </w:rPr>
+        <w:t>меню игрока и обновление их данных)</w:t>
+      </w:r>
+    </w:p>
+    <w:p>
+      <w:pPr>
+        <w:spacing w:after="0" w:line="360" w:lineRule="auto"/>
+        <w:jc w:val="both"/>
+        <w:rPr>
+          <w:rFonts w:ascii="Times New Roman" w:eastAsia="Calibri" w:hAnsi="Times New Roman" w:cs="Times New Roman"/>
+          <w:color w:val="000000" w:themeColor="text1"/>
+          <w:sz w:val="24"/>
+          <w:szCs w:val="28"/>
+        </w:rPr>
+      </w:pPr>
+    </w:p>
+    <w:p>
+      <w:pPr>
+        <w:spacing w:after="0" w:line="360" w:lineRule="auto"/>
+        <w:jc w:val="both"/>
+        <w:rPr>
+          <w:rFonts w:ascii="Times New Roman" w:eastAsia="Calibri" w:hAnsi="Times New Roman" w:cs="Times New Roman"/>
+          <w:color w:val="000000" w:themeColor="text1"/>
+          <w:sz w:val="24"/>
+          <w:szCs w:val="28"/>
+        </w:rPr>
+      </w:pPr>
+      <w:r>
+        <w:rPr>
+          <w:rFonts w:ascii="Times New Roman" w:eastAsia="Calibri" w:hAnsi="Times New Roman" w:cs="Times New Roman"/>
+          <w:color w:val="000000" w:themeColor="text1"/>
+          <w:sz w:val="24"/>
+          <w:szCs w:val="28"/>
+        </w:rPr>
+        <w:tab/>
+        <w:t xml:space="preserve">Механика ловли </w:t>
+      </w:r>
+      <w:proofErr w:type="gramStart"/>
+      <w:r>
+        <w:rPr>
+          <w:rFonts w:ascii="Times New Roman" w:eastAsia="Calibri" w:hAnsi="Times New Roman" w:cs="Times New Roman"/>
+          <w:color w:val="000000" w:themeColor="text1"/>
+          <w:sz w:val="24"/>
+          <w:szCs w:val="28"/>
+        </w:rPr>
+        <w:t>рыбы(</w:t>
+      </w:r>
+      <w:proofErr w:type="gramEnd"/>
+      <w:r>
+        <w:rPr>
+          <w:rFonts w:ascii="Times New Roman" w:eastAsia="Calibri" w:hAnsi="Times New Roman" w:cs="Times New Roman"/>
+          <w:color w:val="000000" w:themeColor="text1"/>
+          <w:sz w:val="24"/>
+          <w:szCs w:val="28"/>
+        </w:rPr>
+        <w:t>закидывание, анимации, система клёва(учет разных ))</w:t>
+      </w:r>
+    </w:p>
+    <w:p>
+      <w:pPr>
+        <w:spacing w:after="0" w:line="360" w:lineRule="auto"/>
+        <w:jc w:val="both"/>
+        <w:rPr>
+          <w:rFonts w:ascii="Times New Roman" w:eastAsia="Calibri" w:hAnsi="Times New Roman" w:cs="Times New Roman"/>
+          <w:color w:val="000000" w:themeColor="text1"/>
+          <w:sz w:val="24"/>
+          <w:szCs w:val="28"/>
+        </w:rPr>
+      </w:pPr>
+    </w:p>
+    <w:p>
+      <w:pPr>
+        <w:spacing w:after="0" w:line="360" w:lineRule="auto"/>
+        <w:jc w:val="both"/>
+        <w:rPr>
+          <w:rFonts w:ascii="Times New Roman" w:eastAsia="Calibri" w:hAnsi="Times New Roman" w:cs="Times New Roman"/>
+          <w:color w:val="000000" w:themeColor="text1"/>
+          <w:sz w:val="24"/>
+          <w:szCs w:val="28"/>
+        </w:rPr>
+      </w:pPr>
+      <w:r>
+        <w:rPr>
+          <w:rFonts w:ascii="Times New Roman" w:eastAsia="Calibri" w:hAnsi="Times New Roman" w:cs="Times New Roman"/>
+          <w:color w:val="000000" w:themeColor="text1"/>
+          <w:sz w:val="24"/>
+          <w:szCs w:val="28"/>
+        </w:rPr>
+        <w:tab/>
+      </w:r>
+      <w:r>
+        <w:rPr>
+          <w:rFonts w:ascii="Times New Roman" w:eastAsia="Calibri" w:hAnsi="Times New Roman" w:cs="Times New Roman"/>
+          <w:color w:val="000000" w:themeColor="text1"/>
+          <w:sz w:val="24"/>
+          <w:szCs w:val="28"/>
+          <w:lang w:val="be-BY"/>
+        </w:rPr>
+        <w:t>Локализация</w:t>
+      </w:r>
+      <w:r>
+        <w:rPr>
+          <w:rFonts w:ascii="Times New Roman" w:eastAsia="Calibri" w:hAnsi="Times New Roman" w:cs="Times New Roman"/>
+          <w:color w:val="000000" w:themeColor="text1"/>
+          <w:sz w:val="24"/>
+          <w:szCs w:val="28"/>
+        </w:rPr>
+        <w:t xml:space="preserve"> на 2 языка</w:t>
+      </w:r>
+    </w:p>
+    <w:p>
+      <w:pPr>
+        <w:spacing w:after="0" w:line="360" w:lineRule="auto"/>
+        <w:jc w:val="both"/>
+        <w:rPr>
+          <w:rFonts w:ascii="Times New Roman" w:eastAsia="Calibri" w:hAnsi="Times New Roman" w:cs="Times New Roman"/>
+          <w:color w:val="000000" w:themeColor="text1"/>
+          <w:sz w:val="24"/>
+          <w:szCs w:val="28"/>
+        </w:rPr>
+      </w:pPr>
+    </w:p>
+    <w:p>
+      <w:pPr>
+        <w:keepNext/>
+        <w:keepLines/>
         <w:spacing w:after="0" w:line="360" w:lineRule="auto"/>
         <w:ind w:firstLine="708"/>
         <w:jc w:val="both"/>
-        <w:rPr>
-          <w:rFonts w:ascii="Times New Roman" w:eastAsia="Calibri" w:hAnsi="Times New Roman" w:cs="Times New Roman"/>
-          <w:sz w:val="24"/>
-          <w:szCs w:val="28"/>
-        </w:rPr>
-      </w:pPr>
-      <w:r>
-        <w:rPr>
-          <w:rFonts w:ascii="Times New Roman" w:eastAsia="Calibri" w:hAnsi="Times New Roman" w:cs="Times New Roman"/>
-          <w:sz w:val="24"/>
-          <w:szCs w:val="28"/>
-        </w:rPr>
-        <w:t xml:space="preserve"> «</w:t>
-      </w:r>
-      <w:r>
-        <w:rPr>
-          <w:rFonts w:ascii="Times New Roman" w:eastAsia="Calibri" w:hAnsi="Times New Roman" w:cs="Times New Roman"/>
-          <w:sz w:val="24"/>
-          <w:szCs w:val="24"/>
-          <w:lang w:val="en-US"/>
-        </w:rPr>
-        <w:t>Fishing</w:t>
-      </w:r>
-      <w:r>
-        <w:rPr>
-          <w:rFonts w:ascii="Times New Roman" w:eastAsia="Calibri" w:hAnsi="Times New Roman" w:cs="Times New Roman"/>
-          <w:sz w:val="24"/>
-          <w:szCs w:val="24"/>
-        </w:rPr>
-        <w:t xml:space="preserve"> </w:t>
-      </w:r>
-      <w:r>
-        <w:rPr>
-          <w:rFonts w:ascii="Times New Roman" w:eastAsia="Calibri" w:hAnsi="Times New Roman" w:cs="Times New Roman"/>
-          <w:sz w:val="24"/>
-          <w:szCs w:val="24"/>
-          <w:lang w:val="en-US"/>
-        </w:rPr>
-        <w:t>in</w:t>
-      </w:r>
-      <w:r>
-        <w:rPr>
-          <w:rFonts w:ascii="Times New Roman" w:eastAsia="Calibri" w:hAnsi="Times New Roman" w:cs="Times New Roman"/>
-          <w:sz w:val="24"/>
-          <w:szCs w:val="24"/>
-        </w:rPr>
-        <w:t xml:space="preserve"> </w:t>
-      </w:r>
-      <w:r>
-        <w:rPr>
-          <w:rFonts w:ascii="Times New Roman" w:eastAsia="Calibri" w:hAnsi="Times New Roman" w:cs="Times New Roman"/>
-          <w:sz w:val="24"/>
-          <w:szCs w:val="24"/>
-          <w:lang w:val="en-US"/>
-        </w:rPr>
-        <w:t>Belarus</w:t>
-      </w:r>
-      <w:r>
-        <w:rPr>
-          <w:rFonts w:ascii="Times New Roman" w:eastAsia="Calibri" w:hAnsi="Times New Roman" w:cs="Times New Roman"/>
-          <w:sz w:val="24"/>
-          <w:szCs w:val="28"/>
-        </w:rPr>
-        <w:t xml:space="preserve">» </w:t>
-      </w:r>
-      <w:r>
-        <w:rPr>
-          <w:rFonts w:ascii="Times New Roman" w:eastAsia="Calibri" w:hAnsi="Times New Roman" w:cs="Times New Roman"/>
-          <w:sz w:val="24"/>
-          <w:szCs w:val="28"/>
-        </w:rPr>
-        <w:t>должен</w:t>
-      </w:r>
-      <w:r>
-        <w:rPr>
-          <w:rFonts w:ascii="Times New Roman" w:eastAsia="Calibri" w:hAnsi="Times New Roman" w:cs="Times New Roman"/>
-          <w:sz w:val="24"/>
-          <w:szCs w:val="28"/>
-        </w:rPr>
-        <w:t xml:space="preserve"> </w:t>
-      </w:r>
-      <w:r>
-        <w:rPr>
-          <w:rFonts w:ascii="Times New Roman" w:eastAsia="Calibri" w:hAnsi="Times New Roman" w:cs="Times New Roman"/>
-          <w:sz w:val="24"/>
-          <w:szCs w:val="28"/>
-        </w:rPr>
-        <w:t>реализовывать следующие функции:</w:t>
-      </w:r>
+        <w:outlineLvl w:val="2"/>
+        <w:rPr>
+          <w:rFonts w:ascii="Times New Roman" w:eastAsia="Times New Roman" w:hAnsi="Times New Roman" w:cs="Times New Roman"/>
+          <w:b/>
+          <w:sz w:val="24"/>
+          <w:szCs w:val="24"/>
+        </w:rPr>
+      </w:pPr>
+      <w:bookmarkStart w:id="33" w:name="_Toc419222548"/>
+      <w:bookmarkStart w:id="34" w:name="_Toc156823826"/>
+      <w:r>
+        <w:rPr>
+          <w:rFonts w:ascii="Times New Roman" w:eastAsia="Times New Roman" w:hAnsi="Times New Roman" w:cs="Times New Roman"/>
+          <w:b/>
+          <w:sz w:val="24"/>
+          <w:szCs w:val="24"/>
+        </w:rPr>
+        <w:t>4.1.2. Требования к организации</w:t>
+      </w:r>
+      <w:r>
+        <w:rPr>
+          <w:rFonts w:ascii="Times New Roman" w:eastAsia="Times New Roman" w:hAnsi="Times New Roman" w:cs="Times New Roman"/>
+          <w:b/>
+          <w:sz w:val="24"/>
+          <w:szCs w:val="24"/>
+        </w:rPr>
+        <w:t xml:space="preserve"> входных</w:t>
+      </w:r>
+      <w:r>
+        <w:rPr>
+          <w:rFonts w:ascii="Times New Roman" w:eastAsia="Times New Roman" w:hAnsi="Times New Roman" w:cs="Times New Roman"/>
+          <w:b/>
+          <w:sz w:val="24"/>
+          <w:szCs w:val="24"/>
+        </w:rPr>
+        <w:t xml:space="preserve"> данных</w:t>
+      </w:r>
+      <w:bookmarkEnd w:id="33"/>
+      <w:bookmarkEnd w:id="34"/>
     </w:p>
     <w:p>
       <w:pPr>
-        <w:pStyle w:val="aa"/>
-        <w:numPr>
-          <w:ilvl w:val="0"/>
-          <w:numId w:val="36"/>
-        </w:numPr>
+        <w:spacing w:after="0" w:line="360" w:lineRule="auto"/>
+        <w:ind w:firstLine="709"/>
+        <w:jc w:val="both"/>
+        <w:rPr>
+          <w:rFonts w:ascii="Times New Roman" w:eastAsia="Calibri" w:hAnsi="Times New Roman" w:cs="Times New Roman"/>
+          <w:color w:val="000000" w:themeColor="text1"/>
+          <w:sz w:val="24"/>
+        </w:rPr>
+      </w:pPr>
+      <w:r>
+        <w:rPr>
+          <w:rFonts w:ascii="Times New Roman" w:eastAsia="Calibri" w:hAnsi="Times New Roman" w:cs="Times New Roman"/>
+          <w:color w:val="000000" w:themeColor="text1"/>
+          <w:sz w:val="24"/>
+        </w:rPr>
+        <w:t xml:space="preserve">Ввод данных в программу осуществляется с помощью пользовательского интерфейса игры и реализован посредством стандартных средств ввода: клавиатуры и мыши. Ввиду специфики игровых проектов, понятие </w:t>
+      </w:r>
+      <w:r>
+        <w:rPr>
+          <w:rFonts w:ascii="Times New Roman" w:eastAsia="Calibri" w:hAnsi="Times New Roman" w:cs="Times New Roman"/>
+          <w:sz w:val="24"/>
+          <w:szCs w:val="28"/>
+        </w:rPr>
+        <w:t>«</w:t>
+      </w:r>
+      <w:r>
+        <w:rPr>
+          <w:rFonts w:ascii="Times New Roman" w:eastAsia="Calibri" w:hAnsi="Times New Roman" w:cs="Times New Roman"/>
+          <w:sz w:val="24"/>
+          <w:szCs w:val="24"/>
+        </w:rPr>
+        <w:t>неверные входные данные</w:t>
+      </w:r>
+      <w:r>
+        <w:rPr>
+          <w:rFonts w:ascii="Times New Roman" w:eastAsia="Calibri" w:hAnsi="Times New Roman" w:cs="Times New Roman"/>
+          <w:sz w:val="24"/>
+          <w:szCs w:val="28"/>
+        </w:rPr>
+        <w:t>»</w:t>
+      </w:r>
+      <w:r>
+        <w:rPr>
+          <w:rFonts w:ascii="Times New Roman" w:eastAsia="Calibri" w:hAnsi="Times New Roman" w:cs="Times New Roman"/>
+          <w:sz w:val="24"/>
+          <w:szCs w:val="28"/>
+        </w:rPr>
+        <w:t xml:space="preserve"> </w:t>
+      </w:r>
+      <w:r>
+        <w:rPr>
+          <w:rFonts w:ascii="Times New Roman" w:eastAsia="Calibri" w:hAnsi="Times New Roman" w:cs="Times New Roman"/>
+          <w:sz w:val="24"/>
+          <w:szCs w:val="28"/>
+        </w:rPr>
+        <w:t>в контексте игры отсутствует. Есть набор сценариев, которые обрабатывают соответствующий ввод игрока</w:t>
+      </w:r>
+      <w:r>
+        <w:rPr>
+          <w:rFonts w:ascii="Times New Roman" w:eastAsia="Calibri" w:hAnsi="Times New Roman" w:cs="Times New Roman"/>
+          <w:sz w:val="24"/>
+          <w:szCs w:val="28"/>
+        </w:rPr>
+        <w:t>.</w:t>
+      </w:r>
+      <w:r>
+        <w:rPr>
+          <w:rFonts w:ascii="Times New Roman" w:eastAsia="Calibri" w:hAnsi="Times New Roman" w:cs="Times New Roman"/>
+          <w:sz w:val="24"/>
+          <w:szCs w:val="28"/>
+        </w:rPr>
+        <w:t xml:space="preserve"> </w:t>
+      </w:r>
+      <w:r>
+        <w:rPr>
+          <w:rFonts w:ascii="Times New Roman" w:eastAsia="Calibri" w:hAnsi="Times New Roman" w:cs="Times New Roman"/>
+          <w:sz w:val="24"/>
+          <w:szCs w:val="28"/>
+        </w:rPr>
+        <w:t>Е</w:t>
+      </w:r>
+      <w:r>
+        <w:rPr>
+          <w:rFonts w:ascii="Times New Roman" w:eastAsia="Calibri" w:hAnsi="Times New Roman" w:cs="Times New Roman"/>
+          <w:sz w:val="24"/>
+          <w:szCs w:val="28"/>
+        </w:rPr>
+        <w:t>сли ввод не соответствует ни одному из сценариев игры, то он просто игнорируется.</w:t>
+      </w:r>
+      <w:r>
+        <w:rPr>
+          <w:rFonts w:ascii="Times New Roman" w:eastAsia="Calibri" w:hAnsi="Times New Roman" w:cs="Times New Roman"/>
+          <w:color w:val="000000" w:themeColor="text1"/>
+          <w:sz w:val="24"/>
+        </w:rPr>
+        <w:t xml:space="preserve"> </w:t>
+      </w:r>
+    </w:p>
+    <w:p>
+      <w:pPr>
+        <w:spacing w:after="0" w:line="360" w:lineRule="auto"/>
+        <w:ind w:firstLine="709"/>
+        <w:jc w:val="both"/>
+        <w:rPr>
+          <w:rFonts w:ascii="Times New Roman" w:eastAsia="Calibri" w:hAnsi="Times New Roman" w:cs="Times New Roman"/>
+          <w:color w:val="000000" w:themeColor="text1"/>
+          <w:sz w:val="24"/>
+        </w:rPr>
+      </w:pPr>
+    </w:p>
+    <w:p>
+      <w:pPr>
+        <w:keepNext/>
+        <w:keepLines/>
+        <w:spacing w:after="0" w:line="360" w:lineRule="auto"/>
+        <w:ind w:firstLine="708"/>
+        <w:jc w:val="both"/>
+        <w:outlineLvl w:val="2"/>
+        <w:rPr>
+          <w:rFonts w:ascii="Times New Roman" w:eastAsia="Times New Roman" w:hAnsi="Times New Roman" w:cs="Times New Roman"/>
+          <w:b/>
+          <w:sz w:val="24"/>
+          <w:szCs w:val="24"/>
+        </w:rPr>
+      </w:pPr>
+      <w:bookmarkStart w:id="35" w:name="_Toc156823827"/>
+      <w:r>
+        <w:rPr>
+          <w:rFonts w:ascii="Times New Roman" w:eastAsia="Times New Roman" w:hAnsi="Times New Roman" w:cs="Times New Roman"/>
+          <w:b/>
+          <w:sz w:val="24"/>
+          <w:szCs w:val="24"/>
+        </w:rPr>
+        <w:lastRenderedPageBreak/>
+        <w:t>4.1.</w:t>
+      </w:r>
+      <w:r>
+        <w:rPr>
+          <w:rFonts w:ascii="Times New Roman" w:eastAsia="Times New Roman" w:hAnsi="Times New Roman" w:cs="Times New Roman"/>
+          <w:b/>
+          <w:sz w:val="24"/>
+          <w:szCs w:val="24"/>
+        </w:rPr>
+        <w:t>3</w:t>
+      </w:r>
+      <w:r>
+        <w:rPr>
+          <w:rFonts w:ascii="Times New Roman" w:eastAsia="Times New Roman" w:hAnsi="Times New Roman" w:cs="Times New Roman"/>
+          <w:b/>
+          <w:sz w:val="24"/>
+          <w:szCs w:val="24"/>
+        </w:rPr>
+        <w:t>. Требования к организации</w:t>
+      </w:r>
+      <w:r>
+        <w:rPr>
+          <w:rFonts w:ascii="Times New Roman" w:eastAsia="Times New Roman" w:hAnsi="Times New Roman" w:cs="Times New Roman"/>
+          <w:b/>
+          <w:sz w:val="24"/>
+          <w:szCs w:val="24"/>
+        </w:rPr>
+        <w:t xml:space="preserve"> выходных</w:t>
+      </w:r>
+      <w:r>
+        <w:rPr>
+          <w:rFonts w:ascii="Times New Roman" w:eastAsia="Times New Roman" w:hAnsi="Times New Roman" w:cs="Times New Roman"/>
+          <w:b/>
+          <w:sz w:val="24"/>
+          <w:szCs w:val="24"/>
+        </w:rPr>
+        <w:t xml:space="preserve"> данных</w:t>
+      </w:r>
+      <w:bookmarkEnd w:id="35"/>
+    </w:p>
+    <w:p>
+      <w:pPr>
+        <w:spacing w:after="0" w:line="360" w:lineRule="auto"/>
+        <w:ind w:firstLine="709"/>
+        <w:jc w:val="both"/>
+        <w:rPr>
+          <w:rFonts w:ascii="Times New Roman" w:eastAsia="Calibri" w:hAnsi="Times New Roman" w:cs="Times New Roman"/>
+          <w:color w:val="000000" w:themeColor="text1"/>
+          <w:sz w:val="24"/>
+        </w:rPr>
+      </w:pPr>
+      <w:r>
+        <w:rPr>
+          <w:rFonts w:ascii="Times New Roman" w:eastAsia="Calibri" w:hAnsi="Times New Roman" w:cs="Times New Roman"/>
+          <w:color w:val="000000" w:themeColor="text1"/>
+          <w:sz w:val="24"/>
+        </w:rPr>
+        <w:t>Вывод данных производится на монитор в рамках пользовательского интерфейса программы. Других требований к организации выходных данных не выдвигается.</w:t>
+      </w:r>
+    </w:p>
+    <w:p>
+      <w:pPr>
+        <w:spacing w:after="0" w:line="360" w:lineRule="auto"/>
+        <w:ind w:firstLine="709"/>
+        <w:jc w:val="both"/>
+        <w:rPr>
+          <w:rFonts w:ascii="Times New Roman" w:eastAsia="Calibri" w:hAnsi="Times New Roman" w:cs="Times New Roman"/>
+          <w:color w:val="000000" w:themeColor="text1"/>
+          <w:sz w:val="24"/>
+        </w:rPr>
+      </w:pPr>
+    </w:p>
+    <w:p>
+      <w:pPr>
+        <w:keepNext/>
+        <w:keepLines/>
         <w:spacing w:after="0" w:line="360" w:lineRule="auto"/>
         <w:jc w:val="both"/>
+        <w:outlineLvl w:val="1"/>
+        <w:rPr>
+          <w:rFonts w:ascii="Times New Roman" w:eastAsia="Calibri" w:hAnsi="Times New Roman" w:cs="Times New Roman"/>
+          <w:b/>
+          <w:sz w:val="24"/>
+          <w:szCs w:val="28"/>
+          <w:lang w:eastAsia="ru-RU"/>
+        </w:rPr>
+      </w:pPr>
+      <w:bookmarkStart w:id="36" w:name="_Toc419222550"/>
+      <w:bookmarkStart w:id="37" w:name="_Toc156823828"/>
+      <w:r>
+        <w:rPr>
+          <w:rFonts w:ascii="Times New Roman" w:eastAsia="Calibri" w:hAnsi="Times New Roman" w:cs="Times New Roman"/>
+          <w:b/>
+          <w:sz w:val="24"/>
+          <w:szCs w:val="28"/>
+          <w:lang w:eastAsia="ru-RU"/>
+        </w:rPr>
+        <w:t>4.</w:t>
+      </w:r>
+      <w:r>
+        <w:rPr>
+          <w:rFonts w:ascii="Times New Roman" w:eastAsia="Calibri" w:hAnsi="Times New Roman" w:cs="Times New Roman"/>
+          <w:b/>
+          <w:sz w:val="24"/>
+          <w:szCs w:val="28"/>
+          <w:lang w:val="be-BY" w:eastAsia="ru-RU"/>
+        </w:rPr>
+        <w:t>2</w:t>
+      </w:r>
+      <w:r>
+        <w:rPr>
+          <w:rFonts w:ascii="Times New Roman" w:eastAsia="Calibri" w:hAnsi="Times New Roman" w:cs="Times New Roman"/>
+          <w:b/>
+          <w:sz w:val="24"/>
+          <w:szCs w:val="28"/>
+          <w:lang w:eastAsia="ru-RU"/>
+        </w:rPr>
+        <w:t>. Требования к интерфейсу</w:t>
+      </w:r>
+      <w:bookmarkEnd w:id="36"/>
+      <w:bookmarkEnd w:id="37"/>
+    </w:p>
+    <w:p>
+      <w:pPr>
+        <w:widowControl w:val="0"/>
+        <w:tabs>
+          <w:tab w:val="left" w:pos="709"/>
+        </w:tabs>
+        <w:spacing w:after="0" w:line="360" w:lineRule="auto"/>
+        <w:ind w:firstLine="709"/>
+        <w:jc w:val="both"/>
+        <w:rPr>
+          <w:rFonts w:ascii="Times New Roman" w:eastAsia="Calibri" w:hAnsi="Times New Roman" w:cs="Times New Roman"/>
+          <w:sz w:val="24"/>
+        </w:rPr>
+      </w:pPr>
+      <w:r>
+        <w:rPr>
+          <w:rFonts w:ascii="Times New Roman" w:eastAsia="Calibri" w:hAnsi="Times New Roman" w:cs="Times New Roman"/>
+          <w:sz w:val="24"/>
+          <w:szCs w:val="28"/>
+        </w:rPr>
+        <w:t>Взаи</w:t>
+      </w:r>
+      <w:r>
+        <w:rPr>
+          <w:rFonts w:ascii="Times New Roman" w:eastAsia="Calibri" w:hAnsi="Times New Roman" w:cs="Times New Roman"/>
+          <w:sz w:val="24"/>
+          <w:szCs w:val="28"/>
+        </w:rPr>
+        <w:t xml:space="preserve">модействие </w:t>
+      </w:r>
+      <w:r>
+        <w:rPr>
+          <w:rFonts w:ascii="Times New Roman" w:eastAsia="Calibri" w:hAnsi="Times New Roman" w:cs="Times New Roman"/>
+          <w:sz w:val="24"/>
+          <w:szCs w:val="28"/>
+          <w:lang w:val="en-GB"/>
+        </w:rPr>
+        <w:t>API</w:t>
+      </w:r>
+      <w:r>
+        <w:rPr>
+          <w:rFonts w:ascii="Times New Roman" w:eastAsia="Calibri" w:hAnsi="Times New Roman" w:cs="Times New Roman"/>
+          <w:sz w:val="24"/>
+          <w:szCs w:val="28"/>
+        </w:rPr>
+        <w:t xml:space="preserve">. </w:t>
+      </w:r>
+      <w:r>
+        <w:rPr>
+          <w:rFonts w:ascii="Times New Roman" w:eastAsia="Calibri" w:hAnsi="Times New Roman" w:cs="Times New Roman"/>
+          <w:sz w:val="24"/>
+          <w:szCs w:val="28"/>
+        </w:rPr>
+        <w:t xml:space="preserve"> </w:t>
+      </w:r>
+    </w:p>
+    <w:p>
+      <w:pPr>
+        <w:spacing w:after="0" w:line="360" w:lineRule="auto"/>
+        <w:jc w:val="both"/>
         <w:rPr>
           <w:rFonts w:ascii="Times New Roman" w:eastAsia="Calibri" w:hAnsi="Times New Roman" w:cs="Times New Roman"/>
           <w:color w:val="000000" w:themeColor="text1"/>
@@ -8806,14 +9644,505 @@
           <w:szCs w:val="28"/>
         </w:rPr>
       </w:pPr>
-      <w:r>
-        <w:rPr>
-          <w:rFonts w:ascii="Times New Roman" w:eastAsia="Calibri" w:hAnsi="Times New Roman" w:cs="Times New Roman"/>
+    </w:p>
+    <w:p>
+      <w:pPr>
+        <w:keepNext/>
+        <w:keepLines/>
+        <w:spacing w:after="0" w:line="360" w:lineRule="auto"/>
+        <w:jc w:val="both"/>
+        <w:outlineLvl w:val="1"/>
+        <w:rPr>
+          <w:rFonts w:ascii="Times New Roman" w:eastAsia="Calibri" w:hAnsi="Times New Roman" w:cs="Times New Roman"/>
+          <w:b/>
           <w:color w:val="000000" w:themeColor="text1"/>
           <w:sz w:val="24"/>
           <w:szCs w:val="28"/>
-        </w:rPr>
-        <w:t>Механики основного игрового цикла</w:t>
+          <w:lang w:eastAsia="ru-RU"/>
+        </w:rPr>
+      </w:pPr>
+      <w:bookmarkStart w:id="38" w:name="_Toc419222552"/>
+      <w:bookmarkStart w:id="39" w:name="_Toc156823829"/>
+      <w:r>
+        <w:rPr>
+          <w:rFonts w:ascii="Times New Roman" w:eastAsia="Calibri" w:hAnsi="Times New Roman" w:cs="Times New Roman"/>
+          <w:b/>
+          <w:color w:val="000000" w:themeColor="text1"/>
+          <w:sz w:val="24"/>
+          <w:szCs w:val="28"/>
+          <w:lang w:eastAsia="ru-RU"/>
+        </w:rPr>
+        <w:t>4.</w:t>
+      </w:r>
+      <w:r>
+        <w:rPr>
+          <w:rFonts w:ascii="Times New Roman" w:eastAsia="Calibri" w:hAnsi="Times New Roman" w:cs="Times New Roman"/>
+          <w:b/>
+          <w:color w:val="000000" w:themeColor="text1"/>
+          <w:sz w:val="24"/>
+          <w:szCs w:val="28"/>
+          <w:lang w:val="be-BY" w:eastAsia="ru-RU"/>
+        </w:rPr>
+        <w:t>3</w:t>
+      </w:r>
+      <w:r>
+        <w:rPr>
+          <w:rFonts w:ascii="Times New Roman" w:eastAsia="Calibri" w:hAnsi="Times New Roman" w:cs="Times New Roman"/>
+          <w:b/>
+          <w:color w:val="000000" w:themeColor="text1"/>
+          <w:sz w:val="24"/>
+          <w:szCs w:val="28"/>
+          <w:lang w:eastAsia="ru-RU"/>
+        </w:rPr>
+        <w:t>. Требование к надежности</w:t>
+      </w:r>
+      <w:bookmarkEnd w:id="38"/>
+      <w:bookmarkEnd w:id="39"/>
+    </w:p>
+    <w:p>
+      <w:pPr>
+        <w:spacing w:after="0" w:line="360" w:lineRule="auto"/>
+        <w:ind w:firstLine="709"/>
+        <w:jc w:val="both"/>
+        <w:rPr>
+          <w:rFonts w:ascii="Times New Roman" w:eastAsia="Calibri" w:hAnsi="Times New Roman" w:cs="Times New Roman"/>
+          <w:color w:val="000000" w:themeColor="text1"/>
+          <w:sz w:val="24"/>
+          <w:szCs w:val="28"/>
+        </w:rPr>
+      </w:pPr>
+      <w:r>
+        <w:rPr>
+          <w:rFonts w:ascii="Times New Roman" w:eastAsia="Calibri" w:hAnsi="Times New Roman" w:cs="Times New Roman"/>
+          <w:color w:val="000000" w:themeColor="text1"/>
+          <w:sz w:val="24"/>
+          <w:szCs w:val="28"/>
+        </w:rPr>
+        <w:t xml:space="preserve">В случае ошибок, возникающих при работе программы, игра должна уведомить пользователя о том, что произошёл сбой и предложить перезапустить игру. </w:t>
+      </w:r>
+    </w:p>
+    <w:p>
+      <w:pPr>
+        <w:spacing w:after="0" w:line="360" w:lineRule="auto"/>
+        <w:ind w:firstLine="709"/>
+        <w:jc w:val="both"/>
+        <w:rPr>
+          <w:rFonts w:ascii="Times New Roman" w:eastAsia="Calibri" w:hAnsi="Times New Roman" w:cs="Times New Roman"/>
+          <w:color w:val="000000" w:themeColor="text1"/>
+          <w:sz w:val="24"/>
+          <w:szCs w:val="28"/>
+        </w:rPr>
+      </w:pPr>
+      <w:r>
+        <w:rPr>
+          <w:rFonts w:ascii="Times New Roman" w:eastAsia="Calibri" w:hAnsi="Times New Roman" w:cs="Times New Roman"/>
+          <w:color w:val="000000" w:themeColor="text1"/>
+          <w:sz w:val="24"/>
+          <w:szCs w:val="28"/>
+        </w:rPr>
+        <w:t xml:space="preserve">Ситуации, при которых игра перестаёт обрабатывать </w:t>
+      </w:r>
+      <w:r>
+        <w:rPr>
+          <w:rFonts w:ascii="Times New Roman" w:eastAsia="Calibri" w:hAnsi="Times New Roman" w:cs="Times New Roman"/>
+          <w:color w:val="000000" w:themeColor="text1"/>
+          <w:sz w:val="24"/>
+          <w:szCs w:val="28"/>
+        </w:rPr>
+        <w:t>ввод пользователя, зависает недопустимы.</w:t>
+      </w:r>
+    </w:p>
+    <w:p>
+      <w:pPr>
+        <w:spacing w:after="0" w:line="360" w:lineRule="auto"/>
+        <w:ind w:left="1429"/>
+        <w:jc w:val="both"/>
+        <w:rPr>
+          <w:rFonts w:ascii="Times New Roman" w:eastAsia="Calibri" w:hAnsi="Times New Roman" w:cs="Times New Roman"/>
+          <w:color w:val="000000" w:themeColor="text1"/>
+          <w:sz w:val="24"/>
+          <w:szCs w:val="28"/>
+        </w:rPr>
+      </w:pPr>
+    </w:p>
+    <w:p>
+      <w:pPr>
+        <w:spacing w:after="0" w:line="480" w:lineRule="auto"/>
+        <w:jc w:val="both"/>
+        <w:outlineLvl w:val="1"/>
+        <w:rPr>
+          <w:rFonts w:ascii="Times New Roman" w:eastAsia="Calibri" w:hAnsi="Times New Roman" w:cs="Times New Roman"/>
+          <w:b/>
+          <w:bCs/>
+          <w:sz w:val="24"/>
+        </w:rPr>
+      </w:pPr>
+      <w:r>
+        <w:rPr>
+          <w:rFonts w:ascii="Times New Roman" w:eastAsia="Calibri" w:hAnsi="Times New Roman" w:cs="Times New Roman"/>
+          <w:b/>
+          <w:bCs/>
+          <w:sz w:val="24"/>
+        </w:rPr>
+        <w:t>4.</w:t>
+      </w:r>
+      <w:r>
+        <w:rPr>
+          <w:rFonts w:ascii="Times New Roman" w:eastAsia="Calibri" w:hAnsi="Times New Roman" w:cs="Times New Roman"/>
+          <w:b/>
+          <w:bCs/>
+          <w:sz w:val="24"/>
+          <w:lang w:val="be-BY"/>
+        </w:rPr>
+        <w:t>4</w:t>
+      </w:r>
+      <w:r>
+        <w:rPr>
+          <w:rFonts w:ascii="Times New Roman" w:eastAsia="Calibri" w:hAnsi="Times New Roman" w:cs="Times New Roman"/>
+          <w:b/>
+          <w:bCs/>
+          <w:sz w:val="24"/>
+        </w:rPr>
+        <w:t xml:space="preserve">. </w:t>
+      </w:r>
+      <w:r>
+        <w:rPr>
+          <w:rFonts w:ascii="Times New Roman" w:eastAsia="Calibri" w:hAnsi="Times New Roman" w:cs="Times New Roman"/>
+          <w:b/>
+          <w:bCs/>
+          <w:sz w:val="24"/>
+        </w:rPr>
+        <w:t>Требования к временным характеристикам</w:t>
+      </w:r>
+    </w:p>
+    <w:p>
+      <w:pPr>
+        <w:spacing w:after="0" w:line="360" w:lineRule="auto"/>
+        <w:jc w:val="both"/>
+        <w:rPr>
+          <w:rFonts w:ascii="Times New Roman" w:eastAsia="Calibri" w:hAnsi="Times New Roman" w:cs="Times New Roman"/>
+          <w:sz w:val="24"/>
+        </w:rPr>
+      </w:pPr>
+      <w:r>
+        <w:rPr>
+          <w:rFonts w:ascii="Times New Roman" w:eastAsia="Calibri" w:hAnsi="Times New Roman" w:cs="Times New Roman"/>
+          <w:b/>
+          <w:bCs/>
+          <w:sz w:val="24"/>
+        </w:rPr>
+        <w:tab/>
+      </w:r>
+      <w:r>
+        <w:rPr>
+          <w:rFonts w:ascii="Times New Roman" w:eastAsia="Calibri" w:hAnsi="Times New Roman" w:cs="Times New Roman"/>
+          <w:sz w:val="24"/>
+        </w:rPr>
+        <w:t>Особых условий к временным характеристикам проекта не выдвигается.</w:t>
+      </w:r>
+    </w:p>
+    <w:p>
+      <w:pPr>
+        <w:spacing w:after="0" w:line="360" w:lineRule="auto"/>
+        <w:jc w:val="both"/>
+        <w:outlineLvl w:val="1"/>
+        <w:rPr>
+          <w:rFonts w:ascii="Times New Roman" w:eastAsia="Calibri" w:hAnsi="Times New Roman" w:cs="Times New Roman"/>
+          <w:sz w:val="24"/>
+        </w:rPr>
+      </w:pPr>
+    </w:p>
+    <w:p>
+      <w:pPr>
+        <w:keepNext/>
+        <w:keepLines/>
+        <w:spacing w:after="0" w:line="480" w:lineRule="auto"/>
+        <w:jc w:val="both"/>
+        <w:outlineLvl w:val="1"/>
+        <w:rPr>
+          <w:rFonts w:ascii="Times New Roman" w:eastAsia="Calibri" w:hAnsi="Times New Roman" w:cs="Times New Roman"/>
+          <w:b/>
+          <w:sz w:val="24"/>
+          <w:szCs w:val="28"/>
+          <w:lang w:eastAsia="ru-RU"/>
+        </w:rPr>
+      </w:pPr>
+      <w:bookmarkStart w:id="40" w:name="_Toc419222553"/>
+      <w:bookmarkStart w:id="41" w:name="_Toc156823830"/>
+      <w:r>
+        <w:rPr>
+          <w:rFonts w:ascii="Times New Roman" w:eastAsia="Calibri" w:hAnsi="Times New Roman" w:cs="Times New Roman"/>
+          <w:b/>
+          <w:sz w:val="24"/>
+          <w:szCs w:val="28"/>
+          <w:lang w:eastAsia="ru-RU"/>
+        </w:rPr>
+        <w:t>4.</w:t>
+      </w:r>
+      <w:r>
+        <w:rPr>
+          <w:rFonts w:ascii="Times New Roman" w:eastAsia="Calibri" w:hAnsi="Times New Roman" w:cs="Times New Roman"/>
+          <w:b/>
+          <w:sz w:val="24"/>
+          <w:szCs w:val="28"/>
+          <w:lang w:eastAsia="ru-RU"/>
+        </w:rPr>
+        <w:t>5</w:t>
+      </w:r>
+      <w:r>
+        <w:rPr>
+          <w:rFonts w:ascii="Times New Roman" w:eastAsia="Calibri" w:hAnsi="Times New Roman" w:cs="Times New Roman"/>
+          <w:b/>
+          <w:sz w:val="24"/>
+          <w:szCs w:val="28"/>
+          <w:lang w:eastAsia="ru-RU"/>
+        </w:rPr>
+        <w:t>. Условия эксплуатации</w:t>
+      </w:r>
+      <w:bookmarkEnd w:id="40"/>
+      <w:bookmarkEnd w:id="41"/>
+    </w:p>
+    <w:p>
+      <w:pPr>
+        <w:spacing w:after="0" w:line="360" w:lineRule="auto"/>
+        <w:ind w:firstLine="708"/>
+        <w:rPr>
+          <w:rFonts w:ascii="Times New Roman" w:eastAsia="Calibri" w:hAnsi="Times New Roman" w:cs="Times New Roman"/>
+          <w:sz w:val="24"/>
+          <w:szCs w:val="28"/>
+        </w:rPr>
+      </w:pPr>
+      <w:r>
+        <w:rPr>
+          <w:rFonts w:ascii="Times New Roman" w:eastAsia="Calibri" w:hAnsi="Times New Roman" w:cs="Times New Roman"/>
+          <w:sz w:val="24"/>
+          <w:szCs w:val="28"/>
+        </w:rPr>
+        <w:t xml:space="preserve">Эксплуатация </w:t>
+      </w:r>
+      <w:r>
+        <w:rPr>
+          <w:rFonts w:ascii="Times New Roman" w:eastAsia="Calibri" w:hAnsi="Times New Roman" w:cs="Times New Roman"/>
+          <w:sz w:val="24"/>
+          <w:szCs w:val="28"/>
+        </w:rPr>
+        <w:t xml:space="preserve">программы не </w:t>
+      </w:r>
+      <w:r>
+        <w:rPr>
+          <w:rFonts w:ascii="Times New Roman" w:eastAsia="Calibri" w:hAnsi="Times New Roman" w:cs="Times New Roman"/>
+          <w:sz w:val="24"/>
+          <w:szCs w:val="28"/>
+        </w:rPr>
+        <w:t>должна требовать</w:t>
+      </w:r>
+      <w:r>
+        <w:rPr>
+          <w:rFonts w:ascii="Times New Roman" w:eastAsia="Calibri" w:hAnsi="Times New Roman" w:cs="Times New Roman"/>
+          <w:sz w:val="24"/>
+          <w:szCs w:val="28"/>
+        </w:rPr>
+        <w:t xml:space="preserve"> каких-то специальных навыков от пользователя. Достаточно </w:t>
+      </w:r>
+      <w:r>
+        <w:rPr>
+          <w:rFonts w:ascii="Times New Roman" w:eastAsia="Calibri" w:hAnsi="Times New Roman" w:cs="Times New Roman"/>
+          <w:sz w:val="24"/>
+          <w:szCs w:val="28"/>
+        </w:rPr>
+        <w:t>владеть базовыми навыками работы с компьютером.</w:t>
+      </w:r>
+      <w:r>
+        <w:rPr>
+          <w:rFonts w:ascii="Times New Roman" w:eastAsia="Calibri" w:hAnsi="Times New Roman" w:cs="Times New Roman"/>
+          <w:sz w:val="24"/>
+          <w:szCs w:val="28"/>
+        </w:rPr>
+        <w:t xml:space="preserve"> Всю необходимую информацию по игре пользователь должен получать по ходу использования программы.</w:t>
+      </w:r>
+    </w:p>
+    <w:p>
+      <w:pPr>
+        <w:spacing w:after="0" w:line="360" w:lineRule="auto"/>
+        <w:ind w:firstLine="709"/>
+        <w:jc w:val="both"/>
+        <w:rPr>
+          <w:rFonts w:ascii="Times New Roman" w:eastAsia="Calibri" w:hAnsi="Times New Roman" w:cs="Times New Roman"/>
+          <w:sz w:val="24"/>
+          <w:szCs w:val="28"/>
+        </w:rPr>
+      </w:pPr>
+    </w:p>
+    <w:p>
+      <w:pPr>
+        <w:keepNext/>
+        <w:keepLines/>
+        <w:spacing w:after="0" w:line="480" w:lineRule="auto"/>
+        <w:jc w:val="both"/>
+        <w:outlineLvl w:val="1"/>
+        <w:rPr>
+          <w:rFonts w:ascii="Times New Roman" w:eastAsia="Calibri" w:hAnsi="Times New Roman" w:cs="Times New Roman"/>
+          <w:b/>
+          <w:color w:val="00B0F0"/>
+          <w:sz w:val="24"/>
+          <w:szCs w:val="24"/>
+          <w:lang w:eastAsia="ru-RU"/>
+        </w:rPr>
+      </w:pPr>
+      <w:bookmarkStart w:id="42" w:name="_Toc419222554"/>
+      <w:bookmarkStart w:id="43" w:name="_Toc156823831"/>
+      <w:r>
+        <w:rPr>
+          <w:rFonts w:ascii="Times New Roman" w:eastAsia="Calibri" w:hAnsi="Times New Roman" w:cs="Times New Roman"/>
+          <w:b/>
+          <w:sz w:val="24"/>
+          <w:szCs w:val="28"/>
+          <w:lang w:eastAsia="ru-RU"/>
+        </w:rPr>
+        <w:t>4.</w:t>
+      </w:r>
+      <w:r>
+        <w:rPr>
+          <w:rFonts w:ascii="Times New Roman" w:eastAsia="Calibri" w:hAnsi="Times New Roman" w:cs="Times New Roman"/>
+          <w:b/>
+          <w:sz w:val="24"/>
+          <w:szCs w:val="28"/>
+          <w:lang w:eastAsia="ru-RU"/>
+        </w:rPr>
+        <w:t>6</w:t>
+      </w:r>
+      <w:r>
+        <w:rPr>
+          <w:rFonts w:ascii="Times New Roman" w:eastAsia="Calibri" w:hAnsi="Times New Roman" w:cs="Times New Roman"/>
+          <w:b/>
+          <w:sz w:val="24"/>
+          <w:szCs w:val="28"/>
+          <w:lang w:eastAsia="ru-RU"/>
+        </w:rPr>
+        <w:t xml:space="preserve">. </w:t>
+      </w:r>
+      <w:r>
+        <w:rPr>
+          <w:rFonts w:ascii="Times New Roman" w:eastAsia="Calibri" w:hAnsi="Times New Roman" w:cs="Times New Roman"/>
+          <w:b/>
+          <w:sz w:val="24"/>
+          <w:szCs w:val="24"/>
+          <w:lang w:eastAsia="ru-RU"/>
+        </w:rPr>
+        <w:t>Требования к составу и параметрам технических средств</w:t>
+      </w:r>
+      <w:bookmarkEnd w:id="42"/>
+      <w:bookmarkEnd w:id="43"/>
+    </w:p>
+    <w:p>
+      <w:pPr>
+        <w:spacing w:after="0" w:line="360" w:lineRule="auto"/>
+        <w:ind w:firstLine="709"/>
+        <w:jc w:val="both"/>
+        <w:rPr>
+          <w:rFonts w:ascii="Times New Roman" w:eastAsia="Calibri" w:hAnsi="Times New Roman" w:cs="Times New Roman"/>
+          <w:sz w:val="24"/>
+          <w:szCs w:val="24"/>
+        </w:rPr>
+      </w:pPr>
+      <w:r>
+        <w:rPr>
+          <w:rFonts w:ascii="Times New Roman" w:eastAsia="Calibri" w:hAnsi="Times New Roman" w:cs="Times New Roman"/>
+          <w:sz w:val="24"/>
+          <w:szCs w:val="28"/>
+        </w:rPr>
+        <w:t>«</w:t>
+      </w:r>
+      <w:r>
+        <w:rPr>
+          <w:rFonts w:ascii="Times New Roman" w:eastAsia="Calibri" w:hAnsi="Times New Roman" w:cs="Times New Roman"/>
+          <w:sz w:val="24"/>
+          <w:szCs w:val="24"/>
+          <w:lang w:val="en-US"/>
+        </w:rPr>
+        <w:t>Fishing</w:t>
+      </w:r>
+      <w:r>
+        <w:rPr>
+          <w:rFonts w:ascii="Times New Roman" w:eastAsia="Calibri" w:hAnsi="Times New Roman" w:cs="Times New Roman"/>
+          <w:sz w:val="24"/>
+          <w:szCs w:val="24"/>
+        </w:rPr>
+        <w:t xml:space="preserve"> </w:t>
+      </w:r>
+      <w:r>
+        <w:rPr>
+          <w:rFonts w:ascii="Times New Roman" w:eastAsia="Calibri" w:hAnsi="Times New Roman" w:cs="Times New Roman"/>
+          <w:sz w:val="24"/>
+          <w:szCs w:val="24"/>
+          <w:lang w:val="en-US"/>
+        </w:rPr>
+        <w:t>in</w:t>
+      </w:r>
+      <w:r>
+        <w:rPr>
+          <w:rFonts w:ascii="Times New Roman" w:eastAsia="Calibri" w:hAnsi="Times New Roman" w:cs="Times New Roman"/>
+          <w:sz w:val="24"/>
+          <w:szCs w:val="24"/>
+        </w:rPr>
+        <w:t xml:space="preserve"> </w:t>
+      </w:r>
+      <w:r>
+        <w:rPr>
+          <w:rFonts w:ascii="Times New Roman" w:eastAsia="Calibri" w:hAnsi="Times New Roman" w:cs="Times New Roman"/>
+          <w:sz w:val="24"/>
+          <w:szCs w:val="24"/>
+          <w:lang w:val="en-US"/>
+        </w:rPr>
+        <w:t>Belarus</w:t>
+      </w:r>
+      <w:r>
+        <w:rPr>
+          <w:rFonts w:ascii="Times New Roman" w:eastAsia="Calibri" w:hAnsi="Times New Roman" w:cs="Times New Roman"/>
+          <w:sz w:val="24"/>
+          <w:szCs w:val="28"/>
+        </w:rPr>
+        <w:t>»</w:t>
+      </w:r>
+      <w:r>
+        <w:rPr>
+          <w:rFonts w:ascii="Times New Roman" w:eastAsia="Calibri" w:hAnsi="Times New Roman" w:cs="Times New Roman"/>
+          <w:sz w:val="24"/>
+          <w:szCs w:val="28"/>
+        </w:rPr>
+        <w:t xml:space="preserve"> </w:t>
+      </w:r>
+      <w:r>
+        <w:rPr>
+          <w:rFonts w:ascii="Times New Roman" w:eastAsia="Calibri" w:hAnsi="Times New Roman" w:cs="Times New Roman"/>
+          <w:sz w:val="24"/>
+          <w:szCs w:val="28"/>
+        </w:rPr>
+        <w:t xml:space="preserve">для корректной работы требует компьютер с </w:t>
+      </w:r>
+      <w:r>
+        <w:rPr>
+          <w:rFonts w:ascii="Times New Roman" w:eastAsia="Calibri" w:hAnsi="Times New Roman" w:cs="Times New Roman"/>
+          <w:sz w:val="24"/>
+          <w:szCs w:val="28"/>
+        </w:rPr>
+        <w:t xml:space="preserve">минимальными </w:t>
+      </w:r>
+      <w:r>
+        <w:rPr>
+          <w:rFonts w:ascii="Times New Roman" w:eastAsia="Calibri" w:hAnsi="Times New Roman" w:cs="Times New Roman"/>
+          <w:sz w:val="24"/>
+          <w:szCs w:val="28"/>
+        </w:rPr>
+        <w:t>характеристиками, не превышающие следующие</w:t>
+      </w:r>
+      <w:r>
+        <w:rPr>
+          <w:rFonts w:ascii="Times New Roman" w:eastAsia="Calibri" w:hAnsi="Times New Roman" w:cs="Times New Roman"/>
+          <w:sz w:val="24"/>
+          <w:szCs w:val="24"/>
+        </w:rPr>
+        <w:t>:</w:t>
       </w:r>
     </w:p>
     <w:p>
@@ -8827,883 +10156,148 @@
         <w:jc w:val="both"/>
         <w:rPr>
           <w:rFonts w:ascii="Times New Roman" w:eastAsia="Calibri" w:hAnsi="Times New Roman" w:cs="Times New Roman"/>
-          <w:color w:val="000000" w:themeColor="text1"/>
-          <w:sz w:val="24"/>
-          <w:szCs w:val="28"/>
-        </w:rPr>
-      </w:pPr>
-    </w:p>
-    <w:p>
-      <w:pPr>
-        <w:keepNext/>
-        <w:keepLines/>
-        <w:spacing w:after="0" w:line="360" w:lineRule="auto"/>
-        <w:ind w:firstLine="708"/>
-        <w:jc w:val="both"/>
-        <w:outlineLvl w:val="2"/>
-        <w:rPr>
-          <w:rFonts w:ascii="Times New Roman" w:eastAsia="Times New Roman" w:hAnsi="Times New Roman" w:cs="Times New Roman"/>
-          <w:b/>
-          <w:sz w:val="24"/>
-          <w:szCs w:val="24"/>
-        </w:rPr>
-      </w:pPr>
-      <w:bookmarkStart w:id="32" w:name="_Toc419222548"/>
-      <w:bookmarkStart w:id="33" w:name="_Toc156823826"/>
-      <w:r>
-        <w:rPr>
-          <w:rFonts w:ascii="Times New Roman" w:eastAsia="Times New Roman" w:hAnsi="Times New Roman" w:cs="Times New Roman"/>
-          <w:b/>
-          <w:sz w:val="24"/>
-          <w:szCs w:val="24"/>
-        </w:rPr>
-        <w:t>4.1.2. Требования к организации</w:t>
-      </w:r>
-      <w:r>
-        <w:rPr>
-          <w:rFonts w:ascii="Times New Roman" w:eastAsia="Times New Roman" w:hAnsi="Times New Roman" w:cs="Times New Roman"/>
-          <w:b/>
-          <w:sz w:val="24"/>
-          <w:szCs w:val="24"/>
-        </w:rPr>
-        <w:t xml:space="preserve"> входных</w:t>
-      </w:r>
-      <w:r>
-        <w:rPr>
-          <w:rFonts w:ascii="Times New Roman" w:eastAsia="Times New Roman" w:hAnsi="Times New Roman" w:cs="Times New Roman"/>
-          <w:b/>
-          <w:sz w:val="24"/>
-          <w:szCs w:val="24"/>
-        </w:rPr>
-        <w:t xml:space="preserve"> данных</w:t>
-      </w:r>
-      <w:bookmarkEnd w:id="32"/>
-      <w:bookmarkEnd w:id="33"/>
-    </w:p>
-    <w:p>
-      <w:pPr>
-        <w:spacing w:after="0" w:line="360" w:lineRule="auto"/>
-        <w:ind w:firstLine="709"/>
-        <w:jc w:val="both"/>
-        <w:rPr>
-          <w:rFonts w:ascii="Times New Roman" w:eastAsia="Calibri" w:hAnsi="Times New Roman" w:cs="Times New Roman"/>
-          <w:color w:val="000000" w:themeColor="text1"/>
-          <w:sz w:val="24"/>
-        </w:rPr>
-      </w:pPr>
-      <w:r>
-        <w:rPr>
-          <w:rFonts w:ascii="Times New Roman" w:eastAsia="Calibri" w:hAnsi="Times New Roman" w:cs="Times New Roman"/>
-          <w:color w:val="000000" w:themeColor="text1"/>
-          <w:sz w:val="24"/>
-        </w:rPr>
-        <w:t xml:space="preserve">Ввод данных в программу осуществляется с помощью пользовательского интерфейса игры и реализован посредством стандартных средств ввода: клавиатуры и мыши. Ввиду специфики игровых проектов, понятие </w:t>
-      </w:r>
-      <w:r>
-        <w:rPr>
-          <w:rFonts w:ascii="Times New Roman" w:eastAsia="Calibri" w:hAnsi="Times New Roman" w:cs="Times New Roman"/>
-          <w:sz w:val="24"/>
-          <w:szCs w:val="28"/>
-        </w:rPr>
-        <w:t>«</w:t>
-      </w:r>
-      <w:r>
-        <w:rPr>
-          <w:rFonts w:ascii="Times New Roman" w:eastAsia="Calibri" w:hAnsi="Times New Roman" w:cs="Times New Roman"/>
-          <w:sz w:val="24"/>
-          <w:szCs w:val="24"/>
-        </w:rPr>
-        <w:t>неверные входные данные</w:t>
-      </w:r>
-      <w:r>
-        <w:rPr>
-          <w:rFonts w:ascii="Times New Roman" w:eastAsia="Calibri" w:hAnsi="Times New Roman" w:cs="Times New Roman"/>
-          <w:sz w:val="24"/>
-          <w:szCs w:val="28"/>
-        </w:rPr>
-        <w:t>»</w:t>
-      </w:r>
-      <w:r>
-        <w:rPr>
-          <w:rFonts w:ascii="Times New Roman" w:eastAsia="Calibri" w:hAnsi="Times New Roman" w:cs="Times New Roman"/>
-          <w:sz w:val="24"/>
-          <w:szCs w:val="28"/>
+          <w:sz w:val="24"/>
+          <w:szCs w:val="24"/>
+        </w:rPr>
+      </w:pPr>
+      <w:r>
+        <w:rPr>
+          <w:rFonts w:ascii="Times New Roman" w:eastAsia="Calibri" w:hAnsi="Times New Roman" w:cs="Times New Roman"/>
+          <w:sz w:val="24"/>
+          <w:szCs w:val="24"/>
+        </w:rPr>
+        <w:t>Процессор</w:t>
+      </w:r>
+      <w:r>
+        <w:rPr>
+          <w:rFonts w:ascii="Times New Roman" w:eastAsia="Calibri" w:hAnsi="Times New Roman" w:cs="Times New Roman"/>
+          <w:sz w:val="24"/>
+          <w:szCs w:val="24"/>
+        </w:rPr>
+        <w:t>:</w:t>
+      </w:r>
+      <w:r>
+        <w:rPr>
+          <w:rFonts w:ascii="Times New Roman" w:eastAsia="Calibri" w:hAnsi="Times New Roman" w:cs="Times New Roman"/>
+          <w:sz w:val="24"/>
+          <w:szCs w:val="24"/>
         </w:rPr>
         <w:t xml:space="preserve"> </w:t>
       </w:r>
       <w:r>
         <w:rPr>
-          <w:rFonts w:ascii="Times New Roman" w:eastAsia="Calibri" w:hAnsi="Times New Roman" w:cs="Times New Roman"/>
-          <w:sz w:val="24"/>
-          <w:szCs w:val="28"/>
-        </w:rPr>
-        <w:t>в контексте игры отсутствует. Есть набор сценариев, которые обрабатывают соответствующий ввод игрока</w:t>
-      </w:r>
-      <w:r>
-        <w:rPr>
-          <w:rFonts w:ascii="Times New Roman" w:eastAsia="Calibri" w:hAnsi="Times New Roman" w:cs="Times New Roman"/>
-          <w:sz w:val="24"/>
-          <w:szCs w:val="28"/>
-        </w:rPr>
-        <w:t>.</w:t>
-      </w:r>
-      <w:r>
-        <w:rPr>
-          <w:rFonts w:ascii="Times New Roman" w:eastAsia="Calibri" w:hAnsi="Times New Roman" w:cs="Times New Roman"/>
-          <w:sz w:val="24"/>
-          <w:szCs w:val="28"/>
+          <w:rFonts w:ascii="Times New Roman" w:hAnsi="Times New Roman" w:cs="Times New Roman"/>
+          <w:color w:val="000000"/>
+          <w:sz w:val="24"/>
+          <w:szCs w:val="24"/>
+          <w:lang w:val="en-US"/>
+        </w:rPr>
+        <w:t>Intel</w:t>
+      </w:r>
+      <w:r>
+        <w:rPr>
+          <w:rFonts w:ascii="Times New Roman" w:hAnsi="Times New Roman" w:cs="Times New Roman"/>
+          <w:color w:val="000000"/>
+          <w:sz w:val="24"/>
+          <w:szCs w:val="24"/>
         </w:rPr>
         <w:t xml:space="preserve"> </w:t>
       </w:r>
       <w:r>
         <w:rPr>
-          <w:rFonts w:ascii="Times New Roman" w:eastAsia="Calibri" w:hAnsi="Times New Roman" w:cs="Times New Roman"/>
-          <w:sz w:val="24"/>
-          <w:szCs w:val="28"/>
-        </w:rPr>
-        <w:t>Е</w:t>
-      </w:r>
-      <w:r>
-        <w:rPr>
-          <w:rFonts w:ascii="Times New Roman" w:eastAsia="Calibri" w:hAnsi="Times New Roman" w:cs="Times New Roman"/>
-          <w:sz w:val="24"/>
-          <w:szCs w:val="28"/>
-        </w:rPr>
-        <w:t>сли ввод не соответствует ни одному из сценариев игры, то он просто игнорируется.</w:t>
-      </w:r>
-      <w:r>
-        <w:rPr>
-          <w:rFonts w:ascii="Times New Roman" w:eastAsia="Calibri" w:hAnsi="Times New Roman" w:cs="Times New Roman"/>
-          <w:color w:val="000000" w:themeColor="text1"/>
-          <w:sz w:val="24"/>
+          <w:rFonts w:ascii="Times New Roman" w:hAnsi="Times New Roman" w:cs="Times New Roman"/>
+          <w:color w:val="000000"/>
+          <w:sz w:val="24"/>
+          <w:szCs w:val="24"/>
+          <w:lang w:val="en-US"/>
+        </w:rPr>
+        <w:t>Core</w:t>
+      </w:r>
+      <w:r>
+        <w:rPr>
+          <w:rFonts w:ascii="Times New Roman" w:hAnsi="Times New Roman" w:cs="Times New Roman"/>
+          <w:color w:val="000000"/>
+          <w:sz w:val="24"/>
+          <w:szCs w:val="24"/>
         </w:rPr>
         <w:t xml:space="preserve"> </w:t>
       </w:r>
-    </w:p>
-    <w:p>
-      <w:pPr>
-        <w:spacing w:after="0" w:line="360" w:lineRule="auto"/>
-        <w:ind w:firstLine="709"/>
-        <w:jc w:val="both"/>
-        <w:rPr>
-          <w:rFonts w:ascii="Times New Roman" w:eastAsia="Calibri" w:hAnsi="Times New Roman" w:cs="Times New Roman"/>
-          <w:color w:val="000000" w:themeColor="text1"/>
-          <w:sz w:val="24"/>
-        </w:rPr>
-      </w:pPr>
-    </w:p>
-    <w:p>
-      <w:pPr>
-        <w:keepNext/>
-        <w:keepLines/>
-        <w:spacing w:after="0" w:line="360" w:lineRule="auto"/>
-        <w:ind w:firstLine="708"/>
-        <w:jc w:val="both"/>
-        <w:outlineLvl w:val="2"/>
-        <w:rPr>
-          <w:rFonts w:ascii="Times New Roman" w:eastAsia="Times New Roman" w:hAnsi="Times New Roman" w:cs="Times New Roman"/>
-          <w:b/>
-          <w:sz w:val="24"/>
-          <w:szCs w:val="24"/>
-        </w:rPr>
-      </w:pPr>
-      <w:bookmarkStart w:id="34" w:name="_Toc156823827"/>
-      <w:r>
-        <w:rPr>
-          <w:rFonts w:ascii="Times New Roman" w:eastAsia="Times New Roman" w:hAnsi="Times New Roman" w:cs="Times New Roman"/>
-          <w:b/>
-          <w:sz w:val="24"/>
-          <w:szCs w:val="24"/>
-        </w:rPr>
-        <w:t>4.1.</w:t>
-      </w:r>
-      <w:r>
-        <w:rPr>
-          <w:rFonts w:ascii="Times New Roman" w:eastAsia="Times New Roman" w:hAnsi="Times New Roman" w:cs="Times New Roman"/>
-          <w:b/>
-          <w:sz w:val="24"/>
-          <w:szCs w:val="24"/>
-        </w:rPr>
-        <w:t>3</w:t>
-      </w:r>
-      <w:r>
-        <w:rPr>
-          <w:rFonts w:ascii="Times New Roman" w:eastAsia="Times New Roman" w:hAnsi="Times New Roman" w:cs="Times New Roman"/>
-          <w:b/>
-          <w:sz w:val="24"/>
-          <w:szCs w:val="24"/>
-        </w:rPr>
-        <w:t>. Требования к организации</w:t>
-      </w:r>
-      <w:r>
-        <w:rPr>
-          <w:rFonts w:ascii="Times New Roman" w:eastAsia="Times New Roman" w:hAnsi="Times New Roman" w:cs="Times New Roman"/>
-          <w:b/>
-          <w:sz w:val="24"/>
-          <w:szCs w:val="24"/>
-        </w:rPr>
-        <w:t xml:space="preserve"> выходных</w:t>
-      </w:r>
-      <w:r>
-        <w:rPr>
-          <w:rFonts w:ascii="Times New Roman" w:eastAsia="Times New Roman" w:hAnsi="Times New Roman" w:cs="Times New Roman"/>
-          <w:b/>
-          <w:sz w:val="24"/>
-          <w:szCs w:val="24"/>
-        </w:rPr>
-        <w:t xml:space="preserve"> данных</w:t>
-      </w:r>
-      <w:bookmarkEnd w:id="34"/>
-    </w:p>
-    <w:p>
-      <w:pPr>
-        <w:spacing w:after="0" w:line="360" w:lineRule="auto"/>
-        <w:ind w:firstLine="709"/>
-        <w:jc w:val="both"/>
-        <w:rPr>
-          <w:rFonts w:ascii="Times New Roman" w:eastAsia="Calibri" w:hAnsi="Times New Roman" w:cs="Times New Roman"/>
-          <w:color w:val="000000" w:themeColor="text1"/>
-          <w:sz w:val="24"/>
-        </w:rPr>
-      </w:pPr>
-      <w:r>
-        <w:rPr>
-          <w:rFonts w:ascii="Times New Roman" w:eastAsia="Calibri" w:hAnsi="Times New Roman" w:cs="Times New Roman"/>
-          <w:color w:val="000000" w:themeColor="text1"/>
-          <w:sz w:val="24"/>
-        </w:rPr>
-        <w:t>Вывод данных производится на монитор в рамках пользовательского интерфейса программы. Других требований к организации выходных данных не выдвигается.</w:t>
-      </w:r>
-    </w:p>
-    <w:p>
-      <w:pPr>
-        <w:spacing w:after="0" w:line="360" w:lineRule="auto"/>
-        <w:ind w:firstLine="709"/>
-        <w:jc w:val="both"/>
-        <w:rPr>
-          <w:rFonts w:ascii="Times New Roman" w:eastAsia="Calibri" w:hAnsi="Times New Roman" w:cs="Times New Roman"/>
-          <w:color w:val="000000" w:themeColor="text1"/>
-          <w:sz w:val="24"/>
-        </w:rPr>
-      </w:pPr>
-    </w:p>
-    <w:p>
-      <w:pPr>
-        <w:keepNext/>
-        <w:keepLines/>
-        <w:spacing w:after="0" w:line="360" w:lineRule="auto"/>
-        <w:jc w:val="both"/>
-        <w:outlineLvl w:val="1"/>
-        <w:rPr>
-          <w:rFonts w:ascii="Times New Roman" w:eastAsia="Calibri" w:hAnsi="Times New Roman" w:cs="Times New Roman"/>
-          <w:b/>
-          <w:sz w:val="24"/>
-          <w:szCs w:val="28"/>
-          <w:lang w:eastAsia="ru-RU"/>
-        </w:rPr>
-      </w:pPr>
-      <w:bookmarkStart w:id="35" w:name="_Toc419222550"/>
-      <w:bookmarkStart w:id="36" w:name="_Toc156823828"/>
-      <w:r>
-        <w:rPr>
-          <w:rFonts w:ascii="Times New Roman" w:eastAsia="Calibri" w:hAnsi="Times New Roman" w:cs="Times New Roman"/>
-          <w:b/>
-          <w:sz w:val="24"/>
-          <w:szCs w:val="28"/>
-          <w:lang w:eastAsia="ru-RU"/>
-        </w:rPr>
-        <w:t>4.</w:t>
-      </w:r>
-      <w:r>
-        <w:rPr>
-          <w:rFonts w:ascii="Times New Roman" w:eastAsia="Calibri" w:hAnsi="Times New Roman" w:cs="Times New Roman"/>
-          <w:b/>
-          <w:sz w:val="24"/>
-          <w:szCs w:val="28"/>
-          <w:lang w:val="be-BY" w:eastAsia="ru-RU"/>
-        </w:rPr>
-        <w:t>2</w:t>
-      </w:r>
-      <w:r>
-        <w:rPr>
-          <w:rFonts w:ascii="Times New Roman" w:eastAsia="Calibri" w:hAnsi="Times New Roman" w:cs="Times New Roman"/>
-          <w:b/>
-          <w:sz w:val="24"/>
-          <w:szCs w:val="28"/>
-          <w:lang w:eastAsia="ru-RU"/>
-        </w:rPr>
-        <w:t>. Требования к интерфейсу</w:t>
-      </w:r>
-      <w:bookmarkEnd w:id="35"/>
-      <w:bookmarkEnd w:id="36"/>
-    </w:p>
-    <w:p>
-      <w:pPr>
-        <w:widowControl w:val="0"/>
-        <w:tabs>
-          <w:tab w:val="left" w:pos="709"/>
-        </w:tabs>
-        <w:spacing w:after="0" w:line="360" w:lineRule="auto"/>
-        <w:ind w:firstLine="709"/>
-        <w:jc w:val="both"/>
-        <w:rPr>
-          <w:rFonts w:ascii="Times New Roman" w:eastAsia="Calibri" w:hAnsi="Times New Roman" w:cs="Times New Roman"/>
-          <w:sz w:val="24"/>
-        </w:rPr>
-      </w:pPr>
-      <w:r>
-        <w:rPr>
-          <w:rFonts w:ascii="Times New Roman" w:eastAsia="Calibri" w:hAnsi="Times New Roman" w:cs="Times New Roman"/>
-          <w:sz w:val="24"/>
-          <w:szCs w:val="28"/>
-        </w:rPr>
-        <w:t>Взаи</w:t>
-      </w:r>
-      <w:r>
-        <w:rPr>
-          <w:rFonts w:ascii="Times New Roman" w:eastAsia="Calibri" w:hAnsi="Times New Roman" w:cs="Times New Roman"/>
-          <w:sz w:val="24"/>
-          <w:szCs w:val="28"/>
-        </w:rPr>
-        <w:t xml:space="preserve">модействие </w:t>
-      </w:r>
-      <w:r>
-        <w:rPr>
-          <w:rFonts w:ascii="Times New Roman" w:eastAsia="Calibri" w:hAnsi="Times New Roman" w:cs="Times New Roman"/>
-          <w:sz w:val="24"/>
-          <w:szCs w:val="28"/>
-          <w:lang w:val="en-GB"/>
-        </w:rPr>
-        <w:t>API</w:t>
-      </w:r>
-      <w:r>
-        <w:rPr>
-          <w:rFonts w:ascii="Times New Roman" w:eastAsia="Calibri" w:hAnsi="Times New Roman" w:cs="Times New Roman"/>
-          <w:sz w:val="24"/>
-          <w:szCs w:val="28"/>
-        </w:rPr>
-        <w:t xml:space="preserve">. </w:t>
-      </w:r>
-      <w:r>
-        <w:rPr>
-          <w:rFonts w:ascii="Times New Roman" w:eastAsia="Calibri" w:hAnsi="Times New Roman" w:cs="Times New Roman"/>
-          <w:sz w:val="24"/>
-          <w:szCs w:val="28"/>
+      <w:proofErr w:type="spellStart"/>
+      <w:r>
+        <w:rPr>
+          <w:rFonts w:ascii="Times New Roman" w:hAnsi="Times New Roman" w:cs="Times New Roman"/>
+          <w:color w:val="000000"/>
+          <w:sz w:val="24"/>
+          <w:szCs w:val="24"/>
+          <w:lang w:val="en-US"/>
+        </w:rPr>
+        <w:t>i</w:t>
+      </w:r>
+      <w:proofErr w:type="spellEnd"/>
+      <w:r>
+        <w:rPr>
+          <w:rFonts w:ascii="Times New Roman" w:hAnsi="Times New Roman" w:cs="Times New Roman"/>
+          <w:color w:val="000000"/>
+          <w:sz w:val="24"/>
+          <w:szCs w:val="24"/>
+        </w:rPr>
+        <w:t>3-2100</w:t>
+      </w:r>
+      <w:r>
+        <w:rPr>
+          <w:rFonts w:ascii="Times New Roman" w:hAnsi="Times New Roman" w:cs="Times New Roman"/>
+          <w:color w:val="000000"/>
+          <w:sz w:val="24"/>
+          <w:szCs w:val="24"/>
+          <w:lang w:val="en-US"/>
+        </w:rPr>
+        <w:t>T</w:t>
+      </w:r>
+      <w:r>
+        <w:rPr>
+          <w:rFonts w:ascii="Times New Roman" w:hAnsi="Times New Roman" w:cs="Times New Roman"/>
+          <w:color w:val="000000"/>
+          <w:sz w:val="24"/>
+          <w:szCs w:val="24"/>
         </w:rPr>
         <w:t xml:space="preserve"> </w:t>
       </w:r>
-    </w:p>
-    <w:p>
-      <w:pPr>
-        <w:spacing w:after="0" w:line="360" w:lineRule="auto"/>
-        <w:jc w:val="both"/>
-        <w:rPr>
-          <w:rFonts w:ascii="Times New Roman" w:eastAsia="Calibri" w:hAnsi="Times New Roman" w:cs="Times New Roman"/>
-          <w:color w:val="000000" w:themeColor="text1"/>
-          <w:sz w:val="24"/>
-          <w:szCs w:val="28"/>
-        </w:rPr>
-      </w:pPr>
-    </w:p>
-    <w:p>
-      <w:pPr>
-        <w:keepNext/>
-        <w:keepLines/>
-        <w:spacing w:after="0" w:line="360" w:lineRule="auto"/>
-        <w:jc w:val="both"/>
-        <w:outlineLvl w:val="1"/>
-        <w:rPr>
-          <w:rFonts w:ascii="Times New Roman" w:eastAsia="Calibri" w:hAnsi="Times New Roman" w:cs="Times New Roman"/>
-          <w:b/>
-          <w:color w:val="000000" w:themeColor="text1"/>
-          <w:sz w:val="24"/>
-          <w:szCs w:val="28"/>
-          <w:lang w:eastAsia="ru-RU"/>
-        </w:rPr>
-      </w:pPr>
-      <w:bookmarkStart w:id="37" w:name="_Toc419222552"/>
-      <w:bookmarkStart w:id="38" w:name="_Toc156823829"/>
-      <w:r>
-        <w:rPr>
-          <w:rFonts w:ascii="Times New Roman" w:eastAsia="Calibri" w:hAnsi="Times New Roman" w:cs="Times New Roman"/>
-          <w:b/>
-          <w:color w:val="000000" w:themeColor="text1"/>
-          <w:sz w:val="24"/>
-          <w:szCs w:val="28"/>
-          <w:lang w:eastAsia="ru-RU"/>
-        </w:rPr>
-        <w:t>4.</w:t>
-      </w:r>
-      <w:r>
-        <w:rPr>
-          <w:rFonts w:ascii="Times New Roman" w:eastAsia="Calibri" w:hAnsi="Times New Roman" w:cs="Times New Roman"/>
-          <w:b/>
-          <w:color w:val="000000" w:themeColor="text1"/>
-          <w:sz w:val="24"/>
-          <w:szCs w:val="28"/>
-          <w:lang w:val="be-BY" w:eastAsia="ru-RU"/>
-        </w:rPr>
-        <w:t>3</w:t>
-      </w:r>
-      <w:r>
-        <w:rPr>
-          <w:rFonts w:ascii="Times New Roman" w:eastAsia="Calibri" w:hAnsi="Times New Roman" w:cs="Times New Roman"/>
-          <w:b/>
-          <w:color w:val="000000" w:themeColor="text1"/>
-          <w:sz w:val="24"/>
-          <w:szCs w:val="28"/>
-          <w:lang w:eastAsia="ru-RU"/>
-        </w:rPr>
-        <w:t>. Требование к надежности</w:t>
-      </w:r>
-      <w:bookmarkEnd w:id="37"/>
-      <w:bookmarkEnd w:id="38"/>
-    </w:p>
-    <w:p>
-      <w:pPr>
-        <w:spacing w:after="0" w:line="360" w:lineRule="auto"/>
-        <w:ind w:firstLine="709"/>
-        <w:jc w:val="both"/>
-        <w:rPr>
-          <w:rFonts w:ascii="Times New Roman" w:eastAsia="Calibri" w:hAnsi="Times New Roman" w:cs="Times New Roman"/>
-          <w:color w:val="000000" w:themeColor="text1"/>
-          <w:sz w:val="24"/>
-          <w:szCs w:val="28"/>
-        </w:rPr>
-      </w:pPr>
-      <w:r>
-        <w:rPr>
-          <w:rFonts w:ascii="Times New Roman" w:eastAsia="Calibri" w:hAnsi="Times New Roman" w:cs="Times New Roman"/>
-          <w:color w:val="000000" w:themeColor="text1"/>
-          <w:sz w:val="24"/>
-          <w:szCs w:val="28"/>
-        </w:rPr>
-        <w:t xml:space="preserve">В случае ошибок, возникающих при работе программы, игра должна уведомить пользователя о том, что произошёл сбой и предложить перезапустить игру. </w:t>
-      </w:r>
-    </w:p>
-    <w:p>
-      <w:pPr>
-        <w:spacing w:after="0" w:line="360" w:lineRule="auto"/>
-        <w:ind w:firstLine="709"/>
-        <w:jc w:val="both"/>
-        <w:rPr>
-          <w:rFonts w:ascii="Times New Roman" w:eastAsia="Calibri" w:hAnsi="Times New Roman" w:cs="Times New Roman"/>
-          <w:color w:val="000000" w:themeColor="text1"/>
-          <w:sz w:val="24"/>
-          <w:szCs w:val="28"/>
-        </w:rPr>
-      </w:pPr>
-      <w:r>
-        <w:rPr>
-          <w:rFonts w:ascii="Times New Roman" w:eastAsia="Calibri" w:hAnsi="Times New Roman" w:cs="Times New Roman"/>
-          <w:color w:val="000000" w:themeColor="text1"/>
-          <w:sz w:val="24"/>
-          <w:szCs w:val="28"/>
-        </w:rPr>
-        <w:t xml:space="preserve">Ситуации, при которых игра перестаёт обрабатывать </w:t>
-      </w:r>
-      <w:r>
-        <w:rPr>
-          <w:rFonts w:ascii="Times New Roman" w:eastAsia="Calibri" w:hAnsi="Times New Roman" w:cs="Times New Roman"/>
-          <w:color w:val="000000" w:themeColor="text1"/>
-          <w:sz w:val="24"/>
-          <w:szCs w:val="28"/>
-        </w:rPr>
-        <w:t>ввод пользователя, зависает недопустимы.</w:t>
-      </w:r>
-    </w:p>
-    <w:p>
-      <w:pPr>
-        <w:spacing w:after="0" w:line="360" w:lineRule="auto"/>
-        <w:ind w:left="1429"/>
-        <w:jc w:val="both"/>
-        <w:rPr>
-          <w:rFonts w:ascii="Times New Roman" w:eastAsia="Calibri" w:hAnsi="Times New Roman" w:cs="Times New Roman"/>
-          <w:color w:val="000000" w:themeColor="text1"/>
-          <w:sz w:val="24"/>
-          <w:szCs w:val="28"/>
-        </w:rPr>
-      </w:pPr>
-    </w:p>
-    <w:p>
-      <w:pPr>
-        <w:spacing w:after="0" w:line="480" w:lineRule="auto"/>
-        <w:jc w:val="both"/>
-        <w:outlineLvl w:val="1"/>
-        <w:rPr>
-          <w:rFonts w:ascii="Times New Roman" w:eastAsia="Calibri" w:hAnsi="Times New Roman" w:cs="Times New Roman"/>
-          <w:b/>
-          <w:bCs/>
-          <w:sz w:val="24"/>
-        </w:rPr>
-      </w:pPr>
-      <w:r>
-        <w:rPr>
-          <w:rFonts w:ascii="Times New Roman" w:eastAsia="Calibri" w:hAnsi="Times New Roman" w:cs="Times New Roman"/>
-          <w:b/>
-          <w:bCs/>
-          <w:sz w:val="24"/>
-        </w:rPr>
-        <w:t>4.</w:t>
-      </w:r>
-      <w:r>
-        <w:rPr>
-          <w:rFonts w:ascii="Times New Roman" w:eastAsia="Calibri" w:hAnsi="Times New Roman" w:cs="Times New Roman"/>
-          <w:b/>
-          <w:bCs/>
-          <w:sz w:val="24"/>
-          <w:lang w:val="be-BY"/>
-        </w:rPr>
-        <w:t>4</w:t>
-      </w:r>
-      <w:r>
-        <w:rPr>
-          <w:rFonts w:ascii="Times New Roman" w:eastAsia="Calibri" w:hAnsi="Times New Roman" w:cs="Times New Roman"/>
-          <w:b/>
-          <w:bCs/>
-          <w:sz w:val="24"/>
-        </w:rPr>
-        <w:t xml:space="preserve">. </w:t>
-      </w:r>
-      <w:r>
-        <w:rPr>
-          <w:rFonts w:ascii="Times New Roman" w:eastAsia="Calibri" w:hAnsi="Times New Roman" w:cs="Times New Roman"/>
-          <w:b/>
-          <w:bCs/>
-          <w:sz w:val="24"/>
-        </w:rPr>
-        <w:t>Требования к временным характеристикам</w:t>
-      </w:r>
-    </w:p>
-    <w:p>
-      <w:pPr>
-        <w:spacing w:after="0" w:line="360" w:lineRule="auto"/>
-        <w:jc w:val="both"/>
-        <w:rPr>
-          <w:rFonts w:ascii="Times New Roman" w:eastAsia="Calibri" w:hAnsi="Times New Roman" w:cs="Times New Roman"/>
-          <w:sz w:val="24"/>
-        </w:rPr>
-      </w:pPr>
-      <w:r>
-        <w:rPr>
-          <w:rFonts w:ascii="Times New Roman" w:eastAsia="Calibri" w:hAnsi="Times New Roman" w:cs="Times New Roman"/>
-          <w:b/>
-          <w:bCs/>
-          <w:sz w:val="24"/>
-        </w:rPr>
-        <w:tab/>
-      </w:r>
-      <w:r>
-        <w:rPr>
-          <w:rFonts w:ascii="Times New Roman" w:eastAsia="Calibri" w:hAnsi="Times New Roman" w:cs="Times New Roman"/>
-          <w:sz w:val="24"/>
-        </w:rPr>
-        <w:t>Особых условий к временным характеристикам проекта не выдвигается.</w:t>
-      </w:r>
-    </w:p>
-    <w:p>
-      <w:pPr>
-        <w:spacing w:after="0" w:line="360" w:lineRule="auto"/>
-        <w:jc w:val="both"/>
-        <w:outlineLvl w:val="1"/>
-        <w:rPr>
-          <w:rFonts w:ascii="Times New Roman" w:eastAsia="Calibri" w:hAnsi="Times New Roman" w:cs="Times New Roman"/>
-          <w:sz w:val="24"/>
-        </w:rPr>
-      </w:pPr>
-    </w:p>
-    <w:p>
-      <w:pPr>
-        <w:keepNext/>
-        <w:keepLines/>
-        <w:spacing w:after="0" w:line="480" w:lineRule="auto"/>
-        <w:jc w:val="both"/>
-        <w:outlineLvl w:val="1"/>
-        <w:rPr>
-          <w:rFonts w:ascii="Times New Roman" w:eastAsia="Calibri" w:hAnsi="Times New Roman" w:cs="Times New Roman"/>
-          <w:b/>
-          <w:sz w:val="24"/>
-          <w:szCs w:val="28"/>
-          <w:lang w:eastAsia="ru-RU"/>
-        </w:rPr>
-      </w:pPr>
-      <w:bookmarkStart w:id="39" w:name="_Toc419222553"/>
-      <w:bookmarkStart w:id="40" w:name="_Toc156823830"/>
-      <w:r>
-        <w:rPr>
-          <w:rFonts w:ascii="Times New Roman" w:eastAsia="Calibri" w:hAnsi="Times New Roman" w:cs="Times New Roman"/>
-          <w:b/>
-          <w:sz w:val="24"/>
-          <w:szCs w:val="28"/>
-          <w:lang w:eastAsia="ru-RU"/>
-        </w:rPr>
-        <w:lastRenderedPageBreak/>
-        <w:t>4.</w:t>
-      </w:r>
-      <w:r>
-        <w:rPr>
-          <w:rFonts w:ascii="Times New Roman" w:eastAsia="Calibri" w:hAnsi="Times New Roman" w:cs="Times New Roman"/>
-          <w:b/>
-          <w:sz w:val="24"/>
-          <w:szCs w:val="28"/>
-          <w:lang w:eastAsia="ru-RU"/>
-        </w:rPr>
-        <w:t>5</w:t>
-      </w:r>
-      <w:r>
-        <w:rPr>
-          <w:rFonts w:ascii="Times New Roman" w:eastAsia="Calibri" w:hAnsi="Times New Roman" w:cs="Times New Roman"/>
-          <w:b/>
-          <w:sz w:val="24"/>
-          <w:szCs w:val="28"/>
-          <w:lang w:eastAsia="ru-RU"/>
-        </w:rPr>
-        <w:t>. Условия эксплуатации</w:t>
-      </w:r>
-      <w:bookmarkEnd w:id="39"/>
-      <w:bookmarkEnd w:id="40"/>
-    </w:p>
-    <w:p>
-      <w:pPr>
-        <w:spacing w:after="0" w:line="360" w:lineRule="auto"/>
-        <w:ind w:firstLine="708"/>
-        <w:rPr>
-          <w:rFonts w:ascii="Times New Roman" w:eastAsia="Calibri" w:hAnsi="Times New Roman" w:cs="Times New Roman"/>
-          <w:sz w:val="24"/>
-          <w:szCs w:val="28"/>
-        </w:rPr>
-      </w:pPr>
-      <w:r>
-        <w:rPr>
-          <w:rFonts w:ascii="Times New Roman" w:eastAsia="Calibri" w:hAnsi="Times New Roman" w:cs="Times New Roman"/>
-          <w:sz w:val="24"/>
-          <w:szCs w:val="28"/>
-        </w:rPr>
-        <w:t xml:space="preserve">Эксплуатация </w:t>
-      </w:r>
-      <w:r>
-        <w:rPr>
-          <w:rFonts w:ascii="Times New Roman" w:eastAsia="Calibri" w:hAnsi="Times New Roman" w:cs="Times New Roman"/>
-          <w:sz w:val="24"/>
-          <w:szCs w:val="28"/>
-        </w:rPr>
-        <w:t xml:space="preserve">программы не </w:t>
-      </w:r>
-      <w:r>
-        <w:rPr>
-          <w:rFonts w:ascii="Times New Roman" w:eastAsia="Calibri" w:hAnsi="Times New Roman" w:cs="Times New Roman"/>
-          <w:sz w:val="24"/>
-          <w:szCs w:val="28"/>
-        </w:rPr>
-        <w:t>должна требовать</w:t>
-      </w:r>
-      <w:r>
-        <w:rPr>
-          <w:rFonts w:ascii="Times New Roman" w:eastAsia="Calibri" w:hAnsi="Times New Roman" w:cs="Times New Roman"/>
-          <w:sz w:val="24"/>
-          <w:szCs w:val="28"/>
-        </w:rPr>
-        <w:t xml:space="preserve"> каких-то специальных навыков от пользователя. Достаточно </w:t>
-      </w:r>
-      <w:r>
-        <w:rPr>
-          <w:rFonts w:ascii="Times New Roman" w:eastAsia="Calibri" w:hAnsi="Times New Roman" w:cs="Times New Roman"/>
-          <w:sz w:val="24"/>
-          <w:szCs w:val="28"/>
-        </w:rPr>
-        <w:t>владеть базовыми навыками работы с компьютером.</w:t>
-      </w:r>
-      <w:r>
-        <w:rPr>
-          <w:rFonts w:ascii="Times New Roman" w:eastAsia="Calibri" w:hAnsi="Times New Roman" w:cs="Times New Roman"/>
-          <w:sz w:val="24"/>
-          <w:szCs w:val="28"/>
-        </w:rPr>
-        <w:t xml:space="preserve"> Всю необходимую информацию по игре пользователь должен получать по ходу использования программы.</w:t>
-      </w:r>
-    </w:p>
-    <w:p>
-      <w:pPr>
-        <w:spacing w:after="0" w:line="360" w:lineRule="auto"/>
-        <w:ind w:firstLine="709"/>
-        <w:jc w:val="both"/>
-        <w:rPr>
-          <w:rFonts w:ascii="Times New Roman" w:eastAsia="Calibri" w:hAnsi="Times New Roman" w:cs="Times New Roman"/>
-          <w:sz w:val="24"/>
-          <w:szCs w:val="28"/>
-        </w:rPr>
-      </w:pPr>
-    </w:p>
-    <w:p>
-      <w:pPr>
-        <w:keepNext/>
-        <w:keepLines/>
-        <w:spacing w:after="0" w:line="480" w:lineRule="auto"/>
-        <w:jc w:val="both"/>
-        <w:outlineLvl w:val="1"/>
-        <w:rPr>
-          <w:rFonts w:ascii="Times New Roman" w:eastAsia="Calibri" w:hAnsi="Times New Roman" w:cs="Times New Roman"/>
-          <w:b/>
-          <w:color w:val="00B0F0"/>
-          <w:sz w:val="24"/>
-          <w:szCs w:val="24"/>
-          <w:lang w:eastAsia="ru-RU"/>
-        </w:rPr>
-      </w:pPr>
-      <w:bookmarkStart w:id="41" w:name="_Toc419222554"/>
-      <w:bookmarkStart w:id="42" w:name="_Toc156823831"/>
-      <w:r>
-        <w:rPr>
-          <w:rFonts w:ascii="Times New Roman" w:eastAsia="Calibri" w:hAnsi="Times New Roman" w:cs="Times New Roman"/>
-          <w:b/>
-          <w:sz w:val="24"/>
-          <w:szCs w:val="28"/>
-          <w:lang w:eastAsia="ru-RU"/>
-        </w:rPr>
-        <w:t>4.</w:t>
-      </w:r>
-      <w:r>
-        <w:rPr>
-          <w:rFonts w:ascii="Times New Roman" w:eastAsia="Calibri" w:hAnsi="Times New Roman" w:cs="Times New Roman"/>
-          <w:b/>
-          <w:sz w:val="24"/>
-          <w:szCs w:val="28"/>
-          <w:lang w:eastAsia="ru-RU"/>
-        </w:rPr>
-        <w:t>6</w:t>
-      </w:r>
-      <w:r>
-        <w:rPr>
-          <w:rFonts w:ascii="Times New Roman" w:eastAsia="Calibri" w:hAnsi="Times New Roman" w:cs="Times New Roman"/>
-          <w:b/>
-          <w:sz w:val="24"/>
-          <w:szCs w:val="28"/>
-          <w:lang w:eastAsia="ru-RU"/>
-        </w:rPr>
-        <w:t xml:space="preserve">. </w:t>
-      </w:r>
-      <w:r>
-        <w:rPr>
-          <w:rFonts w:ascii="Times New Roman" w:eastAsia="Calibri" w:hAnsi="Times New Roman" w:cs="Times New Roman"/>
-          <w:b/>
-          <w:sz w:val="24"/>
-          <w:szCs w:val="24"/>
-          <w:lang w:eastAsia="ru-RU"/>
-        </w:rPr>
-        <w:t>Требования к составу и параметрам технических средств</w:t>
-      </w:r>
-      <w:bookmarkEnd w:id="41"/>
-      <w:bookmarkEnd w:id="42"/>
-    </w:p>
-    <w:p>
-      <w:pPr>
-        <w:spacing w:after="0" w:line="360" w:lineRule="auto"/>
-        <w:ind w:firstLine="709"/>
-        <w:jc w:val="both"/>
-        <w:rPr>
-          <w:rFonts w:ascii="Times New Roman" w:eastAsia="Calibri" w:hAnsi="Times New Roman" w:cs="Times New Roman"/>
-          <w:sz w:val="24"/>
-          <w:szCs w:val="24"/>
-        </w:rPr>
-      </w:pPr>
-      <w:r>
-        <w:rPr>
-          <w:rFonts w:ascii="Times New Roman" w:eastAsia="Calibri" w:hAnsi="Times New Roman" w:cs="Times New Roman"/>
-          <w:sz w:val="24"/>
-          <w:szCs w:val="28"/>
-        </w:rPr>
-        <w:t>«</w:t>
-      </w:r>
-      <w:r>
-        <w:rPr>
-          <w:rFonts w:ascii="Times New Roman" w:eastAsia="Calibri" w:hAnsi="Times New Roman" w:cs="Times New Roman"/>
+      <w:r>
+        <w:rPr>
+          <w:rFonts w:ascii="Times New Roman" w:hAnsi="Times New Roman" w:cs="Times New Roman"/>
+          <w:color w:val="000000"/>
+          <w:sz w:val="24"/>
+          <w:szCs w:val="24"/>
+        </w:rPr>
+        <w:t>либо</w:t>
+      </w:r>
+      <w:r>
+        <w:rPr>
+          <w:rFonts w:ascii="Times New Roman" w:hAnsi="Times New Roman" w:cs="Times New Roman"/>
+          <w:color w:val="000000"/>
+          <w:sz w:val="24"/>
+          <w:szCs w:val="24"/>
+        </w:rPr>
+        <w:t xml:space="preserve"> </w:t>
+      </w:r>
+      <w:r>
+        <w:rPr>
+          <w:rFonts w:ascii="Times New Roman" w:hAnsi="Times New Roman" w:cs="Times New Roman"/>
+          <w:color w:val="000000"/>
+          <w:sz w:val="24"/>
+          <w:szCs w:val="24"/>
+        </w:rPr>
+        <w:t xml:space="preserve">аналог от </w:t>
+      </w:r>
+      <w:r>
+        <w:rPr>
+          <w:rFonts w:ascii="Times New Roman" w:hAnsi="Times New Roman" w:cs="Times New Roman"/>
+          <w:color w:val="000000"/>
           <w:sz w:val="24"/>
           <w:szCs w:val="24"/>
           <w:lang w:val="en-US"/>
         </w:rPr>
-        <w:t>Fishing</w:t>
-      </w:r>
-      <w:r>
-        <w:rPr>
-          <w:rFonts w:ascii="Times New Roman" w:eastAsia="Calibri" w:hAnsi="Times New Roman" w:cs="Times New Roman"/>
-          <w:sz w:val="24"/>
-          <w:szCs w:val="24"/>
-        </w:rPr>
-        <w:t xml:space="preserve"> </w:t>
-      </w:r>
-      <w:r>
-        <w:rPr>
-          <w:rFonts w:ascii="Times New Roman" w:eastAsia="Calibri" w:hAnsi="Times New Roman" w:cs="Times New Roman"/>
-          <w:sz w:val="24"/>
-          <w:szCs w:val="24"/>
-          <w:lang w:val="en-US"/>
-        </w:rPr>
-        <w:t>in</w:t>
-      </w:r>
-      <w:r>
-        <w:rPr>
-          <w:rFonts w:ascii="Times New Roman" w:eastAsia="Calibri" w:hAnsi="Times New Roman" w:cs="Times New Roman"/>
-          <w:sz w:val="24"/>
-          <w:szCs w:val="24"/>
-        </w:rPr>
-        <w:t xml:space="preserve"> </w:t>
-      </w:r>
-      <w:r>
-        <w:rPr>
-          <w:rFonts w:ascii="Times New Roman" w:eastAsia="Calibri" w:hAnsi="Times New Roman" w:cs="Times New Roman"/>
-          <w:sz w:val="24"/>
-          <w:szCs w:val="24"/>
-          <w:lang w:val="en-US"/>
-        </w:rPr>
-        <w:t>Belarus</w:t>
-      </w:r>
-      <w:r>
-        <w:rPr>
-          <w:rFonts w:ascii="Times New Roman" w:eastAsia="Calibri" w:hAnsi="Times New Roman" w:cs="Times New Roman"/>
-          <w:sz w:val="24"/>
-          <w:szCs w:val="28"/>
-        </w:rPr>
-        <w:t>»</w:t>
-      </w:r>
-      <w:r>
-        <w:rPr>
-          <w:rFonts w:ascii="Times New Roman" w:eastAsia="Calibri" w:hAnsi="Times New Roman" w:cs="Times New Roman"/>
-          <w:sz w:val="24"/>
-          <w:szCs w:val="28"/>
-        </w:rPr>
-        <w:t xml:space="preserve"> </w:t>
-      </w:r>
-      <w:r>
-        <w:rPr>
-          <w:rFonts w:ascii="Times New Roman" w:eastAsia="Calibri" w:hAnsi="Times New Roman" w:cs="Times New Roman"/>
-          <w:sz w:val="24"/>
-          <w:szCs w:val="28"/>
-        </w:rPr>
-        <w:t xml:space="preserve">для корректной работы требует компьютер с </w:t>
-      </w:r>
-      <w:r>
-        <w:rPr>
-          <w:rFonts w:ascii="Times New Roman" w:eastAsia="Calibri" w:hAnsi="Times New Roman" w:cs="Times New Roman"/>
-          <w:sz w:val="24"/>
-          <w:szCs w:val="28"/>
-        </w:rPr>
-        <w:t xml:space="preserve">минимальными </w:t>
-      </w:r>
-      <w:r>
-        <w:rPr>
-          <w:rFonts w:ascii="Times New Roman" w:eastAsia="Calibri" w:hAnsi="Times New Roman" w:cs="Times New Roman"/>
-          <w:sz w:val="24"/>
-          <w:szCs w:val="28"/>
-        </w:rPr>
-        <w:t>характеристиками, не превышающие следующие</w:t>
-      </w:r>
-      <w:r>
-        <w:rPr>
-          <w:rFonts w:ascii="Times New Roman" w:eastAsia="Calibri" w:hAnsi="Times New Roman" w:cs="Times New Roman"/>
-          <w:sz w:val="24"/>
-          <w:szCs w:val="24"/>
-        </w:rPr>
-        <w:t>:</w:t>
+        <w:t>AMD</w:t>
       </w:r>
     </w:p>
     <w:p>
@@ -9727,136 +10321,16 @@
           <w:sz w:val="24"/>
           <w:szCs w:val="24"/>
         </w:rPr>
-        <w:t>Процессор</w:t>
-      </w:r>
-      <w:r>
-        <w:rPr>
-          <w:rFonts w:ascii="Times New Roman" w:eastAsia="Calibri" w:hAnsi="Times New Roman" w:cs="Times New Roman"/>
-          <w:sz w:val="24"/>
-          <w:szCs w:val="24"/>
-        </w:rPr>
-        <w:t>:</w:t>
-      </w:r>
-      <w:r>
-        <w:rPr>
-          <w:rFonts w:ascii="Times New Roman" w:eastAsia="Calibri" w:hAnsi="Times New Roman" w:cs="Times New Roman"/>
-          <w:sz w:val="24"/>
-          <w:szCs w:val="24"/>
-        </w:rPr>
-        <w:t xml:space="preserve"> </w:t>
-      </w:r>
-      <w:r>
-        <w:rPr>
-          <w:rFonts w:ascii="Times New Roman" w:hAnsi="Times New Roman" w:cs="Times New Roman"/>
-          <w:color w:val="000000"/>
+        <w:t>Объём ОЗУ:</w:t>
+      </w:r>
+      <w:r>
+        <w:rPr>
+          <w:rFonts w:ascii="Times New Roman" w:eastAsia="Calibri" w:hAnsi="Times New Roman" w:cs="Times New Roman"/>
           <w:sz w:val="24"/>
           <w:szCs w:val="24"/>
           <w:lang w:val="en-US"/>
         </w:rPr>
-        <w:t>Intel</w:t>
-      </w:r>
-      <w:r>
-        <w:rPr>
-          <w:rFonts w:ascii="Times New Roman" w:hAnsi="Times New Roman" w:cs="Times New Roman"/>
-          <w:color w:val="000000"/>
-          <w:sz w:val="24"/>
-          <w:szCs w:val="24"/>
-        </w:rPr>
-        <w:t xml:space="preserve"> </w:t>
-      </w:r>
-      <w:r>
-        <w:rPr>
-          <w:rFonts w:ascii="Times New Roman" w:hAnsi="Times New Roman" w:cs="Times New Roman"/>
-          <w:color w:val="000000"/>
-          <w:sz w:val="24"/>
-          <w:szCs w:val="24"/>
-          <w:lang w:val="en-US"/>
-        </w:rPr>
-        <w:t>Core</w:t>
-      </w:r>
-      <w:r>
-        <w:rPr>
-          <w:rFonts w:ascii="Times New Roman" w:hAnsi="Times New Roman" w:cs="Times New Roman"/>
-          <w:color w:val="000000"/>
-          <w:sz w:val="24"/>
-          <w:szCs w:val="24"/>
-        </w:rPr>
-        <w:t xml:space="preserve"> </w:t>
-      </w:r>
-      <w:r>
-        <w:rPr>
-          <w:rFonts w:ascii="Times New Roman" w:hAnsi="Times New Roman" w:cs="Times New Roman"/>
-          <w:color w:val="000000"/>
-          <w:sz w:val="24"/>
-          <w:szCs w:val="24"/>
-          <w:lang w:val="en-US"/>
-        </w:rPr>
-        <w:t>i</w:t>
-      </w:r>
-      <w:r>
-        <w:rPr>
-          <w:rFonts w:ascii="Times New Roman" w:hAnsi="Times New Roman" w:cs="Times New Roman"/>
-          <w:color w:val="000000"/>
-          <w:sz w:val="24"/>
-          <w:szCs w:val="24"/>
-        </w:rPr>
-        <w:t>3-2100</w:t>
-      </w:r>
-      <w:r>
-        <w:rPr>
-          <w:rFonts w:ascii="Times New Roman" w:hAnsi="Times New Roman" w:cs="Times New Roman"/>
-          <w:color w:val="000000"/>
-          <w:sz w:val="24"/>
-          <w:szCs w:val="24"/>
-          <w:lang w:val="en-US"/>
-        </w:rPr>
-        <w:t>T</w:t>
-      </w:r>
-      <w:r>
-        <w:rPr>
-          <w:rFonts w:ascii="Times New Roman" w:hAnsi="Times New Roman" w:cs="Times New Roman"/>
-          <w:color w:val="000000"/>
-          <w:sz w:val="24"/>
-          <w:szCs w:val="24"/>
-        </w:rPr>
-        <w:t xml:space="preserve"> </w:t>
-      </w:r>
-      <w:r>
-        <w:rPr>
-          <w:rFonts w:ascii="Times New Roman" w:hAnsi="Times New Roman" w:cs="Times New Roman"/>
-          <w:color w:val="000000"/>
-          <w:sz w:val="24"/>
-          <w:szCs w:val="24"/>
-        </w:rPr>
-        <w:t>либо</w:t>
-      </w:r>
-      <w:r>
-        <w:rPr>
-          <w:rFonts w:ascii="Times New Roman" w:hAnsi="Times New Roman" w:cs="Times New Roman"/>
-          <w:color w:val="000000"/>
-          <w:sz w:val="24"/>
-          <w:szCs w:val="24"/>
-        </w:rPr>
-        <w:t xml:space="preserve"> </w:t>
-      </w:r>
-      <w:r>
-        <w:rPr>
-          <w:rFonts w:ascii="Times New Roman" w:hAnsi="Times New Roman" w:cs="Times New Roman"/>
-          <w:color w:val="000000"/>
-          <w:sz w:val="24"/>
-          <w:szCs w:val="24"/>
-        </w:rPr>
-        <w:t xml:space="preserve">аналог от </w:t>
-      </w:r>
-      <w:r>
-        <w:rPr>
-          <w:rFonts w:ascii="Times New Roman" w:hAnsi="Times New Roman" w:cs="Times New Roman"/>
-          <w:color w:val="000000"/>
-          <w:sz w:val="24"/>
-          <w:szCs w:val="24"/>
-          <w:lang w:val="en-US"/>
-        </w:rPr>
-        <w:t>AMD</w:t>
+        <w:t xml:space="preserve"> 4 Gb</w:t>
       </w:r>
     </w:p>
     <w:p>
@@ -9880,7 +10354,7 @@
           <w:sz w:val="24"/>
           <w:szCs w:val="24"/>
         </w:rPr>
-        <w:t>Объём ОЗУ:</w:t>
+        <w:t>Объём ПЗУ:</w:t>
       </w:r>
       <w:r>
         <w:rPr>
@@ -9889,7 +10363,7 @@
           <w:szCs w:val="24"/>
           <w:lang w:val="en-US"/>
         </w:rPr>
-        <w:t xml:space="preserve"> 4 Gb</w:t>
+        <w:t xml:space="preserve"> 5 Gb</w:t>
       </w:r>
     </w:p>
     <w:p>
@@ -9913,7 +10387,23 @@
           <w:sz w:val="24"/>
           <w:szCs w:val="24"/>
         </w:rPr>
-        <w:t>Объём ПЗУ:</w:t>
+        <w:t>Видеоадаптер</w:t>
+      </w:r>
+      <w:r>
+        <w:rPr>
+          <w:rFonts w:ascii="Times New Roman" w:eastAsia="Calibri" w:hAnsi="Times New Roman" w:cs="Times New Roman"/>
+          <w:sz w:val="24"/>
+          <w:szCs w:val="24"/>
+        </w:rPr>
+        <w:t>:</w:t>
+      </w:r>
+      <w:r>
+        <w:rPr>
+          <w:rFonts w:ascii="Times New Roman" w:eastAsia="Calibri" w:hAnsi="Times New Roman" w:cs="Times New Roman"/>
+          <w:sz w:val="24"/>
+          <w:szCs w:val="24"/>
+        </w:rPr>
+        <w:t xml:space="preserve"> </w:t>
       </w:r>
       <w:r>
         <w:rPr>
@@ -9922,39 +10412,7 @@
           <w:szCs w:val="24"/>
           <w:lang w:val="en-US"/>
         </w:rPr>
-        <w:t xml:space="preserve"> 5 Gb</w:t>
-      </w:r>
-    </w:p>
-    <w:p>
-      <w:pPr>
-        <w:pStyle w:val="aa"/>
-        <w:numPr>
-          <w:ilvl w:val="0"/>
-          <w:numId w:val="37"/>
-        </w:numPr>
-        <w:spacing w:after="0" w:line="360" w:lineRule="auto"/>
-        <w:jc w:val="both"/>
-        <w:rPr>
-          <w:rFonts w:ascii="Times New Roman" w:eastAsia="Calibri" w:hAnsi="Times New Roman" w:cs="Times New Roman"/>
-          <w:sz w:val="24"/>
-          <w:szCs w:val="24"/>
-        </w:rPr>
-      </w:pPr>
-      <w:r>
-        <w:rPr>
-          <w:rFonts w:ascii="Times New Roman" w:eastAsia="Calibri" w:hAnsi="Times New Roman" w:cs="Times New Roman"/>
-          <w:sz w:val="24"/>
-          <w:szCs w:val="24"/>
-        </w:rPr>
-        <w:t>Видеоадаптер</w:t>
-      </w:r>
-      <w:r>
-        <w:rPr>
-          <w:rFonts w:ascii="Times New Roman" w:eastAsia="Calibri" w:hAnsi="Times New Roman" w:cs="Times New Roman"/>
-          <w:sz w:val="24"/>
-          <w:szCs w:val="24"/>
-        </w:rPr>
-        <w:t>:</w:t>
+        <w:t>GeForce</w:t>
       </w:r>
       <w:r>
         <w:rPr>
@@ -9971,16 +10429,17 @@
           <w:szCs w:val="24"/>
           <w:lang w:val="en-US"/>
         </w:rPr>
-        <w:t>GeForce</w:t>
-      </w:r>
-      <w:r>
-        <w:rPr>
-          <w:rFonts w:ascii="Times New Roman" w:eastAsia="Calibri" w:hAnsi="Times New Roman" w:cs="Times New Roman"/>
-          <w:sz w:val="24"/>
-          <w:szCs w:val="24"/>
-        </w:rPr>
-        <w:t xml:space="preserve"> </w:t>
-      </w:r>
+        <w:t>GTX</w:t>
+      </w:r>
+      <w:r>
+        <w:rPr>
+          <w:rFonts w:ascii="Times New Roman" w:eastAsia="Calibri" w:hAnsi="Times New Roman" w:cs="Times New Roman"/>
+          <w:sz w:val="24"/>
+          <w:szCs w:val="24"/>
+        </w:rPr>
+        <w:t xml:space="preserve"> 550 </w:t>
+      </w:r>
+      <w:proofErr w:type="spellStart"/>
       <w:r>
         <w:rPr>
           <w:rFonts w:ascii="Times New Roman" w:eastAsia="Calibri" w:hAnsi="Times New Roman" w:cs="Times New Roman"/>
@@ -9988,25 +10447,9 @@
           <w:szCs w:val="24"/>
           <w:lang w:val="en-US"/>
         </w:rPr>
-        <w:t>GTX</w:t>
-      </w:r>
-      <w:r>
-        <w:rPr>
-          <w:rFonts w:ascii="Times New Roman" w:eastAsia="Calibri" w:hAnsi="Times New Roman" w:cs="Times New Roman"/>
-          <w:sz w:val="24"/>
-          <w:szCs w:val="24"/>
-        </w:rPr>
-        <w:t xml:space="preserve"> 550 </w:t>
-      </w:r>
-      <w:r>
-        <w:rPr>
-          <w:rFonts w:ascii="Times New Roman" w:eastAsia="Calibri" w:hAnsi="Times New Roman" w:cs="Times New Roman"/>
-          <w:sz w:val="24"/>
-          <w:szCs w:val="24"/>
-          <w:lang w:val="en-US"/>
-        </w:rPr>
         <w:t>Ti</w:t>
       </w:r>
+      <w:proofErr w:type="spellEnd"/>
       <w:r>
         <w:rPr>
           <w:rFonts w:ascii="Times New Roman" w:eastAsia="Calibri" w:hAnsi="Times New Roman" w:cs="Times New Roman"/>
@@ -10052,6 +10495,7 @@
           <w:sz w:val="24"/>
           <w:szCs w:val="28"/>
         </w:rPr>
+        <w:lastRenderedPageBreak/>
         <w:t>Программа</w:t>
       </w:r>
       <w:r>
@@ -10069,7 +10513,7 @@
           <w:szCs w:val="28"/>
           <w:lang w:val="be-BY"/>
         </w:rPr>
-        <w:t xml:space="preserve">должна быть работоспособной на устройствах поду управлением </w:t>
+        <w:t xml:space="preserve">должна быть работоспособной на устройствах под управлением </w:t>
       </w:r>
       <w:r>
         <w:rPr>
@@ -10129,8 +10573,8 @@
           <w:lang w:eastAsia="ru-RU"/>
         </w:rPr>
       </w:pPr>
-      <w:bookmarkStart w:id="43" w:name="_Toc419222555"/>
-      <w:bookmarkStart w:id="44" w:name="_Toc156823832"/>
+      <w:bookmarkStart w:id="44" w:name="_Toc419222555"/>
+      <w:bookmarkStart w:id="45" w:name="_Toc156823832"/>
       <w:r>
         <w:rPr>
           <w:rFonts w:ascii="Times New Roman" w:eastAsia="Calibri" w:hAnsi="Times New Roman" w:cs="Times New Roman"/>
@@ -10161,8 +10605,8 @@
         </w:rPr>
         <w:t>. Требования к информационной и программной совместимости</w:t>
       </w:r>
-      <w:bookmarkEnd w:id="43"/>
       <w:bookmarkEnd w:id="44"/>
+      <w:bookmarkEnd w:id="45"/>
     </w:p>
     <w:p>
       <w:pPr>
@@ -10226,8 +10670,8 @@
           <w:lang w:eastAsia="ru-RU"/>
         </w:rPr>
       </w:pPr>
-      <w:bookmarkStart w:id="45" w:name="_Toc419222559"/>
-      <w:bookmarkStart w:id="46" w:name="_Toc156823834"/>
+      <w:bookmarkStart w:id="46" w:name="_Toc419222559"/>
+      <w:bookmarkStart w:id="47" w:name="_Toc156823834"/>
       <w:r>
         <w:rPr>
           <w:rFonts w:ascii="Times New Roman" w:eastAsia="Calibri" w:hAnsi="Times New Roman" w:cs="Times New Roman"/>
@@ -10258,8 +10702,8 @@
         </w:rPr>
         <w:t>. Требования к маркировке и упаковке</w:t>
       </w:r>
-      <w:bookmarkEnd w:id="45"/>
       <w:bookmarkEnd w:id="46"/>
+      <w:bookmarkEnd w:id="47"/>
     </w:p>
     <w:p>
       <w:pPr>
@@ -10545,8 +10989,8 @@
           <w:szCs w:val="28"/>
         </w:rPr>
       </w:pPr>
-      <w:bookmarkStart w:id="47" w:name="_Toc419222560"/>
-      <w:bookmarkStart w:id="48" w:name="_Toc156823835"/>
+      <w:bookmarkStart w:id="48" w:name="_Toc419222560"/>
+      <w:bookmarkStart w:id="49" w:name="_Toc156823835"/>
       <w:r>
         <w:rPr>
           <w:rFonts w:ascii="Times New Roman" w:eastAsia="Times New Roman" w:hAnsi="Times New Roman" w:cs="Times New Roman"/>
@@ -10583,8 +11027,8 @@
         <w:lastRenderedPageBreak/>
         <w:t>5. Требования к программной документации</w:t>
       </w:r>
-      <w:bookmarkEnd w:id="47"/>
       <w:bookmarkEnd w:id="48"/>
+      <w:bookmarkEnd w:id="49"/>
     </w:p>
     <w:p>
       <w:pPr>
@@ -10601,8 +11045,8 @@
           <w:lang w:eastAsia="ru-RU"/>
         </w:rPr>
       </w:pPr>
-      <w:bookmarkStart w:id="49" w:name="_Toc419222561"/>
-      <w:bookmarkStart w:id="50" w:name="_Toc156823836"/>
+      <w:bookmarkStart w:id="50" w:name="_Toc419222561"/>
+      <w:bookmarkStart w:id="51" w:name="_Toc156823836"/>
       <w:r>
         <w:rPr>
           <w:rFonts w:ascii="Times New Roman" w:eastAsia="Calibri" w:hAnsi="Times New Roman" w:cs="Times New Roman"/>
@@ -10613,8 +11057,8 @@
         </w:rPr>
         <w:t>5.1. Предварительный состав программной документации</w:t>
       </w:r>
-      <w:bookmarkEnd w:id="49"/>
       <w:bookmarkEnd w:id="50"/>
+      <w:bookmarkEnd w:id="51"/>
     </w:p>
     <w:p>
       <w:pPr>
@@ -11444,8 +11888,8 @@
           <w:lang w:eastAsia="ru-RU"/>
         </w:rPr>
       </w:pPr>
-      <w:bookmarkStart w:id="51" w:name="_Toc419222562"/>
-      <w:bookmarkStart w:id="52" w:name="_Toc156823837"/>
+      <w:bookmarkStart w:id="52" w:name="_Toc419222562"/>
+      <w:bookmarkStart w:id="53" w:name="_Toc156823837"/>
       <w:r>
         <w:rPr>
           <w:rFonts w:ascii="Times New Roman" w:eastAsia="Calibri" w:hAnsi="Times New Roman" w:cs="Times New Roman"/>
@@ -11456,8 +11900,8 @@
         </w:rPr>
         <w:t>5.2. Специальные требования к программной документации</w:t>
       </w:r>
-      <w:bookmarkEnd w:id="51"/>
       <w:bookmarkEnd w:id="52"/>
+      <w:bookmarkEnd w:id="53"/>
     </w:p>
     <w:p>
       <w:pPr>
@@ -11476,7 +11920,7 @@
           <w:lang w:eastAsia="ru-RU"/>
         </w:rPr>
       </w:pPr>
-      <w:bookmarkStart w:id="53" w:name="_Toc481935346"/>
+      <w:bookmarkStart w:id="54" w:name="_Toc481935346"/>
       <w:r>
         <w:rPr>
           <w:rFonts w:ascii="Times New Roman" w:eastAsia="Calibri" w:hAnsi="Times New Roman" w:cs="Times New Roman"/>
@@ -11567,7 +12011,7 @@
         </w:rPr>
         <w:t xml:space="preserve"> (см. п. 5.1.).</w:t>
       </w:r>
-      <w:bookmarkEnd w:id="53"/>
+      <w:bookmarkEnd w:id="54"/>
       <w:r>
         <w:rPr>
           <w:rFonts w:ascii="Times New Roman" w:eastAsia="Calibri" w:hAnsi="Times New Roman" w:cs="Times New Roman"/>
@@ -11625,7 +12069,7 @@
         </w:rPr>
         <w:t xml:space="preserve">». </w:t>
       </w:r>
-      <w:bookmarkStart w:id="54" w:name="_Toc481935348"/>
+      <w:bookmarkStart w:id="55" w:name="_Toc481935348"/>
     </w:p>
     <w:p>
       <w:pPr>
@@ -11677,7 +12121,87 @@
           <w:szCs w:val="24"/>
           <w:lang w:eastAsia="ru-RU"/>
         </w:rPr>
-        <w:t xml:space="preserve">Вся документация и проект сдается в электронном виде в формате .pdf или .docx. в архиве формата .rar или .zip.   </w:t>
+        <w:t>Вся документация и проект сдается в электронном виде в формате .</w:t>
+      </w:r>
+      <w:proofErr w:type="spellStart"/>
+      <w:r>
+        <w:rPr>
+          <w:rFonts w:ascii="Times New Roman" w:eastAsia="Calibri" w:hAnsi="Times New Roman" w:cs="Times New Roman"/>
+          <w:sz w:val="24"/>
+          <w:szCs w:val="24"/>
+          <w:lang w:eastAsia="ru-RU"/>
+        </w:rPr>
+        <w:t>pdf</w:t>
+      </w:r>
+      <w:proofErr w:type="spellEnd"/>
+      <w:r>
+        <w:rPr>
+          <w:rFonts w:ascii="Times New Roman" w:eastAsia="Calibri" w:hAnsi="Times New Roman" w:cs="Times New Roman"/>
+          <w:sz w:val="24"/>
+          <w:szCs w:val="24"/>
+          <w:lang w:eastAsia="ru-RU"/>
+        </w:rPr>
+        <w:t xml:space="preserve"> или .</w:t>
+      </w:r>
+      <w:proofErr w:type="spellStart"/>
+      <w:r>
+        <w:rPr>
+          <w:rFonts w:ascii="Times New Roman" w:eastAsia="Calibri" w:hAnsi="Times New Roman" w:cs="Times New Roman"/>
+          <w:sz w:val="24"/>
+          <w:szCs w:val="24"/>
+          <w:lang w:eastAsia="ru-RU"/>
+        </w:rPr>
+        <w:t>docx</w:t>
+      </w:r>
+      <w:proofErr w:type="spellEnd"/>
+      <w:r>
+        <w:rPr>
+          <w:rFonts w:ascii="Times New Roman" w:eastAsia="Calibri" w:hAnsi="Times New Roman" w:cs="Times New Roman"/>
+          <w:sz w:val="24"/>
+          <w:szCs w:val="24"/>
+          <w:lang w:eastAsia="ru-RU"/>
+        </w:rPr>
+        <w:t>. в архиве формата .</w:t>
+      </w:r>
+      <w:proofErr w:type="spellStart"/>
+      <w:r>
+        <w:rPr>
+          <w:rFonts w:ascii="Times New Roman" w:eastAsia="Calibri" w:hAnsi="Times New Roman" w:cs="Times New Roman"/>
+          <w:sz w:val="24"/>
+          <w:szCs w:val="24"/>
+          <w:lang w:eastAsia="ru-RU"/>
+        </w:rPr>
+        <w:t>rar</w:t>
+      </w:r>
+      <w:proofErr w:type="spellEnd"/>
+      <w:r>
+        <w:rPr>
+          <w:rFonts w:ascii="Times New Roman" w:eastAsia="Calibri" w:hAnsi="Times New Roman" w:cs="Times New Roman"/>
+          <w:sz w:val="24"/>
+          <w:szCs w:val="24"/>
+          <w:lang w:eastAsia="ru-RU"/>
+        </w:rPr>
+        <w:t xml:space="preserve"> или .</w:t>
+      </w:r>
+      <w:proofErr w:type="spellStart"/>
+      <w:r>
+        <w:rPr>
+          <w:rFonts w:ascii="Times New Roman" w:eastAsia="Calibri" w:hAnsi="Times New Roman" w:cs="Times New Roman"/>
+          <w:sz w:val="24"/>
+          <w:szCs w:val="24"/>
+          <w:lang w:eastAsia="ru-RU"/>
+        </w:rPr>
+        <w:t>zip</w:t>
+      </w:r>
+      <w:proofErr w:type="spellEnd"/>
+      <w:r>
+        <w:rPr>
+          <w:rFonts w:ascii="Times New Roman" w:eastAsia="Calibri" w:hAnsi="Times New Roman" w:cs="Times New Roman"/>
+          <w:sz w:val="24"/>
+          <w:szCs w:val="24"/>
+          <w:lang w:eastAsia="ru-RU"/>
+        </w:rPr>
+        <w:t xml:space="preserve">.   </w:t>
       </w:r>
     </w:p>
     <w:p>
@@ -11873,6 +12397,7 @@
         </w:rPr>
         <w:t xml:space="preserve">должны быть загружены через систему </w:t>
       </w:r>
+      <w:proofErr w:type="spellStart"/>
       <w:r>
         <w:rPr>
           <w:rFonts w:ascii="Times New Roman" w:eastAsia="Calibri" w:hAnsi="Times New Roman" w:cs="Times New Roman"/>
@@ -11882,6 +12407,7 @@
         </w:rPr>
         <w:t>SmartLMS</w:t>
       </w:r>
+      <w:proofErr w:type="spellEnd"/>
       <w:r>
         <w:rPr>
           <w:rFonts w:ascii="Times New Roman" w:eastAsia="Calibri" w:hAnsi="Times New Roman" w:cs="Times New Roman"/>
@@ -11933,6 +12459,7 @@
         </w:rPr>
         <w:t>.</w:t>
       </w:r>
+      <w:proofErr w:type="spellStart"/>
       <w:r>
         <w:rPr>
           <w:rFonts w:ascii="Times New Roman" w:hAnsi="Times New Roman" w:cs="Times New Roman"/>
@@ -11942,6 +12469,7 @@
         </w:rPr>
         <w:t>rar</w:t>
       </w:r>
+      <w:proofErr w:type="spellEnd"/>
       <w:r>
         <w:rPr>
           <w:rFonts w:ascii="Times New Roman" w:hAnsi="Times New Roman" w:cs="Times New Roman"/>
@@ -11968,7 +12496,7 @@
         <w:t>.</w:t>
       </w:r>
     </w:p>
-    <w:bookmarkEnd w:id="54"/>
+    <w:bookmarkEnd w:id="55"/>
     <w:p>
       <w:pPr>
         <w:spacing w:after="0" w:line="360" w:lineRule="auto"/>
@@ -11998,8 +12526,8 @@
           <w:lang w:eastAsia="ru-RU"/>
         </w:rPr>
       </w:pPr>
-      <w:bookmarkStart w:id="55" w:name="_Toc481935351"/>
-      <w:bookmarkStart w:id="56" w:name="_Toc156823838"/>
+      <w:bookmarkStart w:id="56" w:name="_Toc481935351"/>
+      <w:bookmarkStart w:id="57" w:name="_Toc156823838"/>
       <w:r>
         <w:rPr>
           <w:rFonts w:eastAsia="Calibri" w:cs="Times New Roman"/>
@@ -12010,7 +12538,7 @@
         <w:lastRenderedPageBreak/>
         <w:t xml:space="preserve">6. </w:t>
       </w:r>
-      <w:bookmarkEnd w:id="55"/>
+      <w:bookmarkEnd w:id="56"/>
       <w:r>
         <w:rPr>
           <w:rFonts w:eastAsia="Times New Roman" w:cs="Times New Roman"/>
@@ -12021,7 +12549,7 @@
         </w:rPr>
         <w:t>Технико-экономические показатели</w:t>
       </w:r>
-      <w:bookmarkEnd w:id="56"/>
+      <w:bookmarkEnd w:id="57"/>
     </w:p>
     <w:p>
       <w:pPr>
@@ -12036,8 +12564,8 @@
           <w:lang w:eastAsia="ru-RU"/>
         </w:rPr>
       </w:pPr>
-      <w:bookmarkStart w:id="57" w:name="_Toc481935352"/>
-      <w:bookmarkStart w:id="58" w:name="_Toc156823839"/>
+      <w:bookmarkStart w:id="58" w:name="_Toc481935352"/>
+      <w:bookmarkStart w:id="59" w:name="_Toc156823839"/>
       <w:r>
         <w:rPr>
           <w:rFonts w:ascii="Times New Roman" w:eastAsia="Calibri" w:hAnsi="Times New Roman" w:cs="Times New Roman"/>
@@ -12049,39 +12577,8 @@
         </w:rPr>
         <w:t>6.1. Ориентировочная экономическая эффективность</w:t>
       </w:r>
-      <w:bookmarkStart w:id="59" w:name="_Toc481935353"/>
-      <w:bookmarkEnd w:id="57"/>
+      <w:bookmarkStart w:id="60" w:name="_Toc481935353"/>
       <w:bookmarkEnd w:id="58"/>
-    </w:p>
-    <w:p>
-      <w:pPr>
-        <w:spacing w:after="0" w:line="360" w:lineRule="auto"/>
-        <w:rPr>
-          <w:rFonts w:ascii="Times New Roman" w:eastAsia="Calibri" w:hAnsi="Times New Roman" w:cs="Times New Roman"/>
-          <w:b/>
-          <w:sz w:val="24"/>
-          <w:szCs w:val="24"/>
-          <w:lang w:eastAsia="ru-RU"/>
-        </w:rPr>
-      </w:pPr>
-      <w:r>
-        <w:rPr>
-          <w:rFonts w:ascii="Times New Roman" w:eastAsia="Calibri" w:hAnsi="Times New Roman" w:cs="Times New Roman"/>
-          <w:sz w:val="24"/>
-          <w:szCs w:val="24"/>
-          <w:lang w:eastAsia="ru-RU"/>
-        </w:rPr>
-        <w:tab/>
-      </w:r>
-      <w:r>
-        <w:rPr>
-          <w:rFonts w:ascii="Times New Roman" w:eastAsia="Calibri" w:hAnsi="Times New Roman" w:cs="Times New Roman"/>
-          <w:sz w:val="24"/>
-          <w:szCs w:val="24"/>
-          <w:lang w:eastAsia="ru-RU"/>
-        </w:rPr>
-        <w:t>В рамках данной работы расчет экономической эффективности не предусмотрен.</w:t>
-      </w:r>
       <w:bookmarkEnd w:id="59"/>
     </w:p>
     <w:p>
@@ -12089,14 +12586,45 @@
         <w:spacing w:after="0" w:line="360" w:lineRule="auto"/>
         <w:rPr>
           <w:rFonts w:ascii="Times New Roman" w:eastAsia="Calibri" w:hAnsi="Times New Roman" w:cs="Times New Roman"/>
+          <w:b/>
           <w:sz w:val="24"/>
           <w:szCs w:val="24"/>
           <w:lang w:eastAsia="ru-RU"/>
         </w:rPr>
       </w:pPr>
+      <w:r>
+        <w:rPr>
+          <w:rFonts w:ascii="Times New Roman" w:eastAsia="Calibri" w:hAnsi="Times New Roman" w:cs="Times New Roman"/>
+          <w:sz w:val="24"/>
+          <w:szCs w:val="24"/>
+          <w:lang w:eastAsia="ru-RU"/>
+        </w:rPr>
+        <w:tab/>
+      </w:r>
+      <w:r>
+        <w:rPr>
+          <w:rFonts w:ascii="Times New Roman" w:eastAsia="Calibri" w:hAnsi="Times New Roman" w:cs="Times New Roman"/>
+          <w:sz w:val="24"/>
+          <w:szCs w:val="24"/>
+          <w:lang w:eastAsia="ru-RU"/>
+        </w:rPr>
+        <w:t>В рамках данной работы расчет экономической эффективности не предусмотрен.</w:t>
+      </w:r>
+      <w:bookmarkEnd w:id="60"/>
     </w:p>
     <w:p>
       <w:pPr>
+        <w:spacing w:after="0" w:line="360" w:lineRule="auto"/>
+        <w:rPr>
+          <w:rFonts w:ascii="Times New Roman" w:eastAsia="Calibri" w:hAnsi="Times New Roman" w:cs="Times New Roman"/>
+          <w:sz w:val="24"/>
+          <w:szCs w:val="24"/>
+          <w:lang w:eastAsia="ru-RU"/>
+        </w:rPr>
+      </w:pPr>
+    </w:p>
+    <w:p>
+      <w:pPr>
         <w:pStyle w:val="2"/>
         <w:spacing w:before="0" w:line="360" w:lineRule="auto"/>
         <w:rPr>
@@ -12108,8 +12636,8 @@
           <w:lang w:eastAsia="ru-RU"/>
         </w:rPr>
       </w:pPr>
-      <w:bookmarkStart w:id="60" w:name="_Toc481935354"/>
-      <w:bookmarkStart w:id="61" w:name="_Toc156823840"/>
+      <w:bookmarkStart w:id="61" w:name="_Toc481935354"/>
+      <w:bookmarkStart w:id="62" w:name="_Toc156823840"/>
       <w:r>
         <w:rPr>
           <w:rFonts w:ascii="Times New Roman" w:eastAsia="Calibri" w:hAnsi="Times New Roman" w:cs="Times New Roman"/>
@@ -12132,8 +12660,8 @@
         </w:rPr>
         <w:t>Предполагаемая потребность</w:t>
       </w:r>
-      <w:bookmarkEnd w:id="60"/>
       <w:bookmarkEnd w:id="61"/>
+      <w:bookmarkEnd w:id="62"/>
     </w:p>
     <w:p>
       <w:pPr>
@@ -12145,7 +12673,7 @@
           <w:sz w:val="24"/>
         </w:rPr>
       </w:pPr>
-      <w:bookmarkStart w:id="62" w:name="_Toc481935356"/>
+      <w:bookmarkStart w:id="63" w:name="_Toc481935356"/>
       <w:r>
         <w:rPr>
           <w:rFonts w:ascii="Times New Roman" w:eastAsia="Calibri" w:hAnsi="Times New Roman" w:cs="Times New Roman"/>
@@ -12192,7 +12720,7 @@
           <w:szCs w:val="24"/>
         </w:rPr>
       </w:pPr>
-      <w:bookmarkStart w:id="63" w:name="_Toc156823841"/>
+      <w:bookmarkStart w:id="64" w:name="_Toc156823841"/>
       <w:r>
         <w:rPr>
           <w:rFonts w:ascii="Times New Roman" w:eastAsia="Calibri" w:hAnsi="Times New Roman" w:cs="Times New Roman"/>
@@ -12214,8 +12742,8 @@
         </w:rPr>
         <w:t>Экономические преимущества разработки по сравнению с отечественными и зарубежными образцами или аналогами</w:t>
       </w:r>
-      <w:bookmarkEnd w:id="62"/>
       <w:bookmarkEnd w:id="63"/>
+      <w:bookmarkEnd w:id="64"/>
     </w:p>
     <w:p>
       <w:pPr>
@@ -12376,8 +12904,8 @@
         </w:rPr>
         <w:t xml:space="preserve">. </w:t>
       </w:r>
-      <w:bookmarkStart w:id="64" w:name="_Toc419222563"/>
-      <w:bookmarkStart w:id="65" w:name="_Toc156823842"/>
+      <w:bookmarkStart w:id="65" w:name="_Toc419222563"/>
+      <w:bookmarkStart w:id="66" w:name="_Toc156823842"/>
       <w:r>
         <w:rPr>
           <w:rFonts w:ascii="Times New Roman" w:eastAsia="Times New Roman" w:hAnsi="Times New Roman" w:cs="Times New Roman"/>
@@ -12388,8 +12916,8 @@
         </w:rPr>
         <w:t>Стадии и этапы разработки</w:t>
       </w:r>
-      <w:bookmarkEnd w:id="64"/>
       <w:bookmarkEnd w:id="65"/>
+      <w:bookmarkEnd w:id="66"/>
       <w:r>
         <w:rPr>
           <w:rFonts w:ascii="Times New Roman" w:eastAsia="Calibri" w:hAnsi="Times New Roman" w:cs="Times New Roman"/>
@@ -15954,8 +16482,8 @@
           <w:szCs w:val="28"/>
         </w:rPr>
       </w:pPr>
-      <w:bookmarkStart w:id="66" w:name="_Toc419222564"/>
-      <w:bookmarkStart w:id="67" w:name="_Toc156823843"/>
+      <w:bookmarkStart w:id="67" w:name="_Toc419222564"/>
+      <w:bookmarkStart w:id="68" w:name="_Toc156823843"/>
       <w:r>
         <w:rPr>
           <w:rFonts w:ascii="Times New Roman" w:eastAsia="Times New Roman" w:hAnsi="Times New Roman" w:cs="Times New Roman"/>
@@ -15977,8 +16505,8 @@
         </w:rPr>
         <w:t>. Порядок контроля и приёмки</w:t>
       </w:r>
-      <w:bookmarkEnd w:id="66"/>
       <w:bookmarkEnd w:id="67"/>
+      <w:bookmarkEnd w:id="68"/>
     </w:p>
     <w:p>
       <w:pPr>
@@ -16012,6 +16540,50 @@
         <w:spacing w:after="0" w:line="360" w:lineRule="auto"/>
         <w:outlineLvl w:val="1"/>
         <w:rPr>
+          <w:rFonts w:ascii="Times New Roman" w:eastAsia="Calibri" w:hAnsi="Times New Roman" w:cs="Times New Roman"/>
+          <w:sz w:val="24"/>
+          <w:szCs w:val="28"/>
+        </w:rPr>
+      </w:pPr>
+      <w:r>
+        <w:rPr>
+          <w:rFonts w:ascii="Times New Roman" w:eastAsia="Calibri" w:hAnsi="Times New Roman" w:cs="Times New Roman"/>
+          <w:b/>
+          <w:bCs/>
+          <w:sz w:val="24"/>
+          <w:szCs w:val="28"/>
+        </w:rPr>
+        <w:tab/>
+      </w:r>
+      <w:r>
+        <w:rPr>
+          <w:rFonts w:ascii="Times New Roman" w:eastAsia="Calibri" w:hAnsi="Times New Roman" w:cs="Times New Roman"/>
+          <w:sz w:val="24"/>
+          <w:szCs w:val="28"/>
+        </w:rPr>
+        <w:t>Целью испытаний является выявления отклонений программы от функциональных требований технического задания.</w:t>
+      </w:r>
+      <w:r>
+        <w:rPr>
+          <w:rFonts w:ascii="Times New Roman" w:eastAsia="Calibri" w:hAnsi="Times New Roman" w:cs="Times New Roman"/>
+          <w:sz w:val="24"/>
+          <w:szCs w:val="28"/>
+        </w:rPr>
+        <w:t xml:space="preserve"> Соответственно, испытания программы включают в себя следующие модули:</w:t>
+      </w:r>
+    </w:p>
+    <w:p>
+      <w:pPr>
+        <w:pStyle w:val="aa"/>
+        <w:keepNext/>
+        <w:keepLines/>
+        <w:numPr>
+          <w:ilvl w:val="0"/>
+          <w:numId w:val="48"/>
+        </w:numPr>
+        <w:spacing w:after="0" w:line="360" w:lineRule="auto"/>
+        <w:outlineLvl w:val="1"/>
+        <w:rPr>
           <w:rFonts w:ascii="Times New Roman" w:eastAsia="Times New Roman" w:hAnsi="Times New Roman" w:cs="Times New Roman"/>
           <w:caps/>
           <w:sz w:val="28"/>
@@ -16021,64 +16593,165 @@
       <w:r>
         <w:rPr>
           <w:rFonts w:ascii="Times New Roman" w:eastAsia="Calibri" w:hAnsi="Times New Roman" w:cs="Times New Roman"/>
+          <w:sz w:val="24"/>
+          <w:szCs w:val="28"/>
+        </w:rPr>
+        <w:t>Блок 1</w:t>
+      </w:r>
+    </w:p>
+    <w:p>
+      <w:pPr>
+        <w:pStyle w:val="aa"/>
+        <w:keepNext/>
+        <w:keepLines/>
+        <w:numPr>
+          <w:ilvl w:val="0"/>
+          <w:numId w:val="48"/>
+        </w:numPr>
+        <w:spacing w:after="0" w:line="360" w:lineRule="auto"/>
+        <w:outlineLvl w:val="1"/>
+        <w:rPr>
+          <w:rFonts w:ascii="Times New Roman" w:eastAsia="Times New Roman" w:hAnsi="Times New Roman" w:cs="Times New Roman"/>
+          <w:caps/>
+          <w:sz w:val="28"/>
+          <w:szCs w:val="28"/>
+        </w:rPr>
+      </w:pPr>
+      <w:r>
+        <w:rPr>
+          <w:rFonts w:ascii="Times New Roman" w:eastAsia="Calibri" w:hAnsi="Times New Roman" w:cs="Times New Roman"/>
+          <w:sz w:val="24"/>
+          <w:szCs w:val="28"/>
+        </w:rPr>
+        <w:t>Блок 2</w:t>
+      </w:r>
+    </w:p>
+    <w:p>
+      <w:pPr>
+        <w:pStyle w:val="aa"/>
+        <w:keepNext/>
+        <w:keepLines/>
+        <w:numPr>
+          <w:ilvl w:val="0"/>
+          <w:numId w:val="48"/>
+        </w:numPr>
+        <w:spacing w:after="0" w:line="360" w:lineRule="auto"/>
+        <w:outlineLvl w:val="1"/>
+        <w:rPr>
+          <w:rFonts w:ascii="Times New Roman" w:eastAsia="Times New Roman" w:hAnsi="Times New Roman" w:cs="Times New Roman"/>
+          <w:caps/>
+          <w:sz w:val="28"/>
+          <w:szCs w:val="28"/>
+        </w:rPr>
+      </w:pPr>
+      <w:r>
+        <w:rPr>
+          <w:rFonts w:ascii="Times New Roman" w:eastAsia="Calibri" w:hAnsi="Times New Roman" w:cs="Times New Roman"/>
+          <w:sz w:val="24"/>
+          <w:szCs w:val="28"/>
+        </w:rPr>
+        <w:t>Блок 3</w:t>
+      </w:r>
+    </w:p>
+    <w:p>
+      <w:pPr>
+        <w:pStyle w:val="aa"/>
+        <w:keepNext/>
+        <w:keepLines/>
+        <w:numPr>
+          <w:ilvl w:val="0"/>
+          <w:numId w:val="48"/>
+        </w:numPr>
+        <w:spacing w:after="0" w:line="360" w:lineRule="auto"/>
+        <w:outlineLvl w:val="1"/>
+        <w:rPr>
+          <w:rFonts w:ascii="Times New Roman" w:eastAsia="Times New Roman" w:hAnsi="Times New Roman" w:cs="Times New Roman"/>
+          <w:caps/>
+          <w:sz w:val="28"/>
+          <w:szCs w:val="28"/>
+        </w:rPr>
+      </w:pPr>
+      <w:r>
+        <w:rPr>
+          <w:rFonts w:ascii="Times New Roman" w:eastAsia="Calibri" w:hAnsi="Times New Roman" w:cs="Times New Roman"/>
+          <w:sz w:val="24"/>
+          <w:szCs w:val="28"/>
+        </w:rPr>
+        <w:t>Блок 4</w:t>
+      </w:r>
+      <w:r>
+        <w:rPr>
+          <w:rFonts w:ascii="Times New Roman" w:eastAsia="Calibri" w:hAnsi="Times New Roman" w:cs="Times New Roman"/>
+          <w:sz w:val="24"/>
+          <w:szCs w:val="28"/>
+        </w:rPr>
+        <w:t xml:space="preserve"> </w:t>
+      </w:r>
+    </w:p>
+    <w:p>
+      <w:pPr>
+        <w:spacing w:after="0" w:line="360" w:lineRule="auto"/>
+        <w:rPr>
+          <w:rFonts w:ascii="Times New Roman" w:eastAsia="Calibri" w:hAnsi="Times New Roman" w:cs="Times New Roman"/>
+          <w:sz w:val="24"/>
+          <w:szCs w:val="28"/>
+        </w:rPr>
+      </w:pPr>
+    </w:p>
+    <w:p>
+      <w:pPr>
+        <w:spacing w:after="0" w:line="360" w:lineRule="auto"/>
+        <w:outlineLvl w:val="1"/>
+        <w:rPr>
+          <w:rFonts w:ascii="Times New Roman" w:eastAsia="Calibri" w:hAnsi="Times New Roman" w:cs="Times New Roman"/>
           <w:b/>
           <w:bCs/>
           <w:sz w:val="24"/>
+        </w:rPr>
+      </w:pPr>
+      <w:r>
+        <w:rPr>
+          <w:rFonts w:ascii="Times New Roman" w:eastAsia="Calibri" w:hAnsi="Times New Roman" w:cs="Times New Roman"/>
+          <w:b/>
+          <w:bCs/>
+          <w:sz w:val="24"/>
           <w:szCs w:val="28"/>
         </w:rPr>
-        <w:tab/>
-      </w:r>
-      <w:r>
-        <w:rPr>
-          <w:rFonts w:ascii="Times New Roman" w:eastAsia="Calibri" w:hAnsi="Times New Roman" w:cs="Times New Roman"/>
-          <w:sz w:val="24"/>
-          <w:szCs w:val="28"/>
-        </w:rPr>
-        <w:t>Целью испытаний является выявления отклонений программы от функциональных требований технического задания.</w:t>
+        <w:t>8.2 Общие требование к приёмке работы</w:t>
       </w:r>
     </w:p>
     <w:p>
       <w:pPr>
         <w:spacing w:after="0" w:line="360" w:lineRule="auto"/>
+        <w:ind w:firstLine="708"/>
+        <w:rPr>
+          <w:rFonts w:ascii="Times New Roman" w:eastAsia="Calibri" w:hAnsi="Times New Roman" w:cs="Times New Roman"/>
+          <w:sz w:val="24"/>
+          <w:szCs w:val="24"/>
+        </w:rPr>
+      </w:pPr>
+      <w:r>
         <w:rPr>
           <w:rFonts w:ascii="Times New Roman" w:eastAsia="Calibri" w:hAnsi="Times New Roman" w:cs="Times New Roman"/>
           <w:sz w:val="24"/>
           <w:szCs w:val="28"/>
         </w:rPr>
-      </w:pPr>
-    </w:p>
-    <w:p>
-      <w:pPr>
-        <w:spacing w:after="0" w:line="360" w:lineRule="auto"/>
-        <w:outlineLvl w:val="1"/>
-        <w:rPr>
-          <w:rFonts w:ascii="Times New Roman" w:eastAsia="Calibri" w:hAnsi="Times New Roman" w:cs="Times New Roman"/>
-          <w:b/>
-          <w:bCs/>
-          <w:sz w:val="24"/>
-        </w:rPr>
-      </w:pPr>
-      <w:r>
-        <w:rPr>
-          <w:rFonts w:ascii="Times New Roman" w:eastAsia="Calibri" w:hAnsi="Times New Roman" w:cs="Times New Roman"/>
-          <w:b/>
-          <w:bCs/>
-          <w:sz w:val="24"/>
-          <w:szCs w:val="28"/>
-        </w:rPr>
-        <w:t>8.2 Общие требование к приёмке работы</w:t>
-      </w:r>
-    </w:p>
-    <w:p>
-      <w:pPr>
-        <w:spacing w:after="0" w:line="360" w:lineRule="auto"/>
-        <w:ind w:firstLine="708"/>
-        <w:rPr>
-          <w:rFonts w:ascii="Times New Roman" w:eastAsia="Calibri" w:hAnsi="Times New Roman" w:cs="Times New Roman"/>
-          <w:sz w:val="24"/>
-          <w:szCs w:val="24"/>
-        </w:rPr>
-      </w:pPr>
+        <w:t xml:space="preserve">Контроль и приемка программного продукта осуществляются в соответствии с документом </w:t>
+      </w:r>
+      <w:r>
+        <w:rPr>
+          <w:rFonts w:ascii="Times New Roman" w:eastAsia="Calibri" w:hAnsi="Times New Roman" w:cs="Times New Roman"/>
+          <w:sz w:val="24"/>
+        </w:rPr>
+        <w:t>Программа и методика испытаний (ГОСТ 19.301-79).</w:t>
+      </w:r>
+      <w:r>
+        <w:rPr>
+          <w:rFonts w:ascii="Times New Roman" w:eastAsia="Calibri" w:hAnsi="Times New Roman" w:cs="Times New Roman"/>
+          <w:sz w:val="24"/>
+        </w:rPr>
+        <w:t xml:space="preserve"> </w:t>
+      </w:r>
       <w:r>
         <w:rPr>
           <w:rFonts w:ascii="Times New Roman" w:hAnsi="Times New Roman" w:cs="Times New Roman"/>
@@ -16293,9 +16966,8 @@
         <w:ind w:right="224"/>
         <w:jc w:val="right"/>
       </w:pPr>
-      <w:bookmarkStart w:id="68" w:name="_Toc119799084"/>
-      <w:r>
-        <w:lastRenderedPageBreak/>
+      <w:bookmarkStart w:id="69" w:name="_Toc119799084"/>
+      <w:r>
         <w:t>ПРИЛОЖЕНИЕ</w:t>
       </w:r>
       <w:r>
@@ -16304,7 +16976,7 @@
         </w:rPr>
         <w:t xml:space="preserve"> </w:t>
       </w:r>
-      <w:bookmarkEnd w:id="68"/>
+      <w:bookmarkEnd w:id="69"/>
       <w:r>
         <w:t>1</w:t>
       </w:r>
@@ -16373,8 +17045,8 @@
           <w:szCs w:val="24"/>
         </w:rPr>
       </w:pPr>
-      <w:bookmarkStart w:id="69" w:name="_bookmark44"/>
-      <w:bookmarkEnd w:id="69"/>
+      <w:bookmarkStart w:id="70" w:name="_bookmark44"/>
+      <w:bookmarkEnd w:id="70"/>
       <w:r>
         <w:rPr>
           <w:rFonts w:ascii="Times New Roman" w:hAnsi="Times New Roman" w:cs="Times New Roman"/>
@@ -16624,8 +17296,8 @@
           <w:szCs w:val="24"/>
         </w:rPr>
       </w:pPr>
-      <w:bookmarkStart w:id="70" w:name="_bookmark45"/>
-      <w:bookmarkEnd w:id="70"/>
+      <w:bookmarkStart w:id="71" w:name="_bookmark45"/>
+      <w:bookmarkEnd w:id="71"/>
       <w:r>
         <w:rPr>
           <w:rFonts w:ascii="Times New Roman" w:hAnsi="Times New Roman" w:cs="Times New Roman"/>
@@ -16875,8 +17547,8 @@
           <w:szCs w:val="24"/>
         </w:rPr>
       </w:pPr>
-      <w:bookmarkStart w:id="71" w:name="_bookmark46"/>
-      <w:bookmarkEnd w:id="71"/>
+      <w:bookmarkStart w:id="72" w:name="_bookmark46"/>
+      <w:bookmarkEnd w:id="72"/>
       <w:r>
         <w:rPr>
           <w:rFonts w:ascii="Times New Roman" w:hAnsi="Times New Roman" w:cs="Times New Roman"/>
@@ -17092,8 +17764,8 @@
           <w:szCs w:val="24"/>
         </w:rPr>
       </w:pPr>
-      <w:bookmarkStart w:id="72" w:name="_bookmark47"/>
-      <w:bookmarkEnd w:id="72"/>
+      <w:bookmarkStart w:id="73" w:name="_bookmark47"/>
+      <w:bookmarkEnd w:id="73"/>
       <w:r>
         <w:rPr>
           <w:rFonts w:ascii="Times New Roman" w:hAnsi="Times New Roman" w:cs="Times New Roman"/>
@@ -17343,8 +18015,8 @@
           <w:szCs w:val="24"/>
         </w:rPr>
       </w:pPr>
-      <w:bookmarkStart w:id="73" w:name="_bookmark48"/>
-      <w:bookmarkEnd w:id="73"/>
+      <w:bookmarkStart w:id="74" w:name="_bookmark48"/>
+      <w:bookmarkEnd w:id="74"/>
       <w:r>
         <w:rPr>
           <w:rFonts w:ascii="Times New Roman" w:hAnsi="Times New Roman" w:cs="Times New Roman"/>
@@ -17593,8 +18265,8 @@
           <w:szCs w:val="24"/>
         </w:rPr>
       </w:pPr>
-      <w:bookmarkStart w:id="74" w:name="_bookmark49"/>
-      <w:bookmarkEnd w:id="74"/>
+      <w:bookmarkStart w:id="75" w:name="_bookmark49"/>
+      <w:bookmarkEnd w:id="75"/>
       <w:r>
         <w:rPr>
           <w:rFonts w:ascii="Times New Roman" w:hAnsi="Times New Roman" w:cs="Times New Roman"/>
@@ -17954,8 +18626,8 @@
           <w:szCs w:val="24"/>
         </w:rPr>
       </w:pPr>
-      <w:bookmarkStart w:id="75" w:name="_bookmark50"/>
-      <w:bookmarkEnd w:id="75"/>
+      <w:bookmarkStart w:id="76" w:name="_bookmark50"/>
+      <w:bookmarkEnd w:id="76"/>
       <w:r>
         <w:rPr>
           <w:rFonts w:ascii="Times New Roman" w:hAnsi="Times New Roman" w:cs="Times New Roman"/>
@@ -18240,8 +18912,8 @@
           <w:szCs w:val="24"/>
         </w:rPr>
       </w:pPr>
-      <w:bookmarkStart w:id="76" w:name="_bookmark51"/>
-      <w:bookmarkEnd w:id="76"/>
+      <w:bookmarkStart w:id="77" w:name="_bookmark51"/>
+      <w:bookmarkEnd w:id="77"/>
       <w:r>
         <w:rPr>
           <w:rFonts w:ascii="Times New Roman" w:hAnsi="Times New Roman" w:cs="Times New Roman"/>
@@ -18475,8 +19147,6 @@
           <w:szCs w:val="24"/>
         </w:rPr>
       </w:pPr>
-      <w:bookmarkStart w:id="77" w:name="_GoBack"/>
-      <w:bookmarkEnd w:id="77"/>
       <w:r>
         <w:rPr>
           <w:rFonts w:ascii="Times New Roman" w:hAnsi="Times New Roman" w:cs="Times New Roman"/>
@@ -18771,7 +19441,6 @@
       <w:bookmarkStart w:id="78" w:name="_Toc119799081"/>
       <w:bookmarkStart w:id="79" w:name="приложение1"/>
       <w:r>
-        <w:lastRenderedPageBreak/>
         <w:t>ПРИЛОЖЕНИЕ</w:t>
       </w:r>
       <w:r>
@@ -19221,6 +19890,15 @@
                 <w:lang w:eastAsia="ru-RU"/>
               </w:rPr>
             </w:pPr>
+            <w:r>
+              <w:rPr>
+                <w:rFonts w:ascii="Times New Roman" w:eastAsia="Times New Roman" w:hAnsi="Times New Roman" w:cs="Times New Roman"/>
+                <w:sz w:val="24"/>
+                <w:szCs w:val="24"/>
+                <w:lang w:eastAsia="ru-RU"/>
+              </w:rPr>
+              <w:t>Игровой опыт</w:t>
+            </w:r>
           </w:p>
         </w:tc>
         <w:tc>
@@ -19593,8 +20271,30 @@
               <w:rPr>
                 <w:sz w:val="24"/>
               </w:rPr>
-              <w:t>№сопровод ительного</w:t>
-            </w:r>
+              <w:t>№</w:t>
+            </w:r>
+            <w:proofErr w:type="spellStart"/>
+            <w:r>
+              <w:rPr>
+                <w:sz w:val="24"/>
+              </w:rPr>
+              <w:t>сопровод</w:t>
+            </w:r>
+            <w:proofErr w:type="spellEnd"/>
+            <w:r>
+              <w:rPr>
+                <w:sz w:val="24"/>
+              </w:rPr>
+              <w:t xml:space="preserve"> </w:t>
+            </w:r>
+            <w:proofErr w:type="spellStart"/>
+            <w:r>
+              <w:rPr>
+                <w:sz w:val="24"/>
+              </w:rPr>
+              <w:t>ительного</w:t>
+            </w:r>
+            <w:proofErr w:type="spellEnd"/>
             <w:r>
               <w:rPr>
                 <w:spacing w:val="1"/>
@@ -19684,12 +20384,14 @@
                 <w:sz w:val="24"/>
               </w:rPr>
             </w:pPr>
+            <w:proofErr w:type="gramStart"/>
             <w:r>
               <w:rPr>
                 <w:sz w:val="24"/>
               </w:rPr>
               <w:t>Да- та</w:t>
             </w:r>
+            <w:proofErr w:type="gramEnd"/>
           </w:p>
         </w:tc>
       </w:tr>
@@ -19778,12 +20480,14 @@
               </w:rPr>
               <w:t xml:space="preserve"> </w:t>
             </w:r>
+            <w:proofErr w:type="spellStart"/>
             <w:r>
               <w:rPr>
                 <w:sz w:val="24"/>
               </w:rPr>
               <w:t>ных</w:t>
             </w:r>
+            <w:proofErr w:type="spellEnd"/>
           </w:p>
         </w:tc>
         <w:tc>
@@ -19818,12 +20522,14 @@
               </w:rPr>
               <w:t xml:space="preserve"> </w:t>
             </w:r>
+            <w:proofErr w:type="spellStart"/>
             <w:r>
               <w:rPr>
                 <w:sz w:val="24"/>
               </w:rPr>
               <w:t>ных</w:t>
             </w:r>
+            <w:proofErr w:type="spellEnd"/>
           </w:p>
         </w:tc>
         <w:tc>
@@ -19870,12 +20576,14 @@
                 <w:sz w:val="24"/>
               </w:rPr>
             </w:pPr>
+            <w:proofErr w:type="spellStart"/>
             <w:r>
               <w:rPr>
                 <w:sz w:val="24"/>
               </w:rPr>
               <w:t>Аннули</w:t>
             </w:r>
+            <w:proofErr w:type="spellEnd"/>
             <w:r>
               <w:rPr>
                 <w:spacing w:val="1"/>
@@ -19883,12 +20591,14 @@
               </w:rPr>
               <w:t xml:space="preserve"> </w:t>
             </w:r>
+            <w:proofErr w:type="spellStart"/>
             <w:r>
               <w:rPr>
                 <w:sz w:val="24"/>
               </w:rPr>
               <w:t>рованны</w:t>
             </w:r>
+            <w:proofErr w:type="spellEnd"/>
             <w:r>
               <w:rPr>
                 <w:spacing w:val="-57"/>
@@ -23230,8 +23940,13 @@
             <w:ind w:left="204" w:right="191"/>
             <w:jc w:val="center"/>
           </w:pPr>
+          <w:proofErr w:type="spellStart"/>
           <w:r>
-            <w:t>Взам.</w:t>
+            <w:t>Взам</w:t>
+          </w:r>
+          <w:proofErr w:type="spellEnd"/>
+          <w:r>
+            <w:t>.</w:t>
           </w:r>
           <w:r>
             <w:rPr>
@@ -23274,7 +23989,15 @@
             <w:t xml:space="preserve"> </w:t>
           </w:r>
           <w:r>
-            <w:t>№ дубл.</w:t>
+            <w:t xml:space="preserve">№ </w:t>
+          </w:r>
+          <w:proofErr w:type="spellStart"/>
+          <w:r>
+            <w:t>дубл</w:t>
+          </w:r>
+          <w:proofErr w:type="spellEnd"/>
+          <w:r>
+            <w:t>.</w:t>
           </w:r>
         </w:p>
       </w:tc>
@@ -24667,6 +25390,96 @@
     </w:lvl>
   </w:abstractNum>
   <w:abstractNum w:abstractNumId="12" w15:restartNumberingAfterBreak="0">
+    <w:nsid w:val="14693437"/>
+    <w:multiLevelType w:val="hybridMultilevel"/>
+    <w:tmpl w:val="7ED09200"/>
+    <w:lvl w:ilvl="0" w:tplc="A6A20CCE">
+      <w:start w:val="1"/>
+      <w:numFmt w:val="decimal"/>
+      <w:lvlText w:val="%1."/>
+      <w:lvlJc w:val="left"/>
+      <w:pPr>
+        <w:ind w:left="720" w:hanging="360"/>
+      </w:pPr>
+      <w:rPr>
+        <w:rFonts w:eastAsia="Calibri" w:hint="default"/>
+        <w:sz w:val="24"/>
+      </w:rPr>
+    </w:lvl>
+    <w:lvl w:ilvl="1" w:tplc="04190019" w:tentative="1">
+      <w:start w:val="1"/>
+      <w:numFmt w:val="lowerLetter"/>
+      <w:lvlText w:val="%2."/>
+      <w:lvlJc w:val="left"/>
+      <w:pPr>
+        <w:ind w:left="1440" w:hanging="360"/>
+      </w:pPr>
+    </w:lvl>
+    <w:lvl w:ilvl="2" w:tplc="0419001B" w:tentative="1">
+      <w:start w:val="1"/>
+      <w:numFmt w:val="lowerRoman"/>
+      <w:lvlText w:val="%3."/>
+      <w:lvlJc w:val="right"/>
+      <w:pPr>
+        <w:ind w:left="2160" w:hanging="180"/>
+      </w:pPr>
+    </w:lvl>
+    <w:lvl w:ilvl="3" w:tplc="0419000F" w:tentative="1">
+      <w:start w:val="1"/>
+      <w:numFmt w:val="decimal"/>
+      <w:lvlText w:val="%4."/>
+      <w:lvlJc w:val="left"/>
+      <w:pPr>
+        <w:ind w:left="2880" w:hanging="360"/>
+      </w:pPr>
+    </w:lvl>
+    <w:lvl w:ilvl="4" w:tplc="04190019" w:tentative="1">
+      <w:start w:val="1"/>
+      <w:numFmt w:val="lowerLetter"/>
+      <w:lvlText w:val="%5."/>
+      <w:lvlJc w:val="left"/>
+      <w:pPr>
+        <w:ind w:left="3600" w:hanging="360"/>
+      </w:pPr>
+    </w:lvl>
+    <w:lvl w:ilvl="5" w:tplc="0419001B" w:tentative="1">
+      <w:start w:val="1"/>
+      <w:numFmt w:val="lowerRoman"/>
+      <w:lvlText w:val="%6."/>
+      <w:lvlJc w:val="right"/>
+      <w:pPr>
+        <w:ind w:left="4320" w:hanging="180"/>
+      </w:pPr>
+    </w:lvl>
+    <w:lvl w:ilvl="6" w:tplc="0419000F" w:tentative="1">
+      <w:start w:val="1"/>
+      <w:numFmt w:val="decimal"/>
+      <w:lvlText w:val="%7."/>
+      <w:lvlJc w:val="left"/>
+      <w:pPr>
+        <w:ind w:left="5040" w:hanging="360"/>
+      </w:pPr>
+    </w:lvl>
+    <w:lvl w:ilvl="7" w:tplc="04190019" w:tentative="1">
+      <w:start w:val="1"/>
+      <w:numFmt w:val="lowerLetter"/>
+      <w:lvlText w:val="%8."/>
+      <w:lvlJc w:val="left"/>
+      <w:pPr>
+        <w:ind w:left="5760" w:hanging="360"/>
+      </w:pPr>
+    </w:lvl>
+    <w:lvl w:ilvl="8" w:tplc="0419001B" w:tentative="1">
+      <w:start w:val="1"/>
+      <w:numFmt w:val="lowerRoman"/>
+      <w:lvlText w:val="%9."/>
+      <w:lvlJc w:val="right"/>
+      <w:pPr>
+        <w:ind w:left="6480" w:hanging="180"/>
+      </w:pPr>
+    </w:lvl>
+  </w:abstractNum>
+  <w:abstractNum w:abstractNumId="13" w15:restartNumberingAfterBreak="0">
     <w:nsid w:val="1E20674D"/>
     <w:multiLevelType w:val="hybridMultilevel"/>
     <w:tmpl w:val="98103606"/>
@@ -24779,7 +25592,7 @@
       </w:rPr>
     </w:lvl>
   </w:abstractNum>
-  <w:abstractNum w:abstractNumId="13" w15:restartNumberingAfterBreak="0">
+  <w:abstractNum w:abstractNumId="14" w15:restartNumberingAfterBreak="0">
     <w:nsid w:val="1EB67306"/>
     <w:multiLevelType w:val="hybridMultilevel"/>
     <w:tmpl w:val="0870F366"/>
@@ -24892,7 +25705,7 @@
       </w:rPr>
     </w:lvl>
   </w:abstractNum>
-  <w:abstractNum w:abstractNumId="14" w15:restartNumberingAfterBreak="0">
+  <w:abstractNum w:abstractNumId="15" w15:restartNumberingAfterBreak="0">
     <w:nsid w:val="24742BE0"/>
     <w:multiLevelType w:val="hybridMultilevel"/>
     <w:tmpl w:val="BD9EF36C"/>
@@ -24978,7 +25791,7 @@
       </w:pPr>
     </w:lvl>
   </w:abstractNum>
-  <w:abstractNum w:abstractNumId="15" w15:restartNumberingAfterBreak="0">
+  <w:abstractNum w:abstractNumId="16" w15:restartNumberingAfterBreak="0">
     <w:nsid w:val="289A6456"/>
     <w:multiLevelType w:val="hybridMultilevel"/>
     <w:tmpl w:val="5E74FF7C"/>
@@ -25068,7 +25881,7 @@
       </w:pPr>
     </w:lvl>
   </w:abstractNum>
-  <w:abstractNum w:abstractNumId="16" w15:restartNumberingAfterBreak="0">
+  <w:abstractNum w:abstractNumId="17" w15:restartNumberingAfterBreak="0">
     <w:nsid w:val="2B936BAE"/>
     <w:multiLevelType w:val="multilevel"/>
     <w:tmpl w:val="04DA57FE"/>
@@ -25157,7 +25970,7 @@
       </w:pPr>
     </w:lvl>
   </w:abstractNum>
-  <w:abstractNum w:abstractNumId="17" w15:restartNumberingAfterBreak="0">
+  <w:abstractNum w:abstractNumId="18" w15:restartNumberingAfterBreak="0">
     <w:nsid w:val="30987275"/>
     <w:multiLevelType w:val="hybridMultilevel"/>
     <w:tmpl w:val="8056CA00"/>
@@ -25270,7 +26083,7 @@
       </w:rPr>
     </w:lvl>
   </w:abstractNum>
-  <w:abstractNum w:abstractNumId="18" w15:restartNumberingAfterBreak="0">
+  <w:abstractNum w:abstractNumId="19" w15:restartNumberingAfterBreak="0">
     <w:nsid w:val="30C9579E"/>
     <w:multiLevelType w:val="hybridMultilevel"/>
     <w:tmpl w:val="F620D882"/>
@@ -25359,7 +26172,7 @@
       </w:pPr>
     </w:lvl>
   </w:abstractNum>
-  <w:abstractNum w:abstractNumId="19" w15:restartNumberingAfterBreak="0">
+  <w:abstractNum w:abstractNumId="20" w15:restartNumberingAfterBreak="0">
     <w:nsid w:val="31043395"/>
     <w:multiLevelType w:val="hybridMultilevel"/>
     <w:tmpl w:val="BCC2FD40"/>
@@ -25472,7 +26285,7 @@
       </w:rPr>
     </w:lvl>
   </w:abstractNum>
-  <w:abstractNum w:abstractNumId="20" w15:restartNumberingAfterBreak="0">
+  <w:abstractNum w:abstractNumId="21" w15:restartNumberingAfterBreak="0">
     <w:nsid w:val="315A0F33"/>
     <w:multiLevelType w:val="hybridMultilevel"/>
     <w:tmpl w:val="4508D9D0"/>
@@ -25561,7 +26374,7 @@
       </w:pPr>
     </w:lvl>
   </w:abstractNum>
-  <w:abstractNum w:abstractNumId="21" w15:restartNumberingAfterBreak="0">
+  <w:abstractNum w:abstractNumId="22" w15:restartNumberingAfterBreak="0">
     <w:nsid w:val="3C677FF4"/>
     <w:multiLevelType w:val="hybridMultilevel"/>
     <w:tmpl w:val="A2620B02"/>
@@ -25650,7 +26463,7 @@
       </w:pPr>
     </w:lvl>
   </w:abstractNum>
-  <w:abstractNum w:abstractNumId="22" w15:restartNumberingAfterBreak="0">
+  <w:abstractNum w:abstractNumId="23" w15:restartNumberingAfterBreak="0">
     <w:nsid w:val="3C927C53"/>
     <w:multiLevelType w:val="hybridMultilevel"/>
     <w:tmpl w:val="79BCC37A"/>
@@ -25763,7 +26576,7 @@
       </w:rPr>
     </w:lvl>
   </w:abstractNum>
-  <w:abstractNum w:abstractNumId="23" w15:restartNumberingAfterBreak="0">
+  <w:abstractNum w:abstractNumId="24" w15:restartNumberingAfterBreak="0">
     <w:nsid w:val="3D006782"/>
     <w:multiLevelType w:val="hybridMultilevel"/>
     <w:tmpl w:val="8790495A"/>
@@ -25876,7 +26689,7 @@
       </w:rPr>
     </w:lvl>
   </w:abstractNum>
-  <w:abstractNum w:abstractNumId="24" w15:restartNumberingAfterBreak="0">
+  <w:abstractNum w:abstractNumId="25" w15:restartNumberingAfterBreak="0">
     <w:nsid w:val="3F3E6BA4"/>
     <w:multiLevelType w:val="multilevel"/>
     <w:tmpl w:val="93B62BF4"/>
@@ -25997,7 +26810,7 @@
       </w:rPr>
     </w:lvl>
   </w:abstractNum>
-  <w:abstractNum w:abstractNumId="25" w15:restartNumberingAfterBreak="0">
+  <w:abstractNum w:abstractNumId="26" w15:restartNumberingAfterBreak="0">
     <w:nsid w:val="43D92847"/>
     <w:multiLevelType w:val="hybridMultilevel"/>
     <w:tmpl w:val="CB4E08A6"/>
@@ -26086,7 +26899,7 @@
       </w:pPr>
     </w:lvl>
   </w:abstractNum>
-  <w:abstractNum w:abstractNumId="26" w15:restartNumberingAfterBreak="0">
+  <w:abstractNum w:abstractNumId="27" w15:restartNumberingAfterBreak="0">
     <w:nsid w:val="48800D9B"/>
     <w:multiLevelType w:val="hybridMultilevel"/>
     <w:tmpl w:val="7158CBEE"/>
@@ -26199,7 +27012,7 @@
       </w:rPr>
     </w:lvl>
   </w:abstractNum>
-  <w:abstractNum w:abstractNumId="27" w15:restartNumberingAfterBreak="0">
+  <w:abstractNum w:abstractNumId="28" w15:restartNumberingAfterBreak="0">
     <w:nsid w:val="4A956900"/>
     <w:multiLevelType w:val="hybridMultilevel"/>
     <w:tmpl w:val="3D740F1C"/>
@@ -26288,7 +27101,7 @@
       </w:pPr>
     </w:lvl>
   </w:abstractNum>
-  <w:abstractNum w:abstractNumId="28" w15:restartNumberingAfterBreak="0">
+  <w:abstractNum w:abstractNumId="29" w15:restartNumberingAfterBreak="0">
     <w:nsid w:val="4D770344"/>
     <w:multiLevelType w:val="multilevel"/>
     <w:tmpl w:val="545A9580"/>
@@ -26406,7 +27219,7 @@
       </w:rPr>
     </w:lvl>
   </w:abstractNum>
-  <w:abstractNum w:abstractNumId="29" w15:restartNumberingAfterBreak="0">
+  <w:abstractNum w:abstractNumId="30" w15:restartNumberingAfterBreak="0">
     <w:nsid w:val="4EAD0BBF"/>
     <w:multiLevelType w:val="hybridMultilevel"/>
     <w:tmpl w:val="9AA6488C"/>
@@ -26522,7 +27335,7 @@
       </w:rPr>
     </w:lvl>
   </w:abstractNum>
-  <w:abstractNum w:abstractNumId="30" w15:restartNumberingAfterBreak="0">
+  <w:abstractNum w:abstractNumId="31" w15:restartNumberingAfterBreak="0">
     <w:nsid w:val="4F7217CE"/>
     <w:multiLevelType w:val="hybridMultilevel"/>
     <w:tmpl w:val="FF5C11DC"/>
@@ -26635,7 +27448,7 @@
       </w:rPr>
     </w:lvl>
   </w:abstractNum>
-  <w:abstractNum w:abstractNumId="31" w15:restartNumberingAfterBreak="0">
+  <w:abstractNum w:abstractNumId="32" w15:restartNumberingAfterBreak="0">
     <w:nsid w:val="501E59D7"/>
     <w:multiLevelType w:val="hybridMultilevel"/>
     <w:tmpl w:val="98160A50"/>
@@ -26748,7 +27561,7 @@
       </w:rPr>
     </w:lvl>
   </w:abstractNum>
-  <w:abstractNum w:abstractNumId="32" w15:restartNumberingAfterBreak="0">
+  <w:abstractNum w:abstractNumId="33" w15:restartNumberingAfterBreak="0">
     <w:nsid w:val="515D11D1"/>
     <w:multiLevelType w:val="multilevel"/>
     <w:tmpl w:val="7E842496"/>
@@ -26866,7 +27679,7 @@
       </w:rPr>
     </w:lvl>
   </w:abstractNum>
-  <w:abstractNum w:abstractNumId="33" w15:restartNumberingAfterBreak="0">
+  <w:abstractNum w:abstractNumId="34" w15:restartNumberingAfterBreak="0">
     <w:nsid w:val="542E406B"/>
     <w:multiLevelType w:val="hybridMultilevel"/>
     <w:tmpl w:val="057470A8"/>
@@ -26979,7 +27792,7 @@
       </w:rPr>
     </w:lvl>
   </w:abstractNum>
-  <w:abstractNum w:abstractNumId="34" w15:restartNumberingAfterBreak="0">
+  <w:abstractNum w:abstractNumId="35" w15:restartNumberingAfterBreak="0">
     <w:nsid w:val="596A12C0"/>
     <w:multiLevelType w:val="multilevel"/>
     <w:tmpl w:val="FFC61E36"/>
@@ -27072,7 +27885,7 @@
       </w:pPr>
     </w:lvl>
   </w:abstractNum>
-  <w:abstractNum w:abstractNumId="35" w15:restartNumberingAfterBreak="0">
+  <w:abstractNum w:abstractNumId="36" w15:restartNumberingAfterBreak="0">
     <w:nsid w:val="5A3158DD"/>
     <w:multiLevelType w:val="hybridMultilevel"/>
     <w:tmpl w:val="BFE8AB14"/>
@@ -27185,7 +27998,7 @@
       </w:rPr>
     </w:lvl>
   </w:abstractNum>
-  <w:abstractNum w:abstractNumId="36" w15:restartNumberingAfterBreak="0">
+  <w:abstractNum w:abstractNumId="37" w15:restartNumberingAfterBreak="0">
     <w:nsid w:val="5AC04923"/>
     <w:multiLevelType w:val="hybridMultilevel"/>
     <w:tmpl w:val="FD50B262"/>
@@ -27302,7 +28115,7 @@
       </w:rPr>
     </w:lvl>
   </w:abstractNum>
-  <w:abstractNum w:abstractNumId="37" w15:restartNumberingAfterBreak="0">
+  <w:abstractNum w:abstractNumId="38" w15:restartNumberingAfterBreak="0">
     <w:nsid w:val="5ECC0AD9"/>
     <w:multiLevelType w:val="multilevel"/>
     <w:tmpl w:val="56D6EC12"/>
@@ -27420,7 +28233,7 @@
       </w:rPr>
     </w:lvl>
   </w:abstractNum>
-  <w:abstractNum w:abstractNumId="38" w15:restartNumberingAfterBreak="0">
+  <w:abstractNum w:abstractNumId="39" w15:restartNumberingAfterBreak="0">
     <w:nsid w:val="686F3B34"/>
     <w:multiLevelType w:val="hybridMultilevel"/>
     <w:tmpl w:val="EBF6D51C"/>
@@ -27533,7 +28346,97 @@
       </w:rPr>
     </w:lvl>
   </w:abstractNum>
-  <w:abstractNum w:abstractNumId="39" w15:restartNumberingAfterBreak="0">
+  <w:abstractNum w:abstractNumId="40" w15:restartNumberingAfterBreak="0">
+    <w:nsid w:val="6DFF16B7"/>
+    <w:multiLevelType w:val="hybridMultilevel"/>
+    <w:tmpl w:val="93FCCB5E"/>
+    <w:lvl w:ilvl="0" w:tplc="77F2EA3C">
+      <w:start w:val="1"/>
+      <w:numFmt w:val="decimal"/>
+      <w:lvlText w:val="%1."/>
+      <w:lvlJc w:val="left"/>
+      <w:pPr>
+        <w:ind w:left="720" w:hanging="360"/>
+      </w:pPr>
+      <w:rPr>
+        <w:rFonts w:eastAsia="Calibri" w:hint="default"/>
+        <w:sz w:val="24"/>
+      </w:rPr>
+    </w:lvl>
+    <w:lvl w:ilvl="1" w:tplc="04190019" w:tentative="1">
+      <w:start w:val="1"/>
+      <w:numFmt w:val="lowerLetter"/>
+      <w:lvlText w:val="%2."/>
+      <w:lvlJc w:val="left"/>
+      <w:pPr>
+        <w:ind w:left="1440" w:hanging="360"/>
+      </w:pPr>
+    </w:lvl>
+    <w:lvl w:ilvl="2" w:tplc="0419001B" w:tentative="1">
+      <w:start w:val="1"/>
+      <w:numFmt w:val="lowerRoman"/>
+      <w:lvlText w:val="%3."/>
+      <w:lvlJc w:val="right"/>
+      <w:pPr>
+        <w:ind w:left="2160" w:hanging="180"/>
+      </w:pPr>
+    </w:lvl>
+    <w:lvl w:ilvl="3" w:tplc="0419000F" w:tentative="1">
+      <w:start w:val="1"/>
+      <w:numFmt w:val="decimal"/>
+      <w:lvlText w:val="%4."/>
+      <w:lvlJc w:val="left"/>
+      <w:pPr>
+        <w:ind w:left="2880" w:hanging="360"/>
+      </w:pPr>
+    </w:lvl>
+    <w:lvl w:ilvl="4" w:tplc="04190019" w:tentative="1">
+      <w:start w:val="1"/>
+      <w:numFmt w:val="lowerLetter"/>
+      <w:lvlText w:val="%5."/>
+      <w:lvlJc w:val="left"/>
+      <w:pPr>
+        <w:ind w:left="3600" w:hanging="360"/>
+      </w:pPr>
+    </w:lvl>
+    <w:lvl w:ilvl="5" w:tplc="0419001B" w:tentative="1">
+      <w:start w:val="1"/>
+      <w:numFmt w:val="lowerRoman"/>
+      <w:lvlText w:val="%6."/>
+      <w:lvlJc w:val="right"/>
+      <w:pPr>
+        <w:ind w:left="4320" w:hanging="180"/>
+      </w:pPr>
+    </w:lvl>
+    <w:lvl w:ilvl="6" w:tplc="0419000F" w:tentative="1">
+      <w:start w:val="1"/>
+      <w:numFmt w:val="decimal"/>
+      <w:lvlText w:val="%7."/>
+      <w:lvlJc w:val="left"/>
+      <w:pPr>
+        <w:ind w:left="5040" w:hanging="360"/>
+      </w:pPr>
+    </w:lvl>
+    <w:lvl w:ilvl="7" w:tplc="04190019" w:tentative="1">
+      <w:start w:val="1"/>
+      <w:numFmt w:val="lowerLetter"/>
+      <w:lvlText w:val="%8."/>
+      <w:lvlJc w:val="left"/>
+      <w:pPr>
+        <w:ind w:left="5760" w:hanging="360"/>
+      </w:pPr>
+    </w:lvl>
+    <w:lvl w:ilvl="8" w:tplc="0419001B" w:tentative="1">
+      <w:start w:val="1"/>
+      <w:numFmt w:val="lowerRoman"/>
+      <w:lvlText w:val="%9."/>
+      <w:lvlJc w:val="right"/>
+      <w:pPr>
+        <w:ind w:left="6480" w:hanging="180"/>
+      </w:pPr>
+    </w:lvl>
+  </w:abstractNum>
+  <w:abstractNum w:abstractNumId="41" w15:restartNumberingAfterBreak="0">
     <w:nsid w:val="6EBB404C"/>
     <w:multiLevelType w:val="hybridMultilevel"/>
     <w:tmpl w:val="ABCE98DE"/>
@@ -27619,7 +28522,7 @@
       </w:pPr>
     </w:lvl>
   </w:abstractNum>
-  <w:abstractNum w:abstractNumId="40" w15:restartNumberingAfterBreak="0">
+  <w:abstractNum w:abstractNumId="42" w15:restartNumberingAfterBreak="0">
     <w:nsid w:val="723F3452"/>
     <w:multiLevelType w:val="hybridMultilevel"/>
     <w:tmpl w:val="D6D2B264"/>
@@ -27732,7 +28635,7 @@
       </w:rPr>
     </w:lvl>
   </w:abstractNum>
-  <w:abstractNum w:abstractNumId="41" w15:restartNumberingAfterBreak="0">
+  <w:abstractNum w:abstractNumId="43" w15:restartNumberingAfterBreak="0">
     <w:nsid w:val="7AB13E5A"/>
     <w:multiLevelType w:val="hybridMultilevel"/>
     <w:tmpl w:val="9CC4A62A"/>
@@ -27845,7 +28748,7 @@
       </w:rPr>
     </w:lvl>
   </w:abstractNum>
-  <w:abstractNum w:abstractNumId="42" w15:restartNumberingAfterBreak="0">
+  <w:abstractNum w:abstractNumId="44" w15:restartNumberingAfterBreak="0">
     <w:nsid w:val="7C1928CA"/>
     <w:multiLevelType w:val="multilevel"/>
     <w:tmpl w:val="B66A9680"/>
@@ -27965,7 +28868,7 @@
       </w:rPr>
     </w:lvl>
   </w:abstractNum>
-  <w:abstractNum w:abstractNumId="43" w15:restartNumberingAfterBreak="0">
+  <w:abstractNum w:abstractNumId="45" w15:restartNumberingAfterBreak="0">
     <w:nsid w:val="7D573A1F"/>
     <w:multiLevelType w:val="hybridMultilevel"/>
     <w:tmpl w:val="004490C2"/>
@@ -28054,7 +28957,7 @@
       </w:pPr>
     </w:lvl>
   </w:abstractNum>
-  <w:abstractNum w:abstractNumId="44" w15:restartNumberingAfterBreak="0">
+  <w:abstractNum w:abstractNumId="46" w15:restartNumberingAfterBreak="0">
     <w:nsid w:val="7FD02A38"/>
     <w:multiLevelType w:val="hybridMultilevel"/>
     <w:tmpl w:val="14FC901A"/>
@@ -28168,10 +29071,10 @@
     </w:lvl>
   </w:abstractNum>
   <w:num w:numId="1">
-    <w:abstractNumId w:val="24"/>
+    <w:abstractNumId w:val="25"/>
   </w:num>
   <w:num w:numId="2">
-    <w:abstractNumId w:val="42"/>
+    <w:abstractNumId w:val="44"/>
   </w:num>
   <w:num w:numId="3">
     <w:abstractNumId w:val="0"/>
@@ -28180,82 +29083,82 @@
     <w:abstractNumId w:val="1"/>
   </w:num>
   <w:num w:numId="5">
-    <w:abstractNumId w:val="37"/>
+    <w:abstractNumId w:val="38"/>
   </w:num>
   <w:num w:numId="6">
-    <w:abstractNumId w:val="28"/>
+    <w:abstractNumId w:val="29"/>
   </w:num>
   <w:num w:numId="7">
-    <w:abstractNumId w:val="18"/>
+    <w:abstractNumId w:val="19"/>
   </w:num>
   <w:num w:numId="8">
-    <w:abstractNumId w:val="16"/>
+    <w:abstractNumId w:val="17"/>
   </w:num>
   <w:num w:numId="9">
-    <w:abstractNumId w:val="35"/>
+    <w:abstractNumId w:val="36"/>
   </w:num>
   <w:num w:numId="10">
-    <w:abstractNumId w:val="32"/>
+    <w:abstractNumId w:val="33"/>
   </w:num>
   <w:num w:numId="11">
-    <w:abstractNumId w:val="44"/>
+    <w:abstractNumId w:val="46"/>
   </w:num>
   <w:num w:numId="12">
-    <w:abstractNumId w:val="40"/>
+    <w:abstractNumId w:val="42"/>
   </w:num>
   <w:num w:numId="13">
-    <w:abstractNumId w:val="31"/>
+    <w:abstractNumId w:val="32"/>
   </w:num>
   <w:num w:numId="14">
     <w:abstractNumId w:val="6"/>
   </w:num>
   <w:num w:numId="15">
-    <w:abstractNumId w:val="41"/>
+    <w:abstractNumId w:val="43"/>
   </w:num>
   <w:num w:numId="16">
-    <w:abstractNumId w:val="13"/>
+    <w:abstractNumId w:val="14"/>
   </w:num>
   <w:num w:numId="17">
     <w:abstractNumId w:val="2"/>
   </w:num>
   <w:num w:numId="18">
-    <w:abstractNumId w:val="19"/>
+    <w:abstractNumId w:val="20"/>
   </w:num>
   <w:num w:numId="19">
-    <w:abstractNumId w:val="13"/>
+    <w:abstractNumId w:val="14"/>
   </w:num>
   <w:num w:numId="20">
-    <w:abstractNumId w:val="22"/>
+    <w:abstractNumId w:val="23"/>
   </w:num>
   <w:num w:numId="21">
-    <w:abstractNumId w:val="25"/>
+    <w:abstractNumId w:val="26"/>
   </w:num>
   <w:num w:numId="22">
-    <w:abstractNumId w:val="30"/>
+    <w:abstractNumId w:val="31"/>
   </w:num>
   <w:num w:numId="23">
-    <w:abstractNumId w:val="39"/>
+    <w:abstractNumId w:val="41"/>
   </w:num>
   <w:num w:numId="24">
-    <w:abstractNumId w:val="17"/>
+    <w:abstractNumId w:val="18"/>
   </w:num>
   <w:num w:numId="25">
-    <w:abstractNumId w:val="14"/>
+    <w:abstractNumId w:val="15"/>
   </w:num>
   <w:num w:numId="26">
-    <w:abstractNumId w:val="23"/>
+    <w:abstractNumId w:val="24"/>
   </w:num>
   <w:num w:numId="27">
-    <w:abstractNumId w:val="34"/>
+    <w:abstractNumId w:val="35"/>
   </w:num>
   <w:num w:numId="28">
     <w:abstractNumId w:val="5"/>
   </w:num>
   <w:num w:numId="29">
-    <w:abstractNumId w:val="38"/>
+    <w:abstractNumId w:val="39"/>
   </w:num>
   <w:num w:numId="30">
-    <w:abstractNumId w:val="15"/>
+    <w:abstractNumId w:val="16"/>
   </w:num>
   <w:num w:numId="31">
     <w:abstractNumId w:val="4"/>
@@ -28264,7 +29167,7 @@
     <w:abstractNumId w:val="9"/>
   </w:num>
   <w:num w:numId="33">
-    <w:abstractNumId w:val="33"/>
+    <w:abstractNumId w:val="34"/>
   </w:num>
   <w:num w:numId="34">
     <w:abstractNumId w:val="11"/>
@@ -28279,31 +29182,37 @@
     <w:abstractNumId w:val="8"/>
   </w:num>
   <w:num w:numId="38">
-    <w:abstractNumId w:val="26"/>
+    <w:abstractNumId w:val="27"/>
   </w:num>
   <w:num w:numId="39">
-    <w:abstractNumId w:val="29"/>
+    <w:abstractNumId w:val="30"/>
   </w:num>
   <w:num w:numId="40">
-    <w:abstractNumId w:val="43"/>
+    <w:abstractNumId w:val="45"/>
   </w:num>
   <w:num w:numId="41">
-    <w:abstractNumId w:val="21"/>
+    <w:abstractNumId w:val="22"/>
   </w:num>
   <w:num w:numId="42">
-    <w:abstractNumId w:val="12"/>
+    <w:abstractNumId w:val="13"/>
   </w:num>
   <w:num w:numId="43">
     <w:abstractNumId w:val="3"/>
   </w:num>
   <w:num w:numId="44">
-    <w:abstractNumId w:val="27"/>
+    <w:abstractNumId w:val="28"/>
   </w:num>
   <w:num w:numId="45">
-    <w:abstractNumId w:val="36"/>
+    <w:abstractNumId w:val="37"/>
   </w:num>
   <w:num w:numId="46">
-    <w:abstractNumId w:val="20"/>
+    <w:abstractNumId w:val="21"/>
+  </w:num>
+  <w:num w:numId="47">
+    <w:abstractNumId w:val="12"/>
+  </w:num>
+  <w:num w:numId="48">
+    <w:abstractNumId w:val="40"/>
   </w:num>
 </w:numbering>
 </file>
@@ -29544,7 +30453,7 @@
 </file>
 
 <file path=customXml/itemProps1.xml><?xml version="1.0" encoding="utf-8"?>
-<ds:datastoreItem xmlns:ds="http://schemas.openxmlformats.org/officeDocument/2006/customXml" ds:itemID="{0440A7FA-DC3D-49D5-A0F1-F52F676F992F}">
+<ds:datastoreItem xmlns:ds="http://schemas.openxmlformats.org/officeDocument/2006/customXml" ds:itemID="{7A5E36F7-D395-4F00-9961-092A535A9296}">
   <ds:schemaRefs>
     <ds:schemaRef ds:uri="http://schemas.openxmlformats.org/officeDocument/2006/bibliography"/>
   </ds:schemaRefs>

</xml_diff>